<commit_message>
documented changes needed to to do still
</commit_message>
<xml_diff>
--- a/צו ההרחבה בתחום הניקיון.docx
+++ b/צו ההרחבה בתחום הניקיון.docx
@@ -29,54 +29,7 @@
           <w:rFonts w:cs="Arial" w:hint="cs"/>
           <w:rtl/>
         </w:rPr>
-        <w:t xml:space="preserve"> מבוסס על עובדים שעתיים</w:t>
-      </w:r>
-    </w:p>
-    <w:p>
-      <w:pPr>
-        <w:bidi/>
-        <w:rPr>
-          <w:rFonts w:cs="Arial"/>
-          <w:rtl/>
-        </w:rPr>
-      </w:pPr>
-      <w:r>
-        <w:rPr>
-          <w:rFonts w:cs="Arial" w:hint="cs"/>
-          <w:rtl/>
-        </w:rPr>
-        <w:t>קלט:</w:t>
-      </w:r>
-    </w:p>
-    <w:p>
-      <w:pPr>
-        <w:bidi/>
-        <w:rPr>
-          <w:rFonts w:cs="Arial" w:hint="cs"/>
-          <w:rtl/>
-        </w:rPr>
-      </w:pPr>
-      <w:r>
-        <w:rPr>
-          <w:rFonts w:cs="Arial" w:hint="cs"/>
-          <w:rtl/>
-        </w:rPr>
-        <w:t>משכורת שעתית</w:t>
-      </w:r>
-    </w:p>
-    <w:p>
-      <w:pPr>
-        <w:bidi/>
-        <w:rPr>
-          <w:rFonts w:cs="Arial" w:hint="cs"/>
-        </w:rPr>
-      </w:pPr>
-      <w:r>
-        <w:rPr>
-          <w:rFonts w:cs="Arial" w:hint="cs"/>
-          <w:rtl/>
-        </w:rPr>
-        <w:t>אחוז משרה</w:t>
+        <w:t xml:space="preserve"> </w:t>
       </w:r>
       <w:bookmarkStart w:id="0" w:name="_GoBack"/>
       <w:bookmarkEnd w:id="0"/>
@@ -86,6 +39,59 @@
         <w:bidi/>
         <w:rPr>
           <w:rFonts w:cs="Arial"/>
+          <w:strike/>
+          <w:rtl/>
+        </w:rPr>
+      </w:pPr>
+      <w:r>
+        <w:rPr>
+          <w:rFonts w:cs="Arial" w:hint="cs"/>
+          <w:strike/>
+          <w:rtl/>
+        </w:rPr>
+        <w:t>קלט:</w:t>
+      </w:r>
+    </w:p>
+    <w:p>
+      <w:pPr>
+        <w:bidi/>
+        <w:rPr>
+          <w:rFonts w:cs="Arial" w:hint="cs"/>
+          <w:strike/>
+          <w:rtl/>
+        </w:rPr>
+      </w:pPr>
+      <w:r>
+        <w:rPr>
+          <w:rFonts w:cs="Arial" w:hint="cs"/>
+          <w:strike/>
+          <w:rtl/>
+        </w:rPr>
+        <w:t>משכורת שעתית</w:t>
+      </w:r>
+    </w:p>
+    <w:p>
+      <w:pPr>
+        <w:bidi/>
+        <w:rPr>
+          <w:rFonts w:cs="Arial" w:hint="cs"/>
+          <w:strike/>
+        </w:rPr>
+      </w:pPr>
+      <w:r>
+        <w:rPr>
+          <w:rFonts w:cs="Arial" w:hint="cs"/>
+          <w:strike/>
+          <w:rtl/>
+        </w:rPr>
+        <w:t>אחוז משרה</w:t>
+      </w:r>
+    </w:p>
+    <w:p>
+      <w:pPr>
+        <w:bidi/>
+        <w:rPr>
+          <w:rFonts w:cs="Arial"/>
         </w:rPr>
       </w:pPr>
     </w:p>
@@ -387,10 +393,14 @@
     <w:p>
       <w:pPr>
         <w:bidi/>
-      </w:pPr>
-      <w:r>
-        <w:rPr>
-          <w:rFonts w:cs="Arial" w:hint="cs"/>
+        <w:rPr>
+          <w:strike/>
+        </w:rPr>
+      </w:pPr>
+      <w:r>
+        <w:rPr>
+          <w:rFonts w:cs="Arial" w:hint="cs"/>
+          <w:strike/>
           <w:rtl/>
         </w:rPr>
         <w:t>ראשית</w:t>
@@ -398,6 +408,7 @@
       <w:r>
         <w:rPr>
           <w:rFonts w:cs="Arial"/>
+          <w:strike/>
           <w:rtl/>
         </w:rPr>
         <w:t xml:space="preserve">, </w:t>
@@ -405,6 +416,7 @@
       <w:r>
         <w:rPr>
           <w:rFonts w:cs="Arial" w:hint="cs"/>
+          <w:strike/>
           <w:rtl/>
         </w:rPr>
         <w:t>הצו</w:t>
@@ -412,13 +424,15 @@
       <w:r>
         <w:rPr>
           <w:rFonts w:cs="Arial"/>
-          <w:rtl/>
-        </w:rPr>
-        <w:t xml:space="preserve"> </w:t>
-      </w:r>
-      <w:r>
-        <w:rPr>
-          <w:rFonts w:cs="Arial" w:hint="cs"/>
+          <w:strike/>
+          <w:rtl/>
+        </w:rPr>
+        <w:t xml:space="preserve"> </w:t>
+      </w:r>
+      <w:r>
+        <w:rPr>
+          <w:rFonts w:cs="Arial" w:hint="cs"/>
+          <w:strike/>
           <w:rtl/>
         </w:rPr>
         <w:t>נכנס</w:t>
@@ -426,13 +440,15 @@
       <w:r>
         <w:rPr>
           <w:rFonts w:cs="Arial"/>
-          <w:rtl/>
-        </w:rPr>
-        <w:t xml:space="preserve"> </w:t>
-      </w:r>
-      <w:r>
-        <w:rPr>
-          <w:rFonts w:cs="Arial" w:hint="cs"/>
+          <w:strike/>
+          <w:rtl/>
+        </w:rPr>
+        <w:t xml:space="preserve"> </w:t>
+      </w:r>
+      <w:r>
+        <w:rPr>
+          <w:rFonts w:cs="Arial" w:hint="cs"/>
+          <w:strike/>
           <w:rtl/>
         </w:rPr>
         <w:t>לתוקף</w:t>
@@ -440,13 +456,15 @@
       <w:r>
         <w:rPr>
           <w:rFonts w:cs="Arial"/>
-          <w:rtl/>
-        </w:rPr>
-        <w:t xml:space="preserve"> </w:t>
-      </w:r>
-      <w:r>
-        <w:rPr>
-          <w:rFonts w:cs="Arial" w:hint="cs"/>
+          <w:strike/>
+          <w:rtl/>
+        </w:rPr>
+        <w:t xml:space="preserve"> </w:t>
+      </w:r>
+      <w:r>
+        <w:rPr>
+          <w:rFonts w:cs="Arial" w:hint="cs"/>
+          <w:strike/>
           <w:rtl/>
         </w:rPr>
         <w:t>במגזר</w:t>
@@ -454,13 +472,15 @@
       <w:r>
         <w:rPr>
           <w:rFonts w:cs="Arial"/>
-          <w:rtl/>
-        </w:rPr>
-        <w:t xml:space="preserve"> </w:t>
-      </w:r>
-      <w:r>
-        <w:rPr>
-          <w:rFonts w:cs="Arial" w:hint="cs"/>
+          <w:strike/>
+          <w:rtl/>
+        </w:rPr>
+        <w:t xml:space="preserve"> </w:t>
+      </w:r>
+      <w:r>
+        <w:rPr>
+          <w:rFonts w:cs="Arial" w:hint="cs"/>
+          <w:strike/>
           <w:rtl/>
         </w:rPr>
         <w:t>הציבורי</w:t>
@@ -468,13 +488,15 @@
       <w:r>
         <w:rPr>
           <w:rFonts w:cs="Arial"/>
-          <w:rtl/>
-        </w:rPr>
-        <w:t xml:space="preserve"> </w:t>
-      </w:r>
-      <w:r>
-        <w:rPr>
-          <w:rFonts w:cs="Arial" w:hint="cs"/>
+          <w:strike/>
+          <w:rtl/>
+        </w:rPr>
+        <w:t xml:space="preserve"> </w:t>
+      </w:r>
+      <w:r>
+        <w:rPr>
+          <w:rFonts w:cs="Arial" w:hint="cs"/>
+          <w:strike/>
           <w:rtl/>
         </w:rPr>
         <w:t>בנובמבר</w:t>
@@ -482,6 +504,7 @@
       <w:r>
         <w:rPr>
           <w:rFonts w:cs="Arial"/>
+          <w:strike/>
           <w:rtl/>
         </w:rPr>
         <w:t xml:space="preserve"> 2013, </w:t>
@@ -489,6 +512,7 @@
       <w:r>
         <w:rPr>
           <w:rFonts w:cs="Arial" w:hint="cs"/>
+          <w:strike/>
           <w:rtl/>
         </w:rPr>
         <w:t>בפרטי</w:t>
@@ -496,13 +520,15 @@
       <w:r>
         <w:rPr>
           <w:rFonts w:cs="Arial"/>
-          <w:rtl/>
-        </w:rPr>
-        <w:t xml:space="preserve"> </w:t>
-      </w:r>
-      <w:r>
-        <w:rPr>
-          <w:rFonts w:cs="Arial" w:hint="cs"/>
+          <w:strike/>
+          <w:rtl/>
+        </w:rPr>
+        <w:t xml:space="preserve"> </w:t>
+      </w:r>
+      <w:r>
+        <w:rPr>
+          <w:rFonts w:cs="Arial" w:hint="cs"/>
+          <w:strike/>
           <w:rtl/>
         </w:rPr>
         <w:t>במרץ</w:t>
@@ -510,6 +536,7 @@
       <w:r>
         <w:rPr>
           <w:rFonts w:cs="Arial"/>
+          <w:strike/>
           <w:rtl/>
         </w:rPr>
         <w:t xml:space="preserve"> 2014 </w:t>
@@ -517,6 +544,7 @@
       <w:r>
         <w:rPr>
           <w:rFonts w:cs="Arial" w:hint="cs"/>
+          <w:strike/>
           <w:rtl/>
         </w:rPr>
         <w:t>ובעובדי</w:t>
@@ -524,13 +552,15 @@
       <w:r>
         <w:rPr>
           <w:rFonts w:cs="Arial"/>
-          <w:rtl/>
-        </w:rPr>
-        <w:t xml:space="preserve"> </w:t>
-      </w:r>
-      <w:r>
-        <w:rPr>
-          <w:rFonts w:cs="Arial" w:hint="cs"/>
+          <w:strike/>
+          <w:rtl/>
+        </w:rPr>
+        <w:t xml:space="preserve"> </w:t>
+      </w:r>
+      <w:r>
+        <w:rPr>
+          <w:rFonts w:cs="Arial" w:hint="cs"/>
+          <w:strike/>
           <w:rtl/>
         </w:rPr>
         <w:t>ניקיון</w:t>
@@ -538,13 +568,15 @@
       <w:r>
         <w:rPr>
           <w:rFonts w:cs="Arial"/>
-          <w:rtl/>
-        </w:rPr>
-        <w:t xml:space="preserve"> </w:t>
-      </w:r>
-      <w:r>
-        <w:rPr>
-          <w:rFonts w:cs="Arial" w:hint="cs"/>
+          <w:strike/>
+          <w:rtl/>
+        </w:rPr>
+        <w:t xml:space="preserve"> </w:t>
+      </w:r>
+      <w:r>
+        <w:rPr>
+          <w:rFonts w:cs="Arial" w:hint="cs"/>
+          <w:strike/>
           <w:rtl/>
         </w:rPr>
         <w:t>במלונות</w:t>
@@ -552,13 +584,15 @@
       <w:r>
         <w:rPr>
           <w:rFonts w:cs="Arial"/>
-          <w:rtl/>
-        </w:rPr>
-        <w:t xml:space="preserve"> </w:t>
-      </w:r>
-      <w:r>
-        <w:rPr>
-          <w:rFonts w:cs="Arial" w:hint="cs"/>
+          <w:strike/>
+          <w:rtl/>
+        </w:rPr>
+        <w:t xml:space="preserve"> </w:t>
+      </w:r>
+      <w:r>
+        <w:rPr>
+          <w:rFonts w:cs="Arial" w:hint="cs"/>
+          <w:strike/>
           <w:rtl/>
         </w:rPr>
         <w:t>יולי</w:t>
@@ -566,6 +600,7 @@
       <w:r>
         <w:rPr>
           <w:rFonts w:cs="Arial"/>
+          <w:strike/>
           <w:rtl/>
         </w:rPr>
         <w:t xml:space="preserve"> 2014: </w:t>
@@ -573,6 +608,7 @@
       <w:r>
         <w:rPr>
           <w:rFonts w:cs="Arial" w:hint="cs"/>
+          <w:strike/>
           <w:rtl/>
         </w:rPr>
         <w:t>כך</w:t>
@@ -580,13 +616,15 @@
       <w:r>
         <w:rPr>
           <w:rFonts w:cs="Arial"/>
-          <w:rtl/>
-        </w:rPr>
-        <w:t xml:space="preserve"> </w:t>
-      </w:r>
-      <w:r>
-        <w:rPr>
-          <w:rFonts w:cs="Arial" w:hint="cs"/>
+          <w:strike/>
+          <w:rtl/>
+        </w:rPr>
+        <w:t xml:space="preserve"> </w:t>
+      </w:r>
+      <w:r>
+        <w:rPr>
+          <w:rFonts w:cs="Arial" w:hint="cs"/>
+          <w:strike/>
           <w:rtl/>
         </w:rPr>
         <w:t>שיש</w:t>
@@ -594,13 +632,15 @@
       <w:r>
         <w:rPr>
           <w:rFonts w:cs="Arial"/>
-          <w:rtl/>
-        </w:rPr>
-        <w:t xml:space="preserve"> </w:t>
-      </w:r>
-      <w:r>
-        <w:rPr>
-          <w:rFonts w:cs="Arial" w:hint="cs"/>
+          <w:strike/>
+          <w:rtl/>
+        </w:rPr>
+        <w:t xml:space="preserve"> </w:t>
+      </w:r>
+      <w:r>
+        <w:rPr>
+          <w:rFonts w:cs="Arial" w:hint="cs"/>
+          <w:strike/>
           <w:rtl/>
         </w:rPr>
         <w:t>לבדוק</w:t>
@@ -608,13 +648,15 @@
       <w:r>
         <w:rPr>
           <w:rFonts w:cs="Arial"/>
-          <w:rtl/>
-        </w:rPr>
-        <w:t xml:space="preserve"> </w:t>
-      </w:r>
-      <w:r>
-        <w:rPr>
-          <w:rFonts w:cs="Arial" w:hint="cs"/>
+          <w:strike/>
+          <w:rtl/>
+        </w:rPr>
+        <w:t xml:space="preserve"> </w:t>
+      </w:r>
+      <w:r>
+        <w:rPr>
+          <w:rFonts w:cs="Arial" w:hint="cs"/>
+          <w:strike/>
           <w:rtl/>
         </w:rPr>
         <w:t>שמחודשים</w:t>
@@ -622,13 +664,15 @@
       <w:r>
         <w:rPr>
           <w:rFonts w:cs="Arial"/>
-          <w:rtl/>
-        </w:rPr>
-        <w:t xml:space="preserve"> </w:t>
-      </w:r>
-      <w:r>
-        <w:rPr>
-          <w:rFonts w:cs="Arial" w:hint="cs"/>
+          <w:strike/>
+          <w:rtl/>
+        </w:rPr>
+        <w:t xml:space="preserve"> </w:t>
+      </w:r>
+      <w:r>
+        <w:rPr>
+          <w:rFonts w:cs="Arial" w:hint="cs"/>
+          <w:strike/>
           <w:rtl/>
         </w:rPr>
         <w:t>אלו</w:t>
@@ -636,13 +680,15 @@
       <w:r>
         <w:rPr>
           <w:rFonts w:cs="Arial"/>
-          <w:rtl/>
-        </w:rPr>
-        <w:t xml:space="preserve"> </w:t>
-      </w:r>
-      <w:r>
-        <w:rPr>
-          <w:rFonts w:cs="Arial" w:hint="cs"/>
+          <w:strike/>
+          <w:rtl/>
+        </w:rPr>
+        <w:t xml:space="preserve"> </w:t>
+      </w:r>
+      <w:r>
+        <w:rPr>
+          <w:rFonts w:cs="Arial" w:hint="cs"/>
+          <w:strike/>
           <w:rtl/>
         </w:rPr>
         <w:t>עודכנו</w:t>
@@ -650,13 +696,15 @@
       <w:r>
         <w:rPr>
           <w:rFonts w:cs="Arial"/>
-          <w:rtl/>
-        </w:rPr>
-        <w:t xml:space="preserve"> </w:t>
-      </w:r>
-      <w:r>
-        <w:rPr>
-          <w:rFonts w:cs="Arial" w:hint="cs"/>
+          <w:strike/>
+          <w:rtl/>
+        </w:rPr>
+        <w:t xml:space="preserve"> </w:t>
+      </w:r>
+      <w:r>
+        <w:rPr>
+          <w:rFonts w:cs="Arial" w:hint="cs"/>
+          <w:strike/>
           <w:rtl/>
         </w:rPr>
         <w:t>תלושי</w:t>
@@ -664,13 +712,15 @@
       <w:r>
         <w:rPr>
           <w:rFonts w:cs="Arial"/>
-          <w:rtl/>
-        </w:rPr>
-        <w:t xml:space="preserve"> </w:t>
-      </w:r>
-      <w:r>
-        <w:rPr>
-          <w:rFonts w:cs="Arial" w:hint="cs"/>
+          <w:strike/>
+          <w:rtl/>
+        </w:rPr>
+        <w:t xml:space="preserve"> </w:t>
+      </w:r>
+      <w:r>
+        <w:rPr>
+          <w:rFonts w:cs="Arial" w:hint="cs"/>
+          <w:strike/>
           <w:rtl/>
         </w:rPr>
         <w:t>השכר</w:t>
@@ -678,13 +728,15 @@
       <w:r>
         <w:rPr>
           <w:rFonts w:cs="Arial"/>
-          <w:rtl/>
-        </w:rPr>
-        <w:t xml:space="preserve"> </w:t>
-      </w:r>
-      <w:r>
-        <w:rPr>
-          <w:rFonts w:cs="Arial" w:hint="cs"/>
+          <w:strike/>
+          <w:rtl/>
+        </w:rPr>
+        <w:t xml:space="preserve"> </w:t>
+      </w:r>
+      <w:r>
+        <w:rPr>
+          <w:rFonts w:cs="Arial" w:hint="cs"/>
+          <w:strike/>
           <w:rtl/>
         </w:rPr>
         <w:t>בהתאם</w:t>
@@ -692,6 +744,7 @@
       <w:r>
         <w:rPr>
           <w:rFonts w:cs="Arial"/>
+          <w:strike/>
           <w:rtl/>
         </w:rPr>
         <w:t>. (</w:t>
@@ -699,6 +752,7 @@
       <w:r>
         <w:rPr>
           <w:rFonts w:cs="Arial" w:hint="cs"/>
+          <w:strike/>
           <w:rtl/>
         </w:rPr>
         <w:t>לדוגמא</w:t>
@@ -706,6 +760,7 @@
       <w:r>
         <w:rPr>
           <w:rFonts w:cs="Arial"/>
+          <w:strike/>
           <w:rtl/>
         </w:rPr>
         <w:t xml:space="preserve">, </w:t>
@@ -713,6 +768,7 @@
       <w:r>
         <w:rPr>
           <w:rFonts w:cs="Arial" w:hint="cs"/>
+          <w:strike/>
           <w:rtl/>
         </w:rPr>
         <w:t>עובדי</w:t>
@@ -720,13 +776,15 @@
       <w:r>
         <w:rPr>
           <w:rFonts w:cs="Arial"/>
-          <w:rtl/>
-        </w:rPr>
-        <w:t xml:space="preserve"> </w:t>
-      </w:r>
-      <w:r>
-        <w:rPr>
-          <w:rFonts w:cs="Arial" w:hint="cs"/>
+          <w:strike/>
+          <w:rtl/>
+        </w:rPr>
+        <w:t xml:space="preserve"> </w:t>
+      </w:r>
+      <w:r>
+        <w:rPr>
+          <w:rFonts w:cs="Arial" w:hint="cs"/>
+          <w:strike/>
           <w:rtl/>
         </w:rPr>
         <w:t>ניקיון</w:t>
@@ -734,13 +792,15 @@
       <w:r>
         <w:rPr>
           <w:rFonts w:cs="Arial"/>
-          <w:rtl/>
-        </w:rPr>
-        <w:t xml:space="preserve"> </w:t>
-      </w:r>
-      <w:r>
-        <w:rPr>
-          <w:rFonts w:cs="Arial" w:hint="cs"/>
+          <w:strike/>
+          <w:rtl/>
+        </w:rPr>
+        <w:t xml:space="preserve"> </w:t>
+      </w:r>
+      <w:r>
+        <w:rPr>
+          <w:rFonts w:cs="Arial" w:hint="cs"/>
+          <w:strike/>
           <w:rtl/>
         </w:rPr>
         <w:t>בעירייה</w:t>
@@ -748,13 +808,15 @@
       <w:r>
         <w:rPr>
           <w:rFonts w:cs="Arial"/>
-          <w:rtl/>
-        </w:rPr>
-        <w:t xml:space="preserve"> </w:t>
-      </w:r>
-      <w:r>
-        <w:rPr>
-          <w:rFonts w:cs="Arial" w:hint="cs"/>
+          <w:strike/>
+          <w:rtl/>
+        </w:rPr>
+        <w:t xml:space="preserve"> </w:t>
+      </w:r>
+      <w:r>
+        <w:rPr>
+          <w:rFonts w:cs="Arial" w:hint="cs"/>
+          <w:strike/>
           <w:rtl/>
         </w:rPr>
         <w:t>יהיו</w:t>
@@ -762,13 +824,15 @@
       <w:r>
         <w:rPr>
           <w:rFonts w:cs="Arial"/>
-          <w:rtl/>
-        </w:rPr>
-        <w:t xml:space="preserve"> </w:t>
-      </w:r>
-      <w:r>
-        <w:rPr>
-          <w:rFonts w:cs="Arial" w:hint="cs"/>
+          <w:strike/>
+          <w:rtl/>
+        </w:rPr>
+        <w:t xml:space="preserve"> </w:t>
+      </w:r>
+      <w:r>
+        <w:rPr>
+          <w:rFonts w:cs="Arial" w:hint="cs"/>
+          <w:strike/>
           <w:rtl/>
         </w:rPr>
         <w:t>זכאים</w:t>
@@ -776,13 +840,15 @@
       <w:r>
         <w:rPr>
           <w:rFonts w:cs="Arial"/>
-          <w:rtl/>
-        </w:rPr>
-        <w:t xml:space="preserve"> </w:t>
-      </w:r>
-      <w:r>
-        <w:rPr>
-          <w:rFonts w:cs="Arial" w:hint="cs"/>
+          <w:strike/>
+          <w:rtl/>
+        </w:rPr>
+        <w:t xml:space="preserve"> </w:t>
+      </w:r>
+      <w:r>
+        <w:rPr>
+          <w:rFonts w:cs="Arial" w:hint="cs"/>
+          <w:strike/>
           <w:rtl/>
         </w:rPr>
         <w:t>מהתקופה</w:t>
@@ -790,13 +856,15 @@
       <w:r>
         <w:rPr>
           <w:rFonts w:cs="Arial"/>
-          <w:rtl/>
-        </w:rPr>
-        <w:t xml:space="preserve"> </w:t>
-      </w:r>
-      <w:r>
-        <w:rPr>
-          <w:rFonts w:cs="Arial" w:hint="cs"/>
+          <w:strike/>
+          <w:rtl/>
+        </w:rPr>
+        <w:t xml:space="preserve"> </w:t>
+      </w:r>
+      <w:r>
+        <w:rPr>
+          <w:rFonts w:cs="Arial" w:hint="cs"/>
+          <w:strike/>
           <w:rtl/>
         </w:rPr>
         <w:t>המוקדמת</w:t>
@@ -804,6 +872,7 @@
       <w:r>
         <w:rPr>
           <w:rFonts w:cs="Arial"/>
+          <w:strike/>
           <w:rtl/>
         </w:rPr>
         <w:t xml:space="preserve">, </w:t>
@@ -811,6 +880,7 @@
       <w:r>
         <w:rPr>
           <w:rFonts w:cs="Arial" w:hint="cs"/>
+          <w:strike/>
           <w:rtl/>
         </w:rPr>
         <w:t>עובדי</w:t>
@@ -818,13 +888,15 @@
       <w:r>
         <w:rPr>
           <w:rFonts w:cs="Arial"/>
-          <w:rtl/>
-        </w:rPr>
-        <w:t xml:space="preserve"> </w:t>
-      </w:r>
-      <w:r>
-        <w:rPr>
-          <w:rFonts w:cs="Arial" w:hint="cs"/>
+          <w:strike/>
+          <w:rtl/>
+        </w:rPr>
+        <w:t xml:space="preserve"> </w:t>
+      </w:r>
+      <w:r>
+        <w:rPr>
+          <w:rFonts w:cs="Arial" w:hint="cs"/>
+          <w:strike/>
           <w:rtl/>
         </w:rPr>
         <w:t>ניקיון</w:t>
@@ -832,13 +904,15 @@
       <w:r>
         <w:rPr>
           <w:rFonts w:cs="Arial"/>
-          <w:rtl/>
-        </w:rPr>
-        <w:t xml:space="preserve"> </w:t>
-      </w:r>
-      <w:r>
-        <w:rPr>
-          <w:rFonts w:cs="Arial" w:hint="cs"/>
+          <w:strike/>
+          <w:rtl/>
+        </w:rPr>
+        <w:t xml:space="preserve"> </w:t>
+      </w:r>
+      <w:r>
+        <w:rPr>
+          <w:rFonts w:cs="Arial" w:hint="cs"/>
+          <w:strike/>
           <w:rtl/>
         </w:rPr>
         <w:t>בקניון</w:t>
@@ -846,13 +920,15 @@
       <w:r>
         <w:rPr>
           <w:rFonts w:cs="Arial"/>
-          <w:rtl/>
-        </w:rPr>
-        <w:t xml:space="preserve"> </w:t>
-      </w:r>
-      <w:r>
-        <w:rPr>
-          <w:rFonts w:cs="Arial" w:hint="cs"/>
+          <w:strike/>
+          <w:rtl/>
+        </w:rPr>
+        <w:t xml:space="preserve"> </w:t>
+      </w:r>
+      <w:r>
+        <w:rPr>
+          <w:rFonts w:cs="Arial" w:hint="cs"/>
+          <w:strike/>
           <w:rtl/>
         </w:rPr>
         <w:t>מהתקופה</w:t>
@@ -860,13 +936,15 @@
       <w:r>
         <w:rPr>
           <w:rFonts w:cs="Arial"/>
-          <w:rtl/>
-        </w:rPr>
-        <w:t xml:space="preserve"> </w:t>
-      </w:r>
-      <w:r>
-        <w:rPr>
-          <w:rFonts w:cs="Arial" w:hint="cs"/>
+          <w:strike/>
+          <w:rtl/>
+        </w:rPr>
+        <w:t xml:space="preserve"> </w:t>
+      </w:r>
+      <w:r>
+        <w:rPr>
+          <w:rFonts w:cs="Arial" w:hint="cs"/>
+          <w:strike/>
           <w:rtl/>
         </w:rPr>
         <w:t>המאוחרת</w:t>
@@ -874,6 +952,7 @@
       <w:r>
         <w:rPr>
           <w:rFonts w:cs="Arial"/>
+          <w:strike/>
           <w:rtl/>
         </w:rPr>
         <w:t xml:space="preserve">). </w:t>
@@ -881,6 +960,7 @@
       <w:r>
         <w:rPr>
           <w:rFonts w:cs="Arial" w:hint="cs"/>
+          <w:strike/>
           <w:rtl/>
         </w:rPr>
         <w:t>כיצד</w:t>
@@ -888,13 +968,15 @@
       <w:r>
         <w:rPr>
           <w:rFonts w:cs="Arial"/>
-          <w:rtl/>
-        </w:rPr>
-        <w:t xml:space="preserve"> </w:t>
-      </w:r>
-      <w:r>
-        <w:rPr>
-          <w:rFonts w:cs="Arial" w:hint="cs"/>
+          <w:strike/>
+          <w:rtl/>
+        </w:rPr>
+        <w:t xml:space="preserve"> </w:t>
+      </w:r>
+      <w:r>
+        <w:rPr>
+          <w:rFonts w:cs="Arial" w:hint="cs"/>
+          <w:strike/>
           <w:rtl/>
         </w:rPr>
         <w:t>קובעים</w:t>
@@ -902,13 +984,15 @@
       <w:r>
         <w:rPr>
           <w:rFonts w:cs="Arial"/>
-          <w:rtl/>
-        </w:rPr>
-        <w:t xml:space="preserve"> </w:t>
-      </w:r>
-      <w:r>
-        <w:rPr>
-          <w:rFonts w:cs="Arial" w:hint="cs"/>
+          <w:strike/>
+          <w:rtl/>
+        </w:rPr>
+        <w:t xml:space="preserve"> </w:t>
+      </w:r>
+      <w:r>
+        <w:rPr>
+          <w:rFonts w:cs="Arial" w:hint="cs"/>
+          <w:strike/>
           <w:rtl/>
         </w:rPr>
         <w:t>מי</w:t>
@@ -916,13 +1000,15 @@
       <w:r>
         <w:rPr>
           <w:rFonts w:cs="Arial"/>
-          <w:rtl/>
-        </w:rPr>
-        <w:t xml:space="preserve"> </w:t>
-      </w:r>
-      <w:r>
-        <w:rPr>
-          <w:rFonts w:cs="Arial" w:hint="cs"/>
+          <w:strike/>
+          <w:rtl/>
+        </w:rPr>
+        <w:t xml:space="preserve"> </w:t>
+      </w:r>
+      <w:r>
+        <w:rPr>
+          <w:rFonts w:cs="Arial" w:hint="cs"/>
+          <w:strike/>
           <w:rtl/>
         </w:rPr>
         <w:t>נכלל</w:t>
@@ -930,13 +1016,15 @@
       <w:r>
         <w:rPr>
           <w:rFonts w:cs="Arial"/>
-          <w:rtl/>
-        </w:rPr>
-        <w:t xml:space="preserve"> </w:t>
-      </w:r>
-      <w:r>
-        <w:rPr>
-          <w:rFonts w:cs="Arial" w:hint="cs"/>
+          <w:strike/>
+          <w:rtl/>
+        </w:rPr>
+        <w:t xml:space="preserve"> </w:t>
+      </w:r>
+      <w:r>
+        <w:rPr>
+          <w:rFonts w:cs="Arial" w:hint="cs"/>
+          <w:strike/>
           <w:rtl/>
         </w:rPr>
         <w:t>בצו</w:t>
@@ -944,13 +1032,15 @@
       <w:r>
         <w:rPr>
           <w:rFonts w:cs="Arial"/>
-          <w:rtl/>
-        </w:rPr>
-        <w:t xml:space="preserve"> </w:t>
-      </w:r>
-      <w:r>
-        <w:rPr>
-          <w:rFonts w:cs="Arial" w:hint="cs"/>
+          <w:strike/>
+          <w:rtl/>
+        </w:rPr>
+        <w:t xml:space="preserve"> </w:t>
+      </w:r>
+      <w:r>
+        <w:rPr>
+          <w:rFonts w:cs="Arial" w:hint="cs"/>
+          <w:strike/>
           <w:rtl/>
         </w:rPr>
         <w:t>ההרחבה</w:t>
@@ -958,6 +1048,7 @@
       <w:r>
         <w:rPr>
           <w:rFonts w:cs="Arial"/>
+          <w:strike/>
           <w:rtl/>
         </w:rPr>
         <w:t xml:space="preserve">? </w:t>
@@ -965,6 +1056,7 @@
       <w:r>
         <w:rPr>
           <w:rFonts w:cs="Arial" w:hint="cs"/>
+          <w:strike/>
           <w:rtl/>
         </w:rPr>
         <w:t>רק</w:t>
@@ -972,13 +1064,15 @@
       <w:r>
         <w:rPr>
           <w:rFonts w:cs="Arial"/>
-          <w:rtl/>
-        </w:rPr>
-        <w:t xml:space="preserve"> </w:t>
-      </w:r>
-      <w:r>
-        <w:rPr>
-          <w:rFonts w:cs="Arial" w:hint="cs"/>
+          <w:strike/>
+          <w:rtl/>
+        </w:rPr>
+        <w:t xml:space="preserve"> </w:t>
+      </w:r>
+      <w:r>
+        <w:rPr>
+          <w:rFonts w:cs="Arial" w:hint="cs"/>
+          <w:strike/>
           <w:rtl/>
         </w:rPr>
         <w:t>עובדים</w:t>
@@ -986,13 +1080,15 @@
       <w:r>
         <w:rPr>
           <w:rFonts w:cs="Arial"/>
-          <w:rtl/>
-        </w:rPr>
-        <w:t xml:space="preserve"> </w:t>
-      </w:r>
-      <w:r>
-        <w:rPr>
-          <w:rFonts w:cs="Arial" w:hint="cs"/>
+          <w:strike/>
+          <w:rtl/>
+        </w:rPr>
+        <w:t xml:space="preserve"> </w:t>
+      </w:r>
+      <w:r>
+        <w:rPr>
+          <w:rFonts w:cs="Arial" w:hint="cs"/>
+          <w:strike/>
           <w:rtl/>
         </w:rPr>
         <w:t>המועסקים</w:t>
@@ -1000,13 +1096,15 @@
       <w:r>
         <w:rPr>
           <w:rFonts w:cs="Arial"/>
-          <w:rtl/>
-        </w:rPr>
-        <w:t xml:space="preserve"> </w:t>
-      </w:r>
-      <w:r>
-        <w:rPr>
-          <w:rFonts w:cs="Arial" w:hint="cs"/>
+          <w:strike/>
+          <w:rtl/>
+        </w:rPr>
+        <w:t xml:space="preserve"> </w:t>
+      </w:r>
+      <w:r>
+        <w:rPr>
+          <w:rFonts w:cs="Arial" w:hint="cs"/>
+          <w:strike/>
           <w:rtl/>
         </w:rPr>
         <w:t>בחברות</w:t>
@@ -1014,13 +1112,15 @@
       <w:r>
         <w:rPr>
           <w:rFonts w:cs="Arial"/>
-          <w:rtl/>
-        </w:rPr>
-        <w:t xml:space="preserve"> </w:t>
-      </w:r>
-      <w:r>
-        <w:rPr>
-          <w:rFonts w:cs="Arial" w:hint="cs"/>
+          <w:strike/>
+          <w:rtl/>
+        </w:rPr>
+        <w:t xml:space="preserve"> </w:t>
+      </w:r>
+      <w:r>
+        <w:rPr>
+          <w:rFonts w:cs="Arial" w:hint="cs"/>
+          <w:strike/>
           <w:rtl/>
         </w:rPr>
         <w:t>ניקיון</w:t>
@@ -1028,6 +1128,7 @@
       <w:r>
         <w:rPr>
           <w:rFonts w:cs="Arial"/>
+          <w:strike/>
           <w:rtl/>
         </w:rPr>
         <w:t xml:space="preserve">. </w:t>
@@ -1035,6 +1136,7 @@
       <w:r>
         <w:rPr>
           <w:rFonts w:cs="Arial" w:hint="cs"/>
+          <w:strike/>
           <w:rtl/>
         </w:rPr>
         <w:t>כלומר</w:t>
@@ -1042,6 +1144,7 @@
       <w:r>
         <w:rPr>
           <w:rFonts w:cs="Arial"/>
+          <w:strike/>
           <w:rtl/>
         </w:rPr>
         <w:t xml:space="preserve">, </w:t>
@@ -1049,6 +1152,7 @@
       <w:r>
         <w:rPr>
           <w:rFonts w:cs="Arial" w:hint="cs"/>
+          <w:strike/>
           <w:rtl/>
         </w:rPr>
         <w:t>עובד</w:t>
@@ -1056,13 +1160,15 @@
       <w:r>
         <w:rPr>
           <w:rFonts w:cs="Arial"/>
-          <w:rtl/>
-        </w:rPr>
-        <w:t xml:space="preserve"> </w:t>
-      </w:r>
-      <w:r>
-        <w:rPr>
-          <w:rFonts w:cs="Arial" w:hint="cs"/>
+          <w:strike/>
+          <w:rtl/>
+        </w:rPr>
+        <w:t xml:space="preserve"> </w:t>
+      </w:r>
+      <w:r>
+        <w:rPr>
+          <w:rFonts w:cs="Arial" w:hint="cs"/>
+          <w:strike/>
           <w:rtl/>
         </w:rPr>
         <w:t>שמועסק</w:t>
@@ -1070,13 +1176,15 @@
       <w:r>
         <w:rPr>
           <w:rFonts w:cs="Arial"/>
-          <w:rtl/>
-        </w:rPr>
-        <w:t xml:space="preserve"> </w:t>
-      </w:r>
-      <w:r>
-        <w:rPr>
-          <w:rFonts w:cs="Arial" w:hint="cs"/>
+          <w:strike/>
+          <w:rtl/>
+        </w:rPr>
+        <w:t xml:space="preserve"> </w:t>
+      </w:r>
+      <w:r>
+        <w:rPr>
+          <w:rFonts w:cs="Arial" w:hint="cs"/>
+          <w:strike/>
           <w:rtl/>
         </w:rPr>
         <w:t>בכל</w:t>
@@ -1084,13 +1192,15 @@
       <w:r>
         <w:rPr>
           <w:rFonts w:cs="Arial"/>
-          <w:rtl/>
-        </w:rPr>
-        <w:t xml:space="preserve"> </w:t>
-      </w:r>
-      <w:r>
-        <w:rPr>
-          <w:rFonts w:cs="Arial" w:hint="cs"/>
+          <w:strike/>
+          <w:rtl/>
+        </w:rPr>
+        <w:t xml:space="preserve"> </w:t>
+      </w:r>
+      <w:r>
+        <w:rPr>
+          <w:rFonts w:cs="Arial" w:hint="cs"/>
+          <w:strike/>
           <w:rtl/>
         </w:rPr>
         <w:t>מקום</w:t>
@@ -1098,13 +1208,15 @@
       <w:r>
         <w:rPr>
           <w:rFonts w:cs="Arial"/>
-          <w:rtl/>
-        </w:rPr>
-        <w:t xml:space="preserve"> </w:t>
-      </w:r>
-      <w:r>
-        <w:rPr>
-          <w:rFonts w:cs="Arial" w:hint="cs"/>
+          <w:strike/>
+          <w:rtl/>
+        </w:rPr>
+        <w:t xml:space="preserve"> </w:t>
+      </w:r>
+      <w:r>
+        <w:rPr>
+          <w:rFonts w:cs="Arial" w:hint="cs"/>
+          <w:strike/>
           <w:rtl/>
         </w:rPr>
         <w:t>שהוא</w:t>
@@ -1112,13 +1224,15 @@
       <w:r>
         <w:rPr>
           <w:rFonts w:cs="Arial"/>
-          <w:rtl/>
-        </w:rPr>
-        <w:t xml:space="preserve"> </w:t>
-      </w:r>
-      <w:r>
-        <w:rPr>
-          <w:rFonts w:cs="Arial" w:hint="cs"/>
+          <w:strike/>
+          <w:rtl/>
+        </w:rPr>
+        <w:t xml:space="preserve"> </w:t>
+      </w:r>
+      <w:r>
+        <w:rPr>
+          <w:rFonts w:cs="Arial" w:hint="cs"/>
+          <w:strike/>
           <w:rtl/>
         </w:rPr>
         <w:t>דרך</w:t>
@@ -1126,13 +1240,15 @@
       <w:r>
         <w:rPr>
           <w:rFonts w:cs="Arial"/>
-          <w:rtl/>
-        </w:rPr>
-        <w:t xml:space="preserve"> </w:t>
-      </w:r>
-      <w:r>
-        <w:rPr>
-          <w:rFonts w:cs="Arial" w:hint="cs"/>
+          <w:strike/>
+          <w:rtl/>
+        </w:rPr>
+        <w:t xml:space="preserve"> </w:t>
+      </w:r>
+      <w:r>
+        <w:rPr>
+          <w:rFonts w:cs="Arial" w:hint="cs"/>
+          <w:strike/>
           <w:rtl/>
         </w:rPr>
         <w:t>חברת</w:t>
@@ -1140,13 +1256,15 @@
       <w:r>
         <w:rPr>
           <w:rFonts w:cs="Arial"/>
-          <w:rtl/>
-        </w:rPr>
-        <w:t xml:space="preserve"> </w:t>
-      </w:r>
-      <w:r>
-        <w:rPr>
-          <w:rFonts w:cs="Arial" w:hint="cs"/>
+          <w:strike/>
+          <w:rtl/>
+        </w:rPr>
+        <w:t xml:space="preserve"> </w:t>
+      </w:r>
+      <w:r>
+        <w:rPr>
+          <w:rFonts w:cs="Arial" w:hint="cs"/>
+          <w:strike/>
           <w:rtl/>
         </w:rPr>
         <w:t>ניקיון</w:t>
@@ -1154,13 +1272,15 @@
       <w:r>
         <w:rPr>
           <w:rFonts w:cs="Arial"/>
-          <w:rtl/>
-        </w:rPr>
-        <w:t xml:space="preserve"> </w:t>
-      </w:r>
-      <w:r>
-        <w:rPr>
-          <w:rFonts w:cs="Arial" w:hint="cs"/>
+          <w:strike/>
+          <w:rtl/>
+        </w:rPr>
+        <w:t xml:space="preserve"> </w:t>
+      </w:r>
+      <w:r>
+        <w:rPr>
+          <w:rFonts w:cs="Arial" w:hint="cs"/>
+          <w:strike/>
           <w:rtl/>
         </w:rPr>
         <w:t>או</w:t>
@@ -1168,13 +1288,15 @@
       <w:r>
         <w:rPr>
           <w:rFonts w:cs="Arial"/>
-          <w:rtl/>
-        </w:rPr>
-        <w:t xml:space="preserve"> </w:t>
-      </w:r>
-      <w:r>
-        <w:rPr>
-          <w:rFonts w:cs="Arial" w:hint="cs"/>
+          <w:strike/>
+          <w:rtl/>
+        </w:rPr>
+        <w:t xml:space="preserve"> </w:t>
+      </w:r>
+      <w:r>
+        <w:rPr>
+          <w:rFonts w:cs="Arial" w:hint="cs"/>
+          <w:strike/>
           <w:rtl/>
         </w:rPr>
         <w:t>חברה</w:t>
@@ -1182,13 +1304,15 @@
       <w:r>
         <w:rPr>
           <w:rFonts w:cs="Arial"/>
-          <w:rtl/>
-        </w:rPr>
-        <w:t xml:space="preserve"> </w:t>
-      </w:r>
-      <w:r>
-        <w:rPr>
-          <w:rFonts w:cs="Arial" w:hint="cs"/>
+          <w:strike/>
+          <w:rtl/>
+        </w:rPr>
+        <w:t xml:space="preserve"> </w:t>
+      </w:r>
+      <w:r>
+        <w:rPr>
+          <w:rFonts w:cs="Arial" w:hint="cs"/>
+          <w:strike/>
           <w:rtl/>
         </w:rPr>
         <w:t>הנותנת</w:t>
@@ -1196,13 +1320,15 @@
       <w:r>
         <w:rPr>
           <w:rFonts w:cs="Arial"/>
-          <w:rtl/>
-        </w:rPr>
-        <w:t xml:space="preserve"> </w:t>
-      </w:r>
-      <w:r>
-        <w:rPr>
-          <w:rFonts w:cs="Arial" w:hint="cs"/>
+          <w:strike/>
+          <w:rtl/>
+        </w:rPr>
+        <w:t xml:space="preserve"> </w:t>
+      </w:r>
+      <w:r>
+        <w:rPr>
+          <w:rFonts w:cs="Arial" w:hint="cs"/>
+          <w:strike/>
           <w:rtl/>
         </w:rPr>
         <w:t>שירותי</w:t>
@@ -1210,13 +1336,15 @@
       <w:r>
         <w:rPr>
           <w:rFonts w:cs="Arial"/>
-          <w:rtl/>
-        </w:rPr>
-        <w:t xml:space="preserve"> </w:t>
-      </w:r>
-      <w:r>
-        <w:rPr>
-          <w:rFonts w:cs="Arial" w:hint="cs"/>
+          <w:strike/>
+          <w:rtl/>
+        </w:rPr>
+        <w:t xml:space="preserve"> </w:t>
+      </w:r>
+      <w:r>
+        <w:rPr>
+          <w:rFonts w:cs="Arial" w:hint="cs"/>
+          <w:strike/>
           <w:rtl/>
         </w:rPr>
         <w:t>ניקיון</w:t>
@@ -1224,6 +1352,7 @@
       <w:r>
         <w:rPr>
           <w:rFonts w:cs="Arial"/>
+          <w:strike/>
           <w:rtl/>
         </w:rPr>
         <w:t xml:space="preserve">  (</w:t>
@@ -1231,6 +1360,7 @@
       <w:r>
         <w:rPr>
           <w:rFonts w:cs="Arial" w:hint="cs"/>
+          <w:strike/>
           <w:rtl/>
         </w:rPr>
         <w:t>למשל</w:t>
@@ -1238,6 +1368,7 @@
       <w:r>
         <w:rPr>
           <w:rFonts w:cs="Arial"/>
+          <w:strike/>
           <w:rtl/>
         </w:rPr>
         <w:t xml:space="preserve">, </w:t>
@@ -1245,6 +1376,7 @@
       <w:r>
         <w:rPr>
           <w:rFonts w:cs="Arial" w:hint="cs"/>
+          <w:strike/>
           <w:rtl/>
         </w:rPr>
         <w:t>וורקה</w:t>
@@ -1252,6 +1384,7 @@
       <w:r>
         <w:rPr>
           <w:rFonts w:cs="Arial"/>
+          <w:strike/>
           <w:rtl/>
         </w:rPr>
         <w:t xml:space="preserve">, </w:t>
@@ -1259,6 +1392,7 @@
       <w:r>
         <w:rPr>
           <w:rFonts w:cs="Arial" w:hint="cs"/>
+          <w:strike/>
           <w:rtl/>
         </w:rPr>
         <w:t>ש</w:t>
@@ -1266,6 +1400,7 @@
       <w:r>
         <w:rPr>
           <w:rFonts w:cs="Arial"/>
+          <w:strike/>
           <w:rtl/>
         </w:rPr>
         <w:t>.</w:t>
@@ -1273,6 +1408,7 @@
       <w:r>
         <w:rPr>
           <w:rFonts w:cs="Arial" w:hint="cs"/>
+          <w:strike/>
           <w:rtl/>
         </w:rPr>
         <w:t>ניר</w:t>
@@ -1280,13 +1416,15 @@
       <w:r>
         <w:rPr>
           <w:rFonts w:cs="Arial"/>
-          <w:rtl/>
-        </w:rPr>
-        <w:t xml:space="preserve"> </w:t>
-      </w:r>
-      <w:r>
-        <w:rPr>
-          <w:rFonts w:cs="Arial" w:hint="cs"/>
+          <w:strike/>
+          <w:rtl/>
+        </w:rPr>
+        <w:t xml:space="preserve"> </w:t>
+      </w:r>
+      <w:r>
+        <w:rPr>
+          <w:rFonts w:cs="Arial" w:hint="cs"/>
+          <w:strike/>
           <w:rtl/>
         </w:rPr>
         <w:t>וכד</w:t>
@@ -1294,6 +1432,7 @@
       <w:r>
         <w:rPr>
           <w:rFonts w:cs="Arial"/>
+          <w:strike/>
           <w:rtl/>
         </w:rPr>
         <w:t xml:space="preserve">') </w:t>
@@ -1301,6 +1440,7 @@
       <w:r>
         <w:rPr>
           <w:rFonts w:cs="Arial" w:hint="cs"/>
+          <w:strike/>
           <w:rtl/>
         </w:rPr>
         <w:t>נכלל</w:t>
@@ -1308,13 +1448,15 @@
       <w:r>
         <w:rPr>
           <w:rFonts w:cs="Arial"/>
-          <w:rtl/>
-        </w:rPr>
-        <w:t xml:space="preserve"> </w:t>
-      </w:r>
-      <w:r>
-        <w:rPr>
-          <w:rFonts w:cs="Arial" w:hint="cs"/>
+          <w:strike/>
+          <w:rtl/>
+        </w:rPr>
+        <w:t xml:space="preserve"> </w:t>
+      </w:r>
+      <w:r>
+        <w:rPr>
+          <w:rFonts w:cs="Arial" w:hint="cs"/>
+          <w:strike/>
           <w:rtl/>
         </w:rPr>
         <w:t>בצו</w:t>
@@ -1322,6 +1464,7 @@
       <w:r>
         <w:rPr>
           <w:rFonts w:cs="Arial"/>
+          <w:strike/>
           <w:rtl/>
         </w:rPr>
         <w:t xml:space="preserve">. </w:t>
@@ -1329,6 +1472,7 @@
       <w:r>
         <w:rPr>
           <w:rFonts w:cs="Arial" w:hint="cs"/>
+          <w:strike/>
           <w:rtl/>
         </w:rPr>
         <w:t>עובד</w:t>
@@ -1336,13 +1480,15 @@
       <w:r>
         <w:rPr>
           <w:rFonts w:cs="Arial"/>
-          <w:rtl/>
-        </w:rPr>
-        <w:t xml:space="preserve"> </w:t>
-      </w:r>
-      <w:r>
-        <w:rPr>
-          <w:rFonts w:cs="Arial" w:hint="cs"/>
+          <w:strike/>
+          <w:rtl/>
+        </w:rPr>
+        <w:t xml:space="preserve"> </w:t>
+      </w:r>
+      <w:r>
+        <w:rPr>
+          <w:rFonts w:cs="Arial" w:hint="cs"/>
+          <w:strike/>
           <w:rtl/>
         </w:rPr>
         <w:t>שמועסק</w:t>
@@ -1350,13 +1496,15 @@
       <w:r>
         <w:rPr>
           <w:rFonts w:cs="Arial"/>
-          <w:rtl/>
-        </w:rPr>
-        <w:t xml:space="preserve"> </w:t>
-      </w:r>
-      <w:r>
-        <w:rPr>
-          <w:rFonts w:cs="Arial" w:hint="cs"/>
+          <w:strike/>
+          <w:rtl/>
+        </w:rPr>
+        <w:t xml:space="preserve"> </w:t>
+      </w:r>
+      <w:r>
+        <w:rPr>
+          <w:rFonts w:cs="Arial" w:hint="cs"/>
+          <w:strike/>
           <w:rtl/>
         </w:rPr>
         <w:t>ישירות</w:t>
@@ -1364,13 +1512,15 @@
       <w:r>
         <w:rPr>
           <w:rFonts w:cs="Arial"/>
-          <w:rtl/>
-        </w:rPr>
-        <w:t xml:space="preserve"> </w:t>
-      </w:r>
-      <w:r>
-        <w:rPr>
-          <w:rFonts w:cs="Arial" w:hint="cs"/>
+          <w:strike/>
+          <w:rtl/>
+        </w:rPr>
+        <w:t xml:space="preserve"> </w:t>
+      </w:r>
+      <w:r>
+        <w:rPr>
+          <w:rFonts w:cs="Arial" w:hint="cs"/>
+          <w:strike/>
           <w:rtl/>
         </w:rPr>
         <w:t>על</w:t>
@@ -1378,13 +1528,15 @@
       <w:r>
         <w:rPr>
           <w:rFonts w:cs="Arial"/>
-          <w:rtl/>
-        </w:rPr>
-        <w:t xml:space="preserve"> </w:t>
-      </w:r>
-      <w:r>
-        <w:rPr>
-          <w:rFonts w:cs="Arial" w:hint="cs"/>
+          <w:strike/>
+          <w:rtl/>
+        </w:rPr>
+        <w:t xml:space="preserve"> </w:t>
+      </w:r>
+      <w:r>
+        <w:rPr>
+          <w:rFonts w:cs="Arial" w:hint="cs"/>
+          <w:strike/>
           <w:rtl/>
         </w:rPr>
         <w:t>ידי</w:t>
@@ -1392,13 +1544,15 @@
       <w:r>
         <w:rPr>
           <w:rFonts w:cs="Arial"/>
-          <w:rtl/>
-        </w:rPr>
-        <w:t xml:space="preserve"> </w:t>
-      </w:r>
-      <w:r>
-        <w:rPr>
-          <w:rFonts w:cs="Arial" w:hint="cs"/>
+          <w:strike/>
+          <w:rtl/>
+        </w:rPr>
+        <w:t xml:space="preserve"> </w:t>
+      </w:r>
+      <w:r>
+        <w:rPr>
+          <w:rFonts w:cs="Arial" w:hint="cs"/>
+          <w:strike/>
           <w:rtl/>
         </w:rPr>
         <w:t>מלון</w:t>
@@ -1406,6 +1560,7 @@
       <w:r>
         <w:rPr>
           <w:rFonts w:cs="Arial"/>
+          <w:strike/>
           <w:rtl/>
         </w:rPr>
         <w:t xml:space="preserve">, </w:t>
@@ -1413,6 +1568,7 @@
       <w:r>
         <w:rPr>
           <w:rFonts w:cs="Arial" w:hint="cs"/>
+          <w:strike/>
           <w:rtl/>
         </w:rPr>
         <w:t>בית</w:t>
@@ -1420,13 +1576,15 @@
       <w:r>
         <w:rPr>
           <w:rFonts w:cs="Arial"/>
-          <w:rtl/>
-        </w:rPr>
-        <w:t xml:space="preserve"> </w:t>
-      </w:r>
-      <w:r>
-        <w:rPr>
-          <w:rFonts w:cs="Arial" w:hint="cs"/>
+          <w:strike/>
+          <w:rtl/>
+        </w:rPr>
+        <w:t xml:space="preserve"> </w:t>
+      </w:r>
+      <w:r>
+        <w:rPr>
+          <w:rFonts w:cs="Arial" w:hint="cs"/>
+          <w:strike/>
           <w:rtl/>
         </w:rPr>
         <w:t>אבות</w:t>
@@ -1434,13 +1592,15 @@
       <w:r>
         <w:rPr>
           <w:rFonts w:cs="Arial"/>
-          <w:rtl/>
-        </w:rPr>
-        <w:t xml:space="preserve"> </w:t>
-      </w:r>
-      <w:r>
-        <w:rPr>
-          <w:rFonts w:cs="Arial" w:hint="cs"/>
+          <w:strike/>
+          <w:rtl/>
+        </w:rPr>
+        <w:t xml:space="preserve"> </w:t>
+      </w:r>
+      <w:r>
+        <w:rPr>
+          <w:rFonts w:cs="Arial" w:hint="cs"/>
+          <w:strike/>
           <w:rtl/>
         </w:rPr>
         <w:t>או</w:t>
@@ -1448,13 +1608,15 @@
       <w:r>
         <w:rPr>
           <w:rFonts w:cs="Arial"/>
-          <w:rtl/>
-        </w:rPr>
-        <w:t xml:space="preserve"> </w:t>
-      </w:r>
-      <w:r>
-        <w:rPr>
-          <w:rFonts w:cs="Arial" w:hint="cs"/>
+          <w:strike/>
+          <w:rtl/>
+        </w:rPr>
+        <w:t xml:space="preserve"> </w:t>
+      </w:r>
+      <w:r>
+        <w:rPr>
+          <w:rFonts w:cs="Arial" w:hint="cs"/>
+          <w:strike/>
           <w:rtl/>
         </w:rPr>
         <w:t>מסעדה</w:t>
@@ -1462,13 +1624,15 @@
       <w:r>
         <w:rPr>
           <w:rFonts w:cs="Arial"/>
-          <w:rtl/>
-        </w:rPr>
-        <w:t xml:space="preserve"> </w:t>
-      </w:r>
-      <w:r>
-        <w:rPr>
-          <w:rFonts w:cs="Arial" w:hint="cs"/>
+          <w:strike/>
+          <w:rtl/>
+        </w:rPr>
+        <w:t xml:space="preserve"> </w:t>
+      </w:r>
+      <w:r>
+        <w:rPr>
+          <w:rFonts w:cs="Arial" w:hint="cs"/>
+          <w:strike/>
           <w:rtl/>
         </w:rPr>
         <w:t>ועוסק</w:t>
@@ -1476,13 +1640,15 @@
       <w:r>
         <w:rPr>
           <w:rFonts w:cs="Arial"/>
-          <w:rtl/>
-        </w:rPr>
-        <w:t xml:space="preserve"> </w:t>
-      </w:r>
-      <w:r>
-        <w:rPr>
-          <w:rFonts w:cs="Arial" w:hint="cs"/>
+          <w:strike/>
+          <w:rtl/>
+        </w:rPr>
+        <w:t xml:space="preserve"> </w:t>
+      </w:r>
+      <w:r>
+        <w:rPr>
+          <w:rFonts w:cs="Arial" w:hint="cs"/>
+          <w:strike/>
           <w:rtl/>
         </w:rPr>
         <w:t>שם</w:t>
@@ -1490,13 +1656,15 @@
       <w:r>
         <w:rPr>
           <w:rFonts w:cs="Arial"/>
-          <w:rtl/>
-        </w:rPr>
-        <w:t xml:space="preserve"> </w:t>
-      </w:r>
-      <w:r>
-        <w:rPr>
-          <w:rFonts w:cs="Arial" w:hint="cs"/>
+          <w:strike/>
+          <w:rtl/>
+        </w:rPr>
+        <w:t xml:space="preserve"> </w:t>
+      </w:r>
+      <w:r>
+        <w:rPr>
+          <w:rFonts w:cs="Arial" w:hint="cs"/>
+          <w:strike/>
           <w:rtl/>
         </w:rPr>
         <w:t>בניקיון</w:t>
@@ -1504,6 +1672,7 @@
       <w:r>
         <w:rPr>
           <w:rFonts w:cs="Arial"/>
+          <w:strike/>
           <w:rtl/>
         </w:rPr>
         <w:t xml:space="preserve">- </w:t>
@@ -1511,6 +1680,7 @@
       <w:r>
         <w:rPr>
           <w:rFonts w:cs="Arial" w:hint="cs"/>
+          <w:strike/>
           <w:rtl/>
         </w:rPr>
         <w:t>לא</w:t>
@@ -1518,13 +1688,15 @@
       <w:r>
         <w:rPr>
           <w:rFonts w:cs="Arial"/>
-          <w:rtl/>
-        </w:rPr>
-        <w:t xml:space="preserve"> </w:t>
-      </w:r>
-      <w:r>
-        <w:rPr>
-          <w:rFonts w:cs="Arial" w:hint="cs"/>
+          <w:strike/>
+          <w:rtl/>
+        </w:rPr>
+        <w:t xml:space="preserve"> </w:t>
+      </w:r>
+      <w:r>
+        <w:rPr>
+          <w:rFonts w:cs="Arial" w:hint="cs"/>
+          <w:strike/>
           <w:rtl/>
         </w:rPr>
         <w:t>נכלל</w:t>
@@ -1532,31 +1704,43 @@
       <w:r>
         <w:rPr>
           <w:rFonts w:cs="Arial"/>
-          <w:rtl/>
-        </w:rPr>
-        <w:t xml:space="preserve"> </w:t>
-      </w:r>
-      <w:r>
-        <w:rPr>
-          <w:rFonts w:cs="Arial" w:hint="cs"/>
+          <w:strike/>
+          <w:rtl/>
+        </w:rPr>
+        <w:t xml:space="preserve"> </w:t>
+      </w:r>
+      <w:r>
+        <w:rPr>
+          <w:rFonts w:cs="Arial" w:hint="cs"/>
+          <w:strike/>
           <w:rtl/>
         </w:rPr>
         <w:t>בצו</w:t>
       </w:r>
       <w:r>
+        <w:rPr>
+          <w:strike/>
+        </w:rPr>
         <w:t>!</w:t>
       </w:r>
     </w:p>
     <w:p>
       <w:pPr>
         <w:bidi/>
-      </w:pPr>
-      <w:r>
+        <w:rPr>
+          <w:strike/>
+        </w:rPr>
+      </w:pPr>
+      <w:r>
+        <w:rPr>
+          <w:strike/>
+        </w:rPr>
         <w:t xml:space="preserve">-          </w:t>
       </w:r>
       <w:r>
         <w:rPr>
           <w:rFonts w:cs="Arial" w:hint="cs"/>
+          <w:strike/>
           <w:rtl/>
         </w:rPr>
         <w:t>שכר</w:t>
@@ -1564,13 +1748,15 @@
       <w:r>
         <w:rPr>
           <w:rFonts w:cs="Arial"/>
-          <w:rtl/>
-        </w:rPr>
-        <w:t xml:space="preserve"> </w:t>
-      </w:r>
-      <w:r>
-        <w:rPr>
-          <w:rFonts w:cs="Arial" w:hint="cs"/>
+          <w:strike/>
+          <w:rtl/>
+        </w:rPr>
+        <w:t xml:space="preserve"> </w:t>
+      </w:r>
+      <w:r>
+        <w:rPr>
+          <w:rFonts w:cs="Arial" w:hint="cs"/>
+          <w:strike/>
           <w:rtl/>
         </w:rPr>
         <w:t>המינימום</w:t>
@@ -1578,13 +1764,15 @@
       <w:r>
         <w:rPr>
           <w:rFonts w:cs="Arial"/>
-          <w:rtl/>
-        </w:rPr>
-        <w:t xml:space="preserve"> </w:t>
-      </w:r>
-      <w:r>
-        <w:rPr>
-          <w:rFonts w:cs="Arial" w:hint="cs"/>
+          <w:strike/>
+          <w:rtl/>
+        </w:rPr>
+        <w:t xml:space="preserve"> </w:t>
+      </w:r>
+      <w:r>
+        <w:rPr>
+          <w:rFonts w:cs="Arial" w:hint="cs"/>
+          <w:strike/>
           <w:rtl/>
         </w:rPr>
         <w:t>מתחילת</w:t>
@@ -1592,13 +1780,15 @@
       <w:r>
         <w:rPr>
           <w:rFonts w:cs="Arial"/>
-          <w:rtl/>
-        </w:rPr>
-        <w:t xml:space="preserve"> </w:t>
-      </w:r>
-      <w:r>
-        <w:rPr>
-          <w:rFonts w:cs="Arial" w:hint="cs"/>
+          <w:strike/>
+          <w:rtl/>
+        </w:rPr>
+        <w:t xml:space="preserve"> </w:t>
+      </w:r>
+      <w:r>
+        <w:rPr>
+          <w:rFonts w:cs="Arial" w:hint="cs"/>
+          <w:strike/>
           <w:rtl/>
         </w:rPr>
         <w:t>צו</w:t>
@@ -1606,13 +1796,15 @@
       <w:r>
         <w:rPr>
           <w:rFonts w:cs="Arial"/>
-          <w:rtl/>
-        </w:rPr>
-        <w:t xml:space="preserve"> </w:t>
-      </w:r>
-      <w:r>
-        <w:rPr>
-          <w:rFonts w:cs="Arial" w:hint="cs"/>
+          <w:strike/>
+          <w:rtl/>
+        </w:rPr>
+        <w:t xml:space="preserve"> </w:t>
+      </w:r>
+      <w:r>
+        <w:rPr>
+          <w:rFonts w:cs="Arial" w:hint="cs"/>
+          <w:strike/>
           <w:rtl/>
         </w:rPr>
         <w:t>ההרחבה</w:t>
@@ -1620,13 +1812,15 @@
       <w:r>
         <w:rPr>
           <w:rFonts w:cs="Arial"/>
-          <w:rtl/>
-        </w:rPr>
-        <w:t xml:space="preserve"> </w:t>
-      </w:r>
-      <w:r>
-        <w:rPr>
-          <w:rFonts w:cs="Arial" w:hint="cs"/>
+          <w:strike/>
+          <w:rtl/>
+        </w:rPr>
+        <w:t xml:space="preserve"> </w:t>
+      </w:r>
+      <w:r>
+        <w:rPr>
+          <w:rFonts w:cs="Arial" w:hint="cs"/>
+          <w:strike/>
           <w:rtl/>
         </w:rPr>
         <w:t>ועד</w:t>
@@ -1634,6 +1828,7 @@
       <w:r>
         <w:rPr>
           <w:rFonts w:cs="Arial"/>
+          <w:strike/>
           <w:rtl/>
         </w:rPr>
         <w:t xml:space="preserve"> 1.4.15 24.98 </w:t>
@@ -1641,6 +1836,7 @@
       <w:r>
         <w:rPr>
           <w:rFonts w:cs="Arial" w:hint="cs"/>
+          <w:strike/>
           <w:rtl/>
         </w:rPr>
         <w:t>₪</w:t>
@@ -1648,13 +1844,15 @@
       <w:r>
         <w:rPr>
           <w:rFonts w:cs="Arial"/>
-          <w:rtl/>
-        </w:rPr>
-        <w:t xml:space="preserve"> </w:t>
-      </w:r>
-      <w:r>
-        <w:rPr>
-          <w:rFonts w:cs="Arial" w:hint="cs"/>
+          <w:strike/>
+          <w:rtl/>
+        </w:rPr>
+        <w:t xml:space="preserve"> </w:t>
+      </w:r>
+      <w:r>
+        <w:rPr>
+          <w:rFonts w:cs="Arial" w:hint="cs"/>
+          <w:strike/>
           <w:rtl/>
         </w:rPr>
         <w:t>לשעה</w:t>
@@ -1662,6 +1860,7 @@
       <w:r>
         <w:rPr>
           <w:rFonts w:cs="Arial"/>
+          <w:strike/>
           <w:rtl/>
         </w:rPr>
         <w:t xml:space="preserve">, 4,646 </w:t>
@@ -1669,6 +1868,7 @@
       <w:r>
         <w:rPr>
           <w:rFonts w:cs="Arial" w:hint="cs"/>
+          <w:strike/>
           <w:rtl/>
         </w:rPr>
         <w:t>בחודש</w:t>
@@ -1676,13 +1876,15 @@
       <w:r>
         <w:rPr>
           <w:rFonts w:cs="Arial"/>
-          <w:rtl/>
-        </w:rPr>
-        <w:t xml:space="preserve"> </w:t>
-      </w:r>
-      <w:r>
-        <w:rPr>
-          <w:rFonts w:cs="Arial" w:hint="cs"/>
+          <w:strike/>
+          <w:rtl/>
+        </w:rPr>
+        <w:t xml:space="preserve"> </w:t>
+      </w:r>
+      <w:r>
+        <w:rPr>
+          <w:rFonts w:cs="Arial" w:hint="cs"/>
+          <w:strike/>
           <w:rtl/>
         </w:rPr>
         <w:t>למשרה</w:t>
@@ -1690,13 +1892,15 @@
       <w:r>
         <w:rPr>
           <w:rFonts w:cs="Arial"/>
-          <w:rtl/>
-        </w:rPr>
-        <w:t xml:space="preserve"> </w:t>
-      </w:r>
-      <w:r>
-        <w:rPr>
-          <w:rFonts w:cs="Arial" w:hint="cs"/>
+          <w:strike/>
+          <w:rtl/>
+        </w:rPr>
+        <w:t xml:space="preserve"> </w:t>
+      </w:r>
+      <w:r>
+        <w:rPr>
+          <w:rFonts w:cs="Arial" w:hint="cs"/>
+          <w:strike/>
           <w:rtl/>
         </w:rPr>
         <w:t>מלאה</w:t>
@@ -1704,6 +1908,7 @@
       <w:r>
         <w:rPr>
           <w:rFonts w:cs="Arial"/>
+          <w:strike/>
           <w:rtl/>
         </w:rPr>
         <w:t>. (</w:t>
@@ -1711,6 +1916,7 @@
       <w:r>
         <w:rPr>
           <w:rFonts w:cs="Arial" w:hint="cs"/>
+          <w:strike/>
           <w:rtl/>
         </w:rPr>
         <w:t>לאחר</w:t>
@@ -1718,13 +1924,15 @@
       <w:r>
         <w:rPr>
           <w:rFonts w:cs="Arial"/>
-          <w:rtl/>
-        </w:rPr>
-        <w:t xml:space="preserve"> </w:t>
-      </w:r>
-      <w:r>
-        <w:rPr>
-          <w:rFonts w:cs="Arial" w:hint="cs"/>
+          <w:strike/>
+          <w:rtl/>
+        </w:rPr>
+        <w:t xml:space="preserve"> </w:t>
+      </w:r>
+      <w:r>
+        <w:rPr>
+          <w:rFonts w:cs="Arial" w:hint="cs"/>
+          <w:strike/>
           <w:rtl/>
         </w:rPr>
         <w:t>מכן</w:t>
@@ -1732,13 +1940,15 @@
       <w:r>
         <w:rPr>
           <w:rFonts w:cs="Arial"/>
-          <w:rtl/>
-        </w:rPr>
-        <w:t xml:space="preserve"> </w:t>
-      </w:r>
-      <w:r>
-        <w:rPr>
-          <w:rFonts w:cs="Arial" w:hint="cs"/>
+          <w:strike/>
+          <w:rtl/>
+        </w:rPr>
+        <w:t xml:space="preserve"> </w:t>
+      </w:r>
+      <w:r>
+        <w:rPr>
+          <w:rFonts w:cs="Arial" w:hint="cs"/>
+          <w:strike/>
           <w:rtl/>
         </w:rPr>
         <w:t>עלה</w:t>
@@ -1746,13 +1956,15 @@
       <w:r>
         <w:rPr>
           <w:rFonts w:cs="Arial"/>
-          <w:rtl/>
-        </w:rPr>
-        <w:t xml:space="preserve"> </w:t>
-      </w:r>
-      <w:r>
-        <w:rPr>
-          <w:rFonts w:cs="Arial" w:hint="cs"/>
+          <w:strike/>
+          <w:rtl/>
+        </w:rPr>
+        <w:t xml:space="preserve"> </w:t>
+      </w:r>
+      <w:r>
+        <w:rPr>
+          <w:rFonts w:cs="Arial" w:hint="cs"/>
+          <w:strike/>
           <w:rtl/>
         </w:rPr>
         <w:t>כמו</w:t>
@@ -1760,13 +1972,15 @@
       <w:r>
         <w:rPr>
           <w:rFonts w:cs="Arial"/>
-          <w:rtl/>
-        </w:rPr>
-        <w:t xml:space="preserve"> </w:t>
-      </w:r>
-      <w:r>
-        <w:rPr>
-          <w:rFonts w:cs="Arial" w:hint="cs"/>
+          <w:strike/>
+          <w:rtl/>
+        </w:rPr>
+        <w:t xml:space="preserve"> </w:t>
+      </w:r>
+      <w:r>
+        <w:rPr>
+          <w:rFonts w:cs="Arial" w:hint="cs"/>
+          <w:strike/>
           <w:rtl/>
         </w:rPr>
         <w:t>שאר</w:t>
@@ -1774,18 +1988,23 @@
       <w:r>
         <w:rPr>
           <w:rFonts w:cs="Arial"/>
-          <w:rtl/>
-        </w:rPr>
-        <w:t xml:space="preserve"> </w:t>
-      </w:r>
-      <w:r>
-        <w:rPr>
-          <w:rFonts w:cs="Arial" w:hint="cs"/>
+          <w:strike/>
+          <w:rtl/>
+        </w:rPr>
+        <w:t xml:space="preserve"> </w:t>
+      </w:r>
+      <w:r>
+        <w:rPr>
+          <w:rFonts w:cs="Arial" w:hint="cs"/>
+          <w:strike/>
           <w:rtl/>
         </w:rPr>
         <w:t>המשק</w:t>
       </w:r>
       <w:r>
+        <w:rPr>
+          <w:strike/>
+        </w:rPr>
         <w:t>).</w:t>
       </w:r>
     </w:p>
@@ -1794,11 +2013,18 @@
         <w:bidi/>
       </w:pPr>
       <w:r>
-        <w:t xml:space="preserve">-          </w:t>
-      </w:r>
-      <w:r>
-        <w:rPr>
-          <w:rFonts w:cs="Arial" w:hint="cs"/>
+        <w:t xml:space="preserve">-  </w:t>
+      </w:r>
+      <w:r>
+        <w:rPr>
+          <w:strike/>
+        </w:rPr>
+        <w:t xml:space="preserve">        </w:t>
+      </w:r>
+      <w:r>
+        <w:rPr>
+          <w:rFonts w:cs="Arial" w:hint="cs"/>
+          <w:strike/>
           <w:rtl/>
         </w:rPr>
         <w:t>תוספת</w:t>
@@ -1806,13 +2032,15 @@
       <w:r>
         <w:rPr>
           <w:rFonts w:cs="Arial"/>
-          <w:rtl/>
-        </w:rPr>
-        <w:t xml:space="preserve"> </w:t>
-      </w:r>
-      <w:r>
-        <w:rPr>
-          <w:rFonts w:cs="Arial" w:hint="cs"/>
+          <w:strike/>
+          <w:rtl/>
+        </w:rPr>
+        <w:t xml:space="preserve"> </w:t>
+      </w:r>
+      <w:r>
+        <w:rPr>
+          <w:rFonts w:cs="Arial" w:hint="cs"/>
+          <w:strike/>
           <w:rtl/>
         </w:rPr>
         <w:t>ותק</w:t>
@@ -1820,6 +2048,7 @@
       <w:r>
         <w:rPr>
           <w:rFonts w:cs="Arial"/>
+          <w:strike/>
           <w:rtl/>
         </w:rPr>
         <w:t xml:space="preserve">: </w:t>
@@ -1827,6 +2056,7 @@
       <w:r>
         <w:rPr>
           <w:rFonts w:cs="Arial" w:hint="cs"/>
+          <w:strike/>
           <w:rtl/>
         </w:rPr>
         <w:t>החל</w:t>
@@ -1834,13 +2064,15 @@
       <w:r>
         <w:rPr>
           <w:rFonts w:cs="Arial"/>
-          <w:rtl/>
-        </w:rPr>
-        <w:t xml:space="preserve"> </w:t>
-      </w:r>
-      <w:r>
-        <w:rPr>
-          <w:rFonts w:cs="Arial" w:hint="cs"/>
+          <w:strike/>
+          <w:rtl/>
+        </w:rPr>
+        <w:t xml:space="preserve"> </w:t>
+      </w:r>
+      <w:r>
+        <w:rPr>
+          <w:rFonts w:cs="Arial" w:hint="cs"/>
+          <w:strike/>
           <w:rtl/>
         </w:rPr>
         <w:t>מהשנה</w:t>
@@ -1848,13 +2080,15 @@
       <w:r>
         <w:rPr>
           <w:rFonts w:cs="Arial"/>
-          <w:rtl/>
-        </w:rPr>
-        <w:t xml:space="preserve"> </w:t>
-      </w:r>
-      <w:r>
-        <w:rPr>
-          <w:rFonts w:cs="Arial" w:hint="cs"/>
+          <w:strike/>
+          <w:rtl/>
+        </w:rPr>
+        <w:t xml:space="preserve"> </w:t>
+      </w:r>
+      <w:r>
+        <w:rPr>
+          <w:rFonts w:cs="Arial" w:hint="cs"/>
+          <w:strike/>
           <w:rtl/>
         </w:rPr>
         <w:t>השניה</w:t>
@@ -1862,13 +2096,15 @@
       <w:r>
         <w:rPr>
           <w:rFonts w:cs="Arial"/>
-          <w:rtl/>
-        </w:rPr>
-        <w:t xml:space="preserve"> </w:t>
-      </w:r>
-      <w:r>
-        <w:rPr>
-          <w:rFonts w:cs="Arial" w:hint="cs"/>
+          <w:strike/>
+          <w:rtl/>
+        </w:rPr>
+        <w:t xml:space="preserve"> </w:t>
+      </w:r>
+      <w:r>
+        <w:rPr>
+          <w:rFonts w:cs="Arial" w:hint="cs"/>
+          <w:strike/>
           <w:rtl/>
         </w:rPr>
         <w:t>העובד</w:t>
@@ -1876,13 +2112,15 @@
       <w:r>
         <w:rPr>
           <w:rFonts w:cs="Arial"/>
-          <w:rtl/>
-        </w:rPr>
-        <w:t xml:space="preserve"> </w:t>
-      </w:r>
-      <w:r>
-        <w:rPr>
-          <w:rFonts w:cs="Arial" w:hint="cs"/>
+          <w:strike/>
+          <w:rtl/>
+        </w:rPr>
+        <w:t xml:space="preserve"> </w:t>
+      </w:r>
+      <w:r>
+        <w:rPr>
+          <w:rFonts w:cs="Arial" w:hint="cs"/>
+          <w:strike/>
           <w:rtl/>
         </w:rPr>
         <w:t>זכאי</w:t>
@@ -1890,13 +2128,15 @@
       <w:r>
         <w:rPr>
           <w:rFonts w:cs="Arial"/>
-          <w:rtl/>
-        </w:rPr>
-        <w:t xml:space="preserve"> </w:t>
-      </w:r>
-      <w:r>
-        <w:rPr>
-          <w:rFonts w:cs="Arial" w:hint="cs"/>
+          <w:strike/>
+          <w:rtl/>
+        </w:rPr>
+        <w:t xml:space="preserve"> </w:t>
+      </w:r>
+      <w:r>
+        <w:rPr>
+          <w:rFonts w:cs="Arial" w:hint="cs"/>
+          <w:strike/>
           <w:rtl/>
         </w:rPr>
         <w:t>לתוספת</w:t>
@@ -1904,13 +2144,15 @@
       <w:r>
         <w:rPr>
           <w:rFonts w:cs="Arial"/>
-          <w:rtl/>
-        </w:rPr>
-        <w:t xml:space="preserve"> </w:t>
-      </w:r>
-      <w:r>
-        <w:rPr>
-          <w:rFonts w:cs="Arial" w:hint="cs"/>
+          <w:strike/>
+          <w:rtl/>
+        </w:rPr>
+        <w:t xml:space="preserve"> </w:t>
+      </w:r>
+      <w:r>
+        <w:rPr>
+          <w:rFonts w:cs="Arial" w:hint="cs"/>
+          <w:strike/>
           <w:rtl/>
         </w:rPr>
         <w:t>ותק</w:t>
@@ -1918,13 +2160,15 @@
       <w:r>
         <w:rPr>
           <w:rFonts w:cs="Arial"/>
-          <w:rtl/>
-        </w:rPr>
-        <w:t xml:space="preserve"> </w:t>
-      </w:r>
-      <w:r>
-        <w:rPr>
-          <w:rFonts w:cs="Arial" w:hint="cs"/>
+          <w:strike/>
+          <w:rtl/>
+        </w:rPr>
+        <w:t xml:space="preserve"> </w:t>
+      </w:r>
+      <w:r>
+        <w:rPr>
+          <w:rFonts w:cs="Arial" w:hint="cs"/>
+          <w:strike/>
           <w:rtl/>
         </w:rPr>
         <w:t>בסך</w:t>
@@ -1932,6 +2176,7 @@
       <w:r>
         <w:rPr>
           <w:rFonts w:cs="Arial"/>
+          <w:strike/>
           <w:rtl/>
         </w:rPr>
         <w:t xml:space="preserve"> 0.35 </w:t>
@@ -1939,6 +2184,7 @@
       <w:r>
         <w:rPr>
           <w:rFonts w:cs="Arial" w:hint="cs"/>
+          <w:strike/>
           <w:rtl/>
         </w:rPr>
         <w:t>לכל</w:t>
@@ -1946,13 +2192,15 @@
       <w:r>
         <w:rPr>
           <w:rFonts w:cs="Arial"/>
-          <w:rtl/>
-        </w:rPr>
-        <w:t xml:space="preserve"> </w:t>
-      </w:r>
-      <w:r>
-        <w:rPr>
-          <w:rFonts w:cs="Arial" w:hint="cs"/>
+          <w:strike/>
+          <w:rtl/>
+        </w:rPr>
+        <w:t xml:space="preserve"> </w:t>
+      </w:r>
+      <w:r>
+        <w:rPr>
+          <w:rFonts w:cs="Arial" w:hint="cs"/>
+          <w:strike/>
           <w:rtl/>
         </w:rPr>
         <w:t>שעה</w:t>
@@ -1960,6 +2208,7 @@
       <w:r>
         <w:rPr>
           <w:rFonts w:cs="Arial"/>
+          <w:strike/>
           <w:rtl/>
         </w:rPr>
         <w:t xml:space="preserve">, </w:t>
@@ -1967,6 +2216,7 @@
       <w:r>
         <w:rPr>
           <w:rFonts w:cs="Arial" w:hint="cs"/>
+          <w:strike/>
           <w:rtl/>
         </w:rPr>
         <w:t>ומהשנה</w:t>
@@ -1974,13 +2224,15 @@
       <w:r>
         <w:rPr>
           <w:rFonts w:cs="Arial"/>
-          <w:rtl/>
-        </w:rPr>
-        <w:t xml:space="preserve"> </w:t>
-      </w:r>
-      <w:r>
-        <w:rPr>
-          <w:rFonts w:cs="Arial" w:hint="cs"/>
+          <w:strike/>
+          <w:rtl/>
+        </w:rPr>
+        <w:t xml:space="preserve"> </w:t>
+      </w:r>
+      <w:r>
+        <w:rPr>
+          <w:rFonts w:cs="Arial" w:hint="cs"/>
+          <w:strike/>
           <w:rtl/>
         </w:rPr>
         <w:t>השישית</w:t>
@@ -1988,11 +2240,15 @@
       <w:r>
         <w:rPr>
           <w:rFonts w:cs="Arial"/>
+          <w:strike/>
           <w:rtl/>
         </w:rPr>
         <w:t xml:space="preserve"> 0.46</w:t>
       </w:r>
       <w:r>
+        <w:rPr>
+          <w:strike/>
+        </w:rPr>
         <w:t>.</w:t>
       </w:r>
     </w:p>
@@ -4092,13 +4348,20 @@
     <w:p>
       <w:pPr>
         <w:bidi/>
-      </w:pPr>
-      <w:r>
+        <w:rPr>
+          <w:strike/>
+        </w:rPr>
+      </w:pPr>
+      <w:r>
+        <w:rPr>
+          <w:strike/>
+        </w:rPr>
         <w:t xml:space="preserve">-          </w:t>
       </w:r>
       <w:r>
         <w:rPr>
           <w:rFonts w:cs="Arial" w:hint="cs"/>
+          <w:strike/>
           <w:rtl/>
         </w:rPr>
         <w:t>שי</w:t>
@@ -4106,13 +4369,15 @@
       <w:r>
         <w:rPr>
           <w:rFonts w:cs="Arial"/>
-          <w:rtl/>
-        </w:rPr>
-        <w:t xml:space="preserve"> </w:t>
-      </w:r>
-      <w:r>
-        <w:rPr>
-          <w:rFonts w:cs="Arial" w:hint="cs"/>
+          <w:strike/>
+          <w:rtl/>
+        </w:rPr>
+        <w:t xml:space="preserve"> </w:t>
+      </w:r>
+      <w:r>
+        <w:rPr>
+          <w:rFonts w:cs="Arial" w:hint="cs"/>
+          <w:strike/>
           <w:rtl/>
         </w:rPr>
         <w:t>לחג</w:t>
@@ -4120,6 +4385,7 @@
       <w:r>
         <w:rPr>
           <w:rFonts w:cs="Arial"/>
+          <w:strike/>
           <w:rtl/>
         </w:rPr>
         <w:t xml:space="preserve">: </w:t>
@@ -4127,6 +4393,7 @@
       <w:r>
         <w:rPr>
           <w:rFonts w:cs="Arial" w:hint="cs"/>
+          <w:strike/>
           <w:rtl/>
         </w:rPr>
         <w:t>פעמיים</w:t>
@@ -4134,13 +4401,15 @@
       <w:r>
         <w:rPr>
           <w:rFonts w:cs="Arial"/>
-          <w:rtl/>
-        </w:rPr>
-        <w:t xml:space="preserve"> </w:t>
-      </w:r>
-      <w:r>
-        <w:rPr>
-          <w:rFonts w:cs="Arial" w:hint="cs"/>
+          <w:strike/>
+          <w:rtl/>
+        </w:rPr>
+        <w:t xml:space="preserve"> </w:t>
+      </w:r>
+      <w:r>
+        <w:rPr>
+          <w:rFonts w:cs="Arial" w:hint="cs"/>
+          <w:strike/>
           <w:rtl/>
         </w:rPr>
         <w:t>בשנה</w:t>
@@ -4148,13 +4417,15 @@
       <w:r>
         <w:rPr>
           <w:rFonts w:cs="Arial"/>
-          <w:rtl/>
-        </w:rPr>
-        <w:t xml:space="preserve"> </w:t>
-      </w:r>
-      <w:r>
-        <w:rPr>
-          <w:rFonts w:cs="Arial" w:hint="cs"/>
+          <w:strike/>
+          <w:rtl/>
+        </w:rPr>
+        <w:t xml:space="preserve"> </w:t>
+      </w:r>
+      <w:r>
+        <w:rPr>
+          <w:rFonts w:cs="Arial" w:hint="cs"/>
+          <w:strike/>
           <w:rtl/>
         </w:rPr>
         <w:t>כאשר</w:t>
@@ -4162,13 +4433,15 @@
       <w:r>
         <w:rPr>
           <w:rFonts w:cs="Arial"/>
-          <w:rtl/>
-        </w:rPr>
-        <w:t xml:space="preserve"> </w:t>
-      </w:r>
-      <w:r>
-        <w:rPr>
-          <w:rFonts w:cs="Arial" w:hint="cs"/>
+          <w:strike/>
+          <w:rtl/>
+        </w:rPr>
+        <w:t xml:space="preserve"> </w:t>
+      </w:r>
+      <w:r>
+        <w:rPr>
+          <w:rFonts w:cs="Arial" w:hint="cs"/>
+          <w:strike/>
           <w:rtl/>
         </w:rPr>
         <w:t>עלות</w:t>
@@ -4176,13 +4449,15 @@
       <w:r>
         <w:rPr>
           <w:rFonts w:cs="Arial"/>
-          <w:rtl/>
-        </w:rPr>
-        <w:t xml:space="preserve"> </w:t>
-      </w:r>
-      <w:r>
-        <w:rPr>
-          <w:rFonts w:cs="Arial" w:hint="cs"/>
+          <w:strike/>
+          <w:rtl/>
+        </w:rPr>
+        <w:t xml:space="preserve"> </w:t>
+      </w:r>
+      <w:r>
+        <w:rPr>
+          <w:rFonts w:cs="Arial" w:hint="cs"/>
+          <w:strike/>
           <w:rtl/>
         </w:rPr>
         <w:t>כל</w:t>
@@ -4190,13 +4465,15 @@
       <w:r>
         <w:rPr>
           <w:rFonts w:cs="Arial"/>
-          <w:rtl/>
-        </w:rPr>
-        <w:t xml:space="preserve"> </w:t>
-      </w:r>
-      <w:r>
-        <w:rPr>
-          <w:rFonts w:cs="Arial" w:hint="cs"/>
+          <w:strike/>
+          <w:rtl/>
+        </w:rPr>
+        <w:t xml:space="preserve"> </w:t>
+      </w:r>
+      <w:r>
+        <w:rPr>
+          <w:rFonts w:cs="Arial" w:hint="cs"/>
+          <w:strike/>
           <w:rtl/>
         </w:rPr>
         <w:t>שי</w:t>
@@ -4204,13 +4481,15 @@
       <w:r>
         <w:rPr>
           <w:rFonts w:cs="Arial"/>
-          <w:rtl/>
-        </w:rPr>
-        <w:t xml:space="preserve"> </w:t>
-      </w:r>
-      <w:r>
-        <w:rPr>
-          <w:rFonts w:cs="Arial" w:hint="cs"/>
+          <w:strike/>
+          <w:rtl/>
+        </w:rPr>
+        <w:t xml:space="preserve"> </w:t>
+      </w:r>
+      <w:r>
+        <w:rPr>
+          <w:rFonts w:cs="Arial" w:hint="cs"/>
+          <w:strike/>
           <w:rtl/>
         </w:rPr>
         <w:t>תעמוד</w:t>
@@ -4218,13 +4497,15 @@
       <w:r>
         <w:rPr>
           <w:rFonts w:cs="Arial"/>
-          <w:rtl/>
-        </w:rPr>
-        <w:t xml:space="preserve"> </w:t>
-      </w:r>
-      <w:r>
-        <w:rPr>
-          <w:rFonts w:cs="Arial" w:hint="cs"/>
+          <w:strike/>
+          <w:rtl/>
+        </w:rPr>
+        <w:t xml:space="preserve"> </w:t>
+      </w:r>
+      <w:r>
+        <w:rPr>
+          <w:rFonts w:cs="Arial" w:hint="cs"/>
+          <w:strike/>
           <w:rtl/>
         </w:rPr>
         <w:t>לפחות</w:t>
@@ -4232,13 +4513,15 @@
       <w:r>
         <w:rPr>
           <w:rFonts w:cs="Arial"/>
-          <w:rtl/>
-        </w:rPr>
-        <w:t xml:space="preserve"> </w:t>
-      </w:r>
-      <w:r>
-        <w:rPr>
-          <w:rFonts w:cs="Arial" w:hint="cs"/>
+          <w:strike/>
+          <w:rtl/>
+        </w:rPr>
+        <w:t xml:space="preserve"> </w:t>
+      </w:r>
+      <w:r>
+        <w:rPr>
+          <w:rFonts w:cs="Arial" w:hint="cs"/>
+          <w:strike/>
           <w:rtl/>
         </w:rPr>
         <w:t>על</w:t>
@@ -4246,6 +4529,7 @@
       <w:r>
         <w:rPr>
           <w:rFonts w:cs="Arial"/>
+          <w:strike/>
           <w:rtl/>
         </w:rPr>
         <w:t xml:space="preserve"> 212 </w:t>
@@ -4253,6 +4537,7 @@
       <w:r>
         <w:rPr>
           <w:rFonts w:cs="Arial" w:hint="cs"/>
+          <w:strike/>
           <w:rtl/>
         </w:rPr>
         <w:t>ש</w:t>
@@ -4260,6 +4545,7 @@
       <w:r>
         <w:rPr>
           <w:rFonts w:cs="Arial"/>
+          <w:strike/>
           <w:rtl/>
         </w:rPr>
         <w:t>"</w:t>
@@ -4267,11 +4553,15 @@
       <w:r>
         <w:rPr>
           <w:rFonts w:cs="Arial" w:hint="cs"/>
+          <w:strike/>
           <w:rtl/>
         </w:rPr>
         <w:t>ח</w:t>
       </w:r>
       <w:r>
+        <w:rPr>
+          <w:strike/>
+        </w:rPr>
         <w:t>.</w:t>
       </w:r>
     </w:p>
@@ -4290,6 +4580,7 @@
       <w:r>
         <w:rPr>
           <w:rFonts w:cs="Arial" w:hint="cs"/>
+          <w:strike/>
           <w:rtl/>
         </w:rPr>
         <w:t>דמי</w:t>
@@ -4297,13 +4588,15 @@
       <w:r>
         <w:rPr>
           <w:rFonts w:cs="Arial"/>
-          <w:rtl/>
-        </w:rPr>
-        <w:t xml:space="preserve"> </w:t>
-      </w:r>
-      <w:r>
-        <w:rPr>
-          <w:rFonts w:cs="Arial" w:hint="cs"/>
+          <w:strike/>
+          <w:rtl/>
+        </w:rPr>
+        <w:t xml:space="preserve"> </w:t>
+      </w:r>
+      <w:r>
+        <w:rPr>
+          <w:rFonts w:cs="Arial" w:hint="cs"/>
+          <w:strike/>
           <w:rtl/>
         </w:rPr>
         <w:t>הבראה</w:t>
@@ -4311,6 +4604,7 @@
       <w:r>
         <w:rPr>
           <w:rFonts w:cs="Arial"/>
+          <w:strike/>
           <w:rtl/>
         </w:rPr>
         <w:t xml:space="preserve">: </w:t>
@@ -4318,6 +4612,7 @@
       <w:r>
         <w:rPr>
           <w:rFonts w:cs="Arial" w:hint="cs"/>
+          <w:strike/>
           <w:rtl/>
         </w:rPr>
         <w:t>עובדים</w:t>
@@ -4325,13 +4620,15 @@
       <w:r>
         <w:rPr>
           <w:rFonts w:cs="Arial"/>
-          <w:rtl/>
-        </w:rPr>
-        <w:t xml:space="preserve"> </w:t>
-      </w:r>
-      <w:r>
-        <w:rPr>
-          <w:rFonts w:cs="Arial" w:hint="cs"/>
+          <w:strike/>
+          <w:rtl/>
+        </w:rPr>
+        <w:t xml:space="preserve"> </w:t>
+      </w:r>
+      <w:r>
+        <w:rPr>
+          <w:rFonts w:cs="Arial" w:hint="cs"/>
+          <w:strike/>
           <w:rtl/>
         </w:rPr>
         <w:t>בתחום</w:t>
@@ -4339,13 +4636,15 @@
       <w:r>
         <w:rPr>
           <w:rFonts w:cs="Arial"/>
-          <w:rtl/>
-        </w:rPr>
-        <w:t xml:space="preserve"> </w:t>
-      </w:r>
-      <w:r>
-        <w:rPr>
-          <w:rFonts w:cs="Arial" w:hint="cs"/>
+          <w:strike/>
+          <w:rtl/>
+        </w:rPr>
+        <w:t xml:space="preserve"> </w:t>
+      </w:r>
+      <w:r>
+        <w:rPr>
+          <w:rFonts w:cs="Arial" w:hint="cs"/>
+          <w:strike/>
           <w:rtl/>
         </w:rPr>
         <w:t>הניקיון</w:t>
@@ -4353,13 +4652,15 @@
       <w:r>
         <w:rPr>
           <w:rFonts w:cs="Arial"/>
-          <w:rtl/>
-        </w:rPr>
-        <w:t xml:space="preserve"> </w:t>
-      </w:r>
-      <w:r>
-        <w:rPr>
-          <w:rFonts w:cs="Arial" w:hint="cs"/>
+          <w:strike/>
+          <w:rtl/>
+        </w:rPr>
+        <w:t xml:space="preserve"> </w:t>
+      </w:r>
+      <w:r>
+        <w:rPr>
+          <w:rFonts w:cs="Arial" w:hint="cs"/>
+          <w:strike/>
           <w:rtl/>
         </w:rPr>
         <w:t>זכאים</w:t>
@@ -4367,13 +4668,15 @@
       <w:r>
         <w:rPr>
           <w:rFonts w:cs="Arial"/>
-          <w:rtl/>
-        </w:rPr>
-        <w:t xml:space="preserve"> </w:t>
-      </w:r>
-      <w:r>
-        <w:rPr>
-          <w:rFonts w:cs="Arial" w:hint="cs"/>
+          <w:strike/>
+          <w:rtl/>
+        </w:rPr>
+        <w:t xml:space="preserve"> </w:t>
+      </w:r>
+      <w:r>
+        <w:rPr>
+          <w:rFonts w:cs="Arial" w:hint="cs"/>
+          <w:strike/>
           <w:rtl/>
         </w:rPr>
         <w:t>לדמי</w:t>
@@ -4381,13 +4684,15 @@
       <w:r>
         <w:rPr>
           <w:rFonts w:cs="Arial"/>
-          <w:rtl/>
-        </w:rPr>
-        <w:t xml:space="preserve"> </w:t>
-      </w:r>
-      <w:r>
-        <w:rPr>
-          <w:rFonts w:cs="Arial" w:hint="cs"/>
+          <w:strike/>
+          <w:rtl/>
+        </w:rPr>
+        <w:t xml:space="preserve"> </w:t>
+      </w:r>
+      <w:r>
+        <w:rPr>
+          <w:rFonts w:cs="Arial" w:hint="cs"/>
+          <w:strike/>
           <w:rtl/>
         </w:rPr>
         <w:t>הבראה</w:t>
@@ -4395,13 +4700,15 @@
       <w:r>
         <w:rPr>
           <w:rFonts w:cs="Arial"/>
-          <w:rtl/>
-        </w:rPr>
-        <w:t xml:space="preserve"> </w:t>
-      </w:r>
-      <w:r>
-        <w:rPr>
-          <w:rFonts w:cs="Arial" w:hint="cs"/>
+          <w:strike/>
+          <w:rtl/>
+        </w:rPr>
+        <w:t xml:space="preserve"> </w:t>
+      </w:r>
+      <w:r>
+        <w:rPr>
+          <w:rFonts w:cs="Arial" w:hint="cs"/>
+          <w:strike/>
           <w:rtl/>
         </w:rPr>
         <w:t>מוגדלים</w:t>
@@ -4409,6 +4716,7 @@
       <w:r>
         <w:rPr>
           <w:rFonts w:cs="Arial"/>
+          <w:strike/>
           <w:rtl/>
         </w:rPr>
         <w:t xml:space="preserve">, </w:t>
@@ -4416,6 +4724,7 @@
       <w:r>
         <w:rPr>
           <w:rFonts w:cs="Arial" w:hint="cs"/>
+          <w:strike/>
           <w:rtl/>
         </w:rPr>
         <w:t>הן</w:t>
@@ -4423,13 +4732,15 @@
       <w:r>
         <w:rPr>
           <w:rFonts w:cs="Arial"/>
-          <w:rtl/>
-        </w:rPr>
-        <w:t xml:space="preserve"> </w:t>
-      </w:r>
-      <w:r>
-        <w:rPr>
-          <w:rFonts w:cs="Arial" w:hint="cs"/>
+          <w:strike/>
+          <w:rtl/>
+        </w:rPr>
+        <w:t xml:space="preserve"> </w:t>
+      </w:r>
+      <w:r>
+        <w:rPr>
+          <w:rFonts w:cs="Arial" w:hint="cs"/>
+          <w:strike/>
           <w:rtl/>
         </w:rPr>
         <w:t>מבחינת</w:t>
@@ -4437,13 +4748,15 @@
       <w:r>
         <w:rPr>
           <w:rFonts w:cs="Arial"/>
-          <w:rtl/>
-        </w:rPr>
-        <w:t xml:space="preserve"> </w:t>
-      </w:r>
-      <w:r>
-        <w:rPr>
-          <w:rFonts w:cs="Arial" w:hint="cs"/>
+          <w:strike/>
+          <w:rtl/>
+        </w:rPr>
+        <w:t xml:space="preserve"> </w:t>
+      </w:r>
+      <w:r>
+        <w:rPr>
+          <w:rFonts w:cs="Arial" w:hint="cs"/>
+          <w:strike/>
           <w:rtl/>
         </w:rPr>
         <w:t>הימים</w:t>
@@ -4451,13 +4764,15 @@
       <w:r>
         <w:rPr>
           <w:rFonts w:cs="Arial"/>
-          <w:rtl/>
-        </w:rPr>
-        <w:t xml:space="preserve"> </w:t>
-      </w:r>
-      <w:r>
-        <w:rPr>
-          <w:rFonts w:cs="Arial" w:hint="cs"/>
+          <w:strike/>
+          <w:rtl/>
+        </w:rPr>
+        <w:t xml:space="preserve"> </w:t>
+      </w:r>
+      <w:r>
+        <w:rPr>
+          <w:rFonts w:cs="Arial" w:hint="cs"/>
+          <w:strike/>
           <w:rtl/>
         </w:rPr>
         <w:t>והן</w:t>
@@ -4465,13 +4780,15 @@
       <w:r>
         <w:rPr>
           <w:rFonts w:cs="Arial"/>
-          <w:rtl/>
-        </w:rPr>
-        <w:t xml:space="preserve"> </w:t>
-      </w:r>
-      <w:r>
-        <w:rPr>
-          <w:rFonts w:cs="Arial" w:hint="cs"/>
+          <w:strike/>
+          <w:rtl/>
+        </w:rPr>
+        <w:t xml:space="preserve"> </w:t>
+      </w:r>
+      <w:r>
+        <w:rPr>
+          <w:rFonts w:cs="Arial" w:hint="cs"/>
+          <w:strike/>
           <w:rtl/>
         </w:rPr>
         <w:t>מבחינת</w:t>
@@ -4479,13 +4796,15 @@
       <w:r>
         <w:rPr>
           <w:rFonts w:cs="Arial"/>
-          <w:rtl/>
-        </w:rPr>
-        <w:t xml:space="preserve"> </w:t>
-      </w:r>
-      <w:r>
-        <w:rPr>
-          <w:rFonts w:cs="Arial" w:hint="cs"/>
+          <w:strike/>
+          <w:rtl/>
+        </w:rPr>
+        <w:t xml:space="preserve"> </w:t>
+      </w:r>
+      <w:r>
+        <w:rPr>
+          <w:rFonts w:cs="Arial" w:hint="cs"/>
+          <w:strike/>
           <w:rtl/>
         </w:rPr>
         <w:t>הסכום</w:t>
@@ -4493,13 +4812,15 @@
       <w:r>
         <w:rPr>
           <w:rFonts w:cs="Arial"/>
-          <w:rtl/>
-        </w:rPr>
-        <w:t xml:space="preserve"> </w:t>
-      </w:r>
-      <w:r>
-        <w:rPr>
-          <w:rFonts w:cs="Arial" w:hint="cs"/>
+          <w:strike/>
+          <w:rtl/>
+        </w:rPr>
+        <w:t xml:space="preserve"> </w:t>
+      </w:r>
+      <w:r>
+        <w:rPr>
+          <w:rFonts w:cs="Arial" w:hint="cs"/>
+          <w:strike/>
           <w:rtl/>
         </w:rPr>
         <w:t>לכל</w:t>
@@ -4507,13 +4828,15 @@
       <w:r>
         <w:rPr>
           <w:rFonts w:cs="Arial"/>
-          <w:rtl/>
-        </w:rPr>
-        <w:t xml:space="preserve"> </w:t>
-      </w:r>
-      <w:r>
-        <w:rPr>
-          <w:rFonts w:cs="Arial" w:hint="cs"/>
+          <w:strike/>
+          <w:rtl/>
+        </w:rPr>
+        <w:t xml:space="preserve"> </w:t>
+      </w:r>
+      <w:r>
+        <w:rPr>
+          <w:rFonts w:cs="Arial" w:hint="cs"/>
+          <w:strike/>
           <w:rtl/>
         </w:rPr>
         <w:t>יום</w:t>
@@ -4521,6 +4844,7 @@
       <w:r>
         <w:rPr>
           <w:rFonts w:cs="Arial"/>
+          <w:strike/>
           <w:rtl/>
         </w:rPr>
         <w:t xml:space="preserve">: </w:t>
@@ -4528,6 +4852,7 @@
       <w:r>
         <w:rPr>
           <w:rFonts w:cs="Arial" w:hint="cs"/>
+          <w:strike/>
           <w:rtl/>
         </w:rPr>
         <w:t>מחיר</w:t>
@@ -4535,13 +4860,15 @@
       <w:r>
         <w:rPr>
           <w:rFonts w:cs="Arial"/>
-          <w:rtl/>
-        </w:rPr>
-        <w:t xml:space="preserve"> </w:t>
-      </w:r>
-      <w:r>
-        <w:rPr>
-          <w:rFonts w:cs="Arial" w:hint="cs"/>
+          <w:strike/>
+          <w:rtl/>
+        </w:rPr>
+        <w:t xml:space="preserve"> </w:t>
+      </w:r>
+      <w:r>
+        <w:rPr>
+          <w:rFonts w:cs="Arial" w:hint="cs"/>
+          <w:strike/>
           <w:rtl/>
         </w:rPr>
         <w:t>ליום</w:t>
@@ -4549,13 +4876,15 @@
       <w:r>
         <w:rPr>
           <w:rFonts w:cs="Arial"/>
-          <w:rtl/>
-        </w:rPr>
-        <w:t xml:space="preserve"> </w:t>
-      </w:r>
-      <w:r>
-        <w:rPr>
-          <w:rFonts w:cs="Arial" w:hint="cs"/>
+          <w:strike/>
+          <w:rtl/>
+        </w:rPr>
+        <w:t xml:space="preserve"> </w:t>
+      </w:r>
+      <w:r>
+        <w:rPr>
+          <w:rFonts w:cs="Arial" w:hint="cs"/>
+          <w:strike/>
           <w:rtl/>
         </w:rPr>
         <w:t>הבראה</w:t>
@@ -4563,13 +4892,15 @@
       <w:r>
         <w:rPr>
           <w:rFonts w:cs="Arial"/>
-          <w:rtl/>
-        </w:rPr>
-        <w:t xml:space="preserve"> </w:t>
-      </w:r>
-      <w:r>
-        <w:rPr>
-          <w:rFonts w:cs="Arial" w:hint="cs"/>
+          <w:strike/>
+          <w:rtl/>
+        </w:rPr>
+        <w:t xml:space="preserve"> </w:t>
+      </w:r>
+      <w:r>
+        <w:rPr>
+          <w:rFonts w:cs="Arial" w:hint="cs"/>
+          <w:strike/>
           <w:rtl/>
         </w:rPr>
         <w:t>יעמוד</w:t>
@@ -4577,13 +4908,15 @@
       <w:r>
         <w:rPr>
           <w:rFonts w:cs="Arial"/>
-          <w:rtl/>
-        </w:rPr>
-        <w:t xml:space="preserve"> </w:t>
-      </w:r>
-      <w:r>
-        <w:rPr>
-          <w:rFonts w:cs="Arial" w:hint="cs"/>
+          <w:strike/>
+          <w:rtl/>
+        </w:rPr>
+        <w:t xml:space="preserve"> </w:t>
+      </w:r>
+      <w:r>
+        <w:rPr>
+          <w:rFonts w:cs="Arial" w:hint="cs"/>
+          <w:strike/>
           <w:rtl/>
         </w:rPr>
         <w:t>על</w:t>
@@ -4591,6 +4924,7 @@
       <w:r>
         <w:rPr>
           <w:rFonts w:cs="Arial"/>
+          <w:strike/>
           <w:rtl/>
         </w:rPr>
         <w:t xml:space="preserve"> 423 </w:t>
@@ -4598,6 +4932,7 @@
       <w:r>
         <w:rPr>
           <w:rFonts w:cs="Arial" w:hint="cs"/>
+          <w:strike/>
           <w:rtl/>
         </w:rPr>
         <w:t>₪</w:t>
@@ -4605,6 +4940,7 @@
       <w:r>
         <w:rPr>
           <w:rFonts w:cs="Arial"/>
+          <w:strike/>
           <w:rtl/>
         </w:rPr>
         <w:t xml:space="preserve"> </w:t>

</xml_diff>

<commit_message>
Major work to support pension of cleaning workers
Changed the worker pension function to support the different pension
needs to cleaners, but realized later it wasn't really necessary.
Added a bottom lines section to the pension that each type of worker can
override.
</commit_message>
<xml_diff>
--- a/צו ההרחבה בתחום הניקיון.docx
+++ b/צו ההרחבה בתחום הניקיון.docx
@@ -31,8 +31,6 @@
         </w:rPr>
         <w:t xml:space="preserve"> </w:t>
       </w:r>
-      <w:bookmarkStart w:id="0" w:name="_GoBack"/>
-      <w:bookmarkEnd w:id="0"/>
     </w:p>
     <w:p>
       <w:pPr>
@@ -56,7 +54,7 @@
       <w:pPr>
         <w:bidi/>
         <w:rPr>
-          <w:rFonts w:cs="Arial" w:hint="cs"/>
+          <w:rFonts w:cs="Arial"/>
           <w:strike/>
           <w:rtl/>
         </w:rPr>
@@ -74,7 +72,7 @@
       <w:pPr>
         <w:bidi/>
         <w:rPr>
-          <w:rFonts w:cs="Arial" w:hint="cs"/>
+          <w:rFonts w:cs="Arial"/>
           <w:strike/>
         </w:rPr>
       </w:pPr>
@@ -4042,9 +4040,11 @@
       <w:r>
         <w:t xml:space="preserve">-          </w:t>
       </w:r>
-      <w:r>
-        <w:rPr>
-          <w:rFonts w:cs="Arial" w:hint="cs"/>
+      <w:bookmarkStart w:id="0" w:name="_GoBack"/>
+      <w:r>
+        <w:rPr>
+          <w:rFonts w:cs="Arial" w:hint="cs"/>
+          <w:strike/>
           <w:rtl/>
         </w:rPr>
         <w:t>קרן</w:t>
@@ -4052,13 +4052,15 @@
       <w:r>
         <w:rPr>
           <w:rFonts w:cs="Arial"/>
-          <w:rtl/>
-        </w:rPr>
-        <w:t xml:space="preserve"> </w:t>
-      </w:r>
-      <w:r>
-        <w:rPr>
-          <w:rFonts w:cs="Arial" w:hint="cs"/>
+          <w:strike/>
+          <w:rtl/>
+        </w:rPr>
+        <w:t xml:space="preserve"> </w:t>
+      </w:r>
+      <w:r>
+        <w:rPr>
+          <w:rFonts w:cs="Arial" w:hint="cs"/>
+          <w:strike/>
           <w:rtl/>
         </w:rPr>
         <w:t>השתלמות</w:t>
@@ -4066,6 +4068,7 @@
       <w:r>
         <w:rPr>
           <w:rFonts w:cs="Arial"/>
+          <w:strike/>
           <w:rtl/>
         </w:rPr>
         <w:t xml:space="preserve">: </w:t>
@@ -4073,6 +4076,7 @@
       <w:r>
         <w:rPr>
           <w:rFonts w:cs="Arial" w:hint="cs"/>
+          <w:strike/>
           <w:rtl/>
         </w:rPr>
         <w:t>הזכאות</w:t>
@@ -4080,13 +4084,15 @@
       <w:r>
         <w:rPr>
           <w:rFonts w:cs="Arial"/>
-          <w:rtl/>
-        </w:rPr>
-        <w:t xml:space="preserve"> </w:t>
-      </w:r>
-      <w:r>
-        <w:rPr>
-          <w:rFonts w:cs="Arial" w:hint="cs"/>
+          <w:strike/>
+          <w:rtl/>
+        </w:rPr>
+        <w:t xml:space="preserve"> </w:t>
+      </w:r>
+      <w:r>
+        <w:rPr>
+          <w:rFonts w:cs="Arial" w:hint="cs"/>
+          <w:strike/>
           <w:rtl/>
         </w:rPr>
         <w:t>לקרן</w:t>
@@ -4094,13 +4100,15 @@
       <w:r>
         <w:rPr>
           <w:rFonts w:cs="Arial"/>
-          <w:rtl/>
-        </w:rPr>
-        <w:t xml:space="preserve"> </w:t>
-      </w:r>
-      <w:r>
-        <w:rPr>
-          <w:rFonts w:cs="Arial" w:hint="cs"/>
+          <w:strike/>
+          <w:rtl/>
+        </w:rPr>
+        <w:t xml:space="preserve"> </w:t>
+      </w:r>
+      <w:r>
+        <w:rPr>
+          <w:rFonts w:cs="Arial" w:hint="cs"/>
+          <w:strike/>
           <w:rtl/>
         </w:rPr>
         <w:t>השתלמות</w:t>
@@ -4108,13 +4116,15 @@
       <w:r>
         <w:rPr>
           <w:rFonts w:cs="Arial"/>
-          <w:rtl/>
-        </w:rPr>
-        <w:t xml:space="preserve"> </w:t>
-      </w:r>
-      <w:r>
-        <w:rPr>
-          <w:rFonts w:cs="Arial" w:hint="cs"/>
+          <w:strike/>
+          <w:rtl/>
+        </w:rPr>
+        <w:t xml:space="preserve"> </w:t>
+      </w:r>
+      <w:r>
+        <w:rPr>
+          <w:rFonts w:cs="Arial" w:hint="cs"/>
+          <w:strike/>
           <w:rtl/>
         </w:rPr>
         <w:t>היא</w:t>
@@ -4122,13 +4132,15 @@
       <w:r>
         <w:rPr>
           <w:rFonts w:cs="Arial"/>
-          <w:rtl/>
-        </w:rPr>
-        <w:t xml:space="preserve"> </w:t>
-      </w:r>
-      <w:r>
-        <w:rPr>
-          <w:rFonts w:cs="Arial" w:hint="cs"/>
+          <w:strike/>
+          <w:rtl/>
+        </w:rPr>
+        <w:t xml:space="preserve"> </w:t>
+      </w:r>
+      <w:r>
+        <w:rPr>
+          <w:rFonts w:cs="Arial" w:hint="cs"/>
+          <w:strike/>
           <w:rtl/>
         </w:rPr>
         <w:t>החל</w:t>
@@ -4136,13 +4148,15 @@
       <w:r>
         <w:rPr>
           <w:rFonts w:cs="Arial"/>
-          <w:rtl/>
-        </w:rPr>
-        <w:t xml:space="preserve"> </w:t>
-      </w:r>
-      <w:r>
-        <w:rPr>
-          <w:rFonts w:cs="Arial" w:hint="cs"/>
+          <w:strike/>
+          <w:rtl/>
+        </w:rPr>
+        <w:t xml:space="preserve"> </w:t>
+      </w:r>
+      <w:r>
+        <w:rPr>
+          <w:rFonts w:cs="Arial" w:hint="cs"/>
+          <w:strike/>
           <w:rtl/>
         </w:rPr>
         <w:t>מה</w:t>
@@ -4150,6 +4164,7 @@
       <w:r>
         <w:rPr>
           <w:rFonts w:cs="Arial"/>
+          <w:strike/>
           <w:rtl/>
         </w:rPr>
         <w:t xml:space="preserve"> 1.10.14 </w:t>
@@ -4157,6 +4172,7 @@
       <w:r>
         <w:rPr>
           <w:rFonts w:cs="Arial" w:hint="cs"/>
+          <w:strike/>
           <w:rtl/>
         </w:rPr>
         <w:t>או</w:t>
@@ -4164,13 +4180,15 @@
       <w:r>
         <w:rPr>
           <w:rFonts w:cs="Arial"/>
-          <w:rtl/>
-        </w:rPr>
-        <w:t xml:space="preserve"> </w:t>
-      </w:r>
-      <w:r>
-        <w:rPr>
-          <w:rFonts w:cs="Arial" w:hint="cs"/>
+          <w:strike/>
+          <w:rtl/>
+        </w:rPr>
+        <w:t xml:space="preserve"> </w:t>
+      </w:r>
+      <w:r>
+        <w:rPr>
+          <w:rFonts w:cs="Arial" w:hint="cs"/>
+          <w:strike/>
           <w:rtl/>
         </w:rPr>
         <w:t>מתחילת</w:t>
@@ -4178,13 +4196,15 @@
       <w:r>
         <w:rPr>
           <w:rFonts w:cs="Arial"/>
-          <w:rtl/>
-        </w:rPr>
-        <w:t xml:space="preserve"> </w:t>
-      </w:r>
-      <w:r>
-        <w:rPr>
-          <w:rFonts w:cs="Arial" w:hint="cs"/>
+          <w:strike/>
+          <w:rtl/>
+        </w:rPr>
+        <w:t xml:space="preserve"> </w:t>
+      </w:r>
+      <w:r>
+        <w:rPr>
+          <w:rFonts w:cs="Arial" w:hint="cs"/>
+          <w:strike/>
           <w:rtl/>
         </w:rPr>
         <w:t>העבודה</w:t>
@@ -4192,6 +4212,7 @@
       <w:r>
         <w:rPr>
           <w:rFonts w:cs="Arial"/>
+          <w:strike/>
           <w:rtl/>
         </w:rPr>
         <w:t xml:space="preserve">- </w:t>
@@ -4199,6 +4220,7 @@
       <w:r>
         <w:rPr>
           <w:rFonts w:cs="Arial" w:hint="cs"/>
+          <w:strike/>
           <w:rtl/>
         </w:rPr>
         <w:t>המאוחר</w:t>
@@ -4206,13 +4228,15 @@
       <w:r>
         <w:rPr>
           <w:rFonts w:cs="Arial"/>
-          <w:rtl/>
-        </w:rPr>
-        <w:t xml:space="preserve"> </w:t>
-      </w:r>
-      <w:r>
-        <w:rPr>
-          <w:rFonts w:cs="Arial" w:hint="cs"/>
+          <w:strike/>
+          <w:rtl/>
+        </w:rPr>
+        <w:t xml:space="preserve"> </w:t>
+      </w:r>
+      <w:r>
+        <w:rPr>
+          <w:rFonts w:cs="Arial" w:hint="cs"/>
+          <w:strike/>
           <w:rtl/>
         </w:rPr>
         <w:t>מבין</w:t>
@@ -4220,13 +4244,15 @@
       <w:r>
         <w:rPr>
           <w:rFonts w:cs="Arial"/>
-          <w:rtl/>
-        </w:rPr>
-        <w:t xml:space="preserve"> </w:t>
-      </w:r>
-      <w:r>
-        <w:rPr>
-          <w:rFonts w:cs="Arial" w:hint="cs"/>
+          <w:strike/>
+          <w:rtl/>
+        </w:rPr>
+        <w:t xml:space="preserve"> </w:t>
+      </w:r>
+      <w:r>
+        <w:rPr>
+          <w:rFonts w:cs="Arial" w:hint="cs"/>
+          <w:strike/>
           <w:rtl/>
         </w:rPr>
         <w:t>השניים</w:t>
@@ -4234,6 +4260,7 @@
       <w:r>
         <w:rPr>
           <w:rFonts w:cs="Arial"/>
+          <w:strike/>
           <w:rtl/>
         </w:rPr>
         <w:t xml:space="preserve">. </w:t>
@@ -4241,6 +4268,7 @@
       <w:r>
         <w:rPr>
           <w:rFonts w:cs="Arial" w:hint="cs"/>
+          <w:strike/>
           <w:rtl/>
         </w:rPr>
         <w:t>הפרשות</w:t>
@@ -4248,13 +4276,15 @@
       <w:r>
         <w:rPr>
           <w:rFonts w:cs="Arial"/>
-          <w:rtl/>
-        </w:rPr>
-        <w:t xml:space="preserve"> </w:t>
-      </w:r>
-      <w:r>
-        <w:rPr>
-          <w:rFonts w:cs="Arial" w:hint="cs"/>
+          <w:strike/>
+          <w:rtl/>
+        </w:rPr>
+        <w:t xml:space="preserve"> </w:t>
+      </w:r>
+      <w:r>
+        <w:rPr>
+          <w:rFonts w:cs="Arial" w:hint="cs"/>
+          <w:strike/>
           <w:rtl/>
         </w:rPr>
         <w:t>המעביד</w:t>
@@ -4262,13 +4292,15 @@
       <w:r>
         <w:rPr>
           <w:rFonts w:cs="Arial"/>
-          <w:rtl/>
-        </w:rPr>
-        <w:t xml:space="preserve"> </w:t>
-      </w:r>
-      <w:r>
-        <w:rPr>
-          <w:rFonts w:cs="Arial" w:hint="cs"/>
+          <w:strike/>
+          <w:rtl/>
+        </w:rPr>
+        <w:t xml:space="preserve"> </w:t>
+      </w:r>
+      <w:r>
+        <w:rPr>
+          <w:rFonts w:cs="Arial" w:hint="cs"/>
+          <w:strike/>
           <w:rtl/>
         </w:rPr>
         <w:t>יעמדו</w:t>
@@ -4276,13 +4308,15 @@
       <w:r>
         <w:rPr>
           <w:rFonts w:cs="Arial"/>
-          <w:rtl/>
-        </w:rPr>
-        <w:t xml:space="preserve"> </w:t>
-      </w:r>
-      <w:r>
-        <w:rPr>
-          <w:rFonts w:cs="Arial" w:hint="cs"/>
+          <w:strike/>
+          <w:rtl/>
+        </w:rPr>
+        <w:t xml:space="preserve"> </w:t>
+      </w:r>
+      <w:r>
+        <w:rPr>
+          <w:rFonts w:cs="Arial" w:hint="cs"/>
+          <w:strike/>
           <w:rtl/>
         </w:rPr>
         <w:t>על</w:t>
@@ -4290,6 +4324,7 @@
       <w:r>
         <w:rPr>
           <w:rFonts w:cs="Arial"/>
+          <w:strike/>
           <w:rtl/>
         </w:rPr>
         <w:t xml:space="preserve"> 7.5% </w:t>
@@ -4297,6 +4332,7 @@
       <w:r>
         <w:rPr>
           <w:rFonts w:cs="Arial" w:hint="cs"/>
+          <w:strike/>
           <w:rtl/>
         </w:rPr>
         <w:t>והפרשות</w:t>
@@ -4304,13 +4340,15 @@
       <w:r>
         <w:rPr>
           <w:rFonts w:cs="Arial"/>
-          <w:rtl/>
-        </w:rPr>
-        <w:t xml:space="preserve"> </w:t>
-      </w:r>
-      <w:r>
-        <w:rPr>
-          <w:rFonts w:cs="Arial" w:hint="cs"/>
+          <w:strike/>
+          <w:rtl/>
+        </w:rPr>
+        <w:t xml:space="preserve"> </w:t>
+      </w:r>
+      <w:r>
+        <w:rPr>
+          <w:rFonts w:cs="Arial" w:hint="cs"/>
+          <w:strike/>
           <w:rtl/>
         </w:rPr>
         <w:t>העובד</w:t>
@@ -4318,13 +4356,15 @@
       <w:r>
         <w:rPr>
           <w:rFonts w:cs="Arial"/>
-          <w:rtl/>
-        </w:rPr>
-        <w:t xml:space="preserve"> </w:t>
-      </w:r>
-      <w:r>
-        <w:rPr>
-          <w:rFonts w:cs="Arial" w:hint="cs"/>
+          <w:strike/>
+          <w:rtl/>
+        </w:rPr>
+        <w:t xml:space="preserve"> </w:t>
+      </w:r>
+      <w:r>
+        <w:rPr>
+          <w:rFonts w:cs="Arial" w:hint="cs"/>
+          <w:strike/>
           <w:rtl/>
         </w:rPr>
         <w:t>על</w:t>
@@ -4332,13 +4372,18 @@
       <w:r>
         <w:rPr>
           <w:rFonts w:cs="Arial"/>
+          <w:strike/>
           <w:rtl/>
         </w:rPr>
         <w:t>- 2.5%</w:t>
       </w:r>
       <w:r>
+        <w:rPr>
+          <w:strike/>
+        </w:rPr>
         <w:t>.</w:t>
       </w:r>
+      <w:bookmarkEnd w:id="0"/>
     </w:p>
     <w:p>
       <w:pPr>

</xml_diff>

<commit_message>
text and label changes in cleaning workers
</commit_message>
<xml_diff>
--- a/צו ההרחבה בתחום הניקיון.docx
+++ b/צו ההרחבה בתחום הניקיון.docx
@@ -4,17 +4,298 @@
   <w:body>
     <w:p>
       <w:pPr>
-        <w:bidi/>
-        <w:rPr>
-          <w:rFonts w:cs="Arial"/>
-          <w:rtl/>
-        </w:rPr>
-      </w:pPr>
-      <w:r>
-        <w:rPr>
-          <w:rFonts w:cs="Arial" w:hint="cs"/>
-          <w:rtl/>
-        </w:rPr>
+        <w:shd w:val="clear" w:color="auto" w:fill="FFFFFF"/>
+        <w:bidi/>
+        <w:spacing w:before="100" w:beforeAutospacing="1" w:after="100" w:afterAutospacing="1" w:line="297" w:lineRule="atLeast"/>
+        <w:rPr>
+          <w:rFonts w:ascii="Helvetica" w:eastAsia="Times New Roman" w:hAnsi="Helvetica" w:cs="Helvetica"/>
+          <w:color w:val="212121"/>
+          <w:sz w:val="20"/>
+          <w:szCs w:val="20"/>
+        </w:rPr>
+      </w:pPr>
+      <w:r>
+        <w:rPr>
+          <w:rFonts w:ascii="Arial" w:eastAsia="Times New Roman" w:hAnsi="Arial" w:cs="Arial"/>
+          <w:color w:val="000080"/>
+          <w:sz w:val="20"/>
+          <w:szCs w:val="20"/>
+          <w:rtl/>
+        </w:rPr>
+        <w:t>בעיות במחשבון החדש:</w:t>
+      </w:r>
+    </w:p>
+    <w:p>
+      <w:pPr>
+        <w:shd w:val="clear" w:color="auto" w:fill="FFFFFF"/>
+        <w:bidi/>
+        <w:spacing w:before="100" w:beforeAutospacing="1" w:after="100" w:afterAutospacing="1" w:line="297" w:lineRule="atLeast"/>
+        <w:rPr>
+          <w:rFonts w:ascii="Helvetica" w:eastAsia="Times New Roman" w:hAnsi="Helvetica" w:cs="Helvetica"/>
+          <w:strike/>
+          <w:color w:val="212121"/>
+          <w:sz w:val="20"/>
+          <w:szCs w:val="20"/>
+        </w:rPr>
+      </w:pPr>
+      <w:r>
+        <w:rPr>
+          <w:rFonts w:ascii="Arial" w:eastAsia="Times New Roman" w:hAnsi="Arial" w:cs="Arial"/>
+          <w:strike/>
+          <w:color w:val="000080"/>
+          <w:sz w:val="20"/>
+          <w:szCs w:val="20"/>
+          <w:rtl/>
+        </w:rPr>
+        <w:t>את שם המחשבון צריך לשנות לצו הרחבה בניקיון- חברות כח אדם, ולא מחשבון ניקיון</w:t>
+      </w:r>
+    </w:p>
+    <w:p>
+      <w:pPr>
+        <w:shd w:val="clear" w:color="auto" w:fill="FFFFFF"/>
+        <w:bidi/>
+        <w:spacing w:before="100" w:beforeAutospacing="1" w:after="100" w:afterAutospacing="1" w:line="297" w:lineRule="atLeast"/>
+        <w:rPr>
+          <w:rFonts w:ascii="Helvetica" w:eastAsia="Times New Roman" w:hAnsi="Helvetica" w:cs="Helvetica"/>
+          <w:strike/>
+          <w:color w:val="212121"/>
+          <w:sz w:val="20"/>
+          <w:szCs w:val="20"/>
+        </w:rPr>
+      </w:pPr>
+      <w:bookmarkStart w:id="0" w:name="_GoBack"/>
+      <w:r>
+        <w:rPr>
+          <w:rFonts w:ascii="Arial" w:eastAsia="Times New Roman" w:hAnsi="Arial" w:cs="Arial"/>
+          <w:strike/>
+          <w:color w:val="000080"/>
+          <w:sz w:val="20"/>
+          <w:szCs w:val="20"/>
+          <w:rtl/>
+        </w:rPr>
+        <w:t>כמו כן אני חושבת שכשבוחרים סוג עבודה (ציבורי, פרטי או מלון) צריך חלהופיע תאריך כניסת הצו לתוקף כדי שהמתנדבים יידעו ממתי להכניס שעות נוספות</w:t>
+      </w:r>
+    </w:p>
+    <w:bookmarkEnd w:id="0"/>
+    <w:p>
+      <w:pPr>
+        <w:shd w:val="clear" w:color="auto" w:fill="FFFFFF"/>
+        <w:bidi/>
+        <w:spacing w:before="100" w:beforeAutospacing="1" w:after="100" w:afterAutospacing="1" w:line="297" w:lineRule="atLeast"/>
+        <w:rPr>
+          <w:rFonts w:ascii="Helvetica" w:eastAsia="Times New Roman" w:hAnsi="Helvetica" w:cs="Helvetica"/>
+          <w:color w:val="212121"/>
+          <w:sz w:val="20"/>
+          <w:szCs w:val="20"/>
+        </w:rPr>
+      </w:pPr>
+      <w:r>
+        <w:rPr>
+          <w:rFonts w:ascii="Arial" w:eastAsia="Times New Roman" w:hAnsi="Arial" w:cs="Arial"/>
+          <w:color w:val="000080"/>
+          <w:sz w:val="20"/>
+          <w:szCs w:val="20"/>
+          <w:rtl/>
+        </w:rPr>
+        <w:t>יום חופשה מחושב כ 8.8 שעות, לא בדיוק הבנתי למה, אני חושבת שזה צריך להיות 8 שעות. אני חושבת שכמו במחשבונים אחרים צריכה להיות אפשרות לבחור בין 5 ימים בשבוע ל 6.</w:t>
+      </w:r>
+    </w:p>
+    <w:p>
+      <w:pPr>
+        <w:shd w:val="clear" w:color="auto" w:fill="FFFFFF"/>
+        <w:bidi/>
+        <w:spacing w:before="100" w:beforeAutospacing="1" w:after="100" w:afterAutospacing="1" w:line="297" w:lineRule="atLeast"/>
+        <w:rPr>
+          <w:rFonts w:ascii="Helvetica" w:eastAsia="Times New Roman" w:hAnsi="Helvetica" w:cs="Helvetica"/>
+          <w:color w:val="212121"/>
+          <w:sz w:val="20"/>
+          <w:szCs w:val="20"/>
+        </w:rPr>
+      </w:pPr>
+      <w:r>
+        <w:rPr>
+          <w:rFonts w:ascii="Arial" w:eastAsia="Times New Roman" w:hAnsi="Arial" w:cs="Arial"/>
+          <w:color w:val="000080"/>
+          <w:sz w:val="20"/>
+          <w:szCs w:val="20"/>
+          <w:rtl/>
+        </w:rPr>
+        <w:t>כמו כן, המחשבון מעגל את ימי החופש מעלה ולא מטה, ראה למשל את החישוב המצורף הבראה וחופשה</w:t>
+      </w:r>
+    </w:p>
+    <w:p>
+      <w:pPr>
+        <w:shd w:val="clear" w:color="auto" w:fill="FFFFFF"/>
+        <w:bidi/>
+        <w:spacing w:before="100" w:beforeAutospacing="1" w:after="100" w:afterAutospacing="1" w:line="297" w:lineRule="atLeast"/>
+        <w:rPr>
+          <w:rFonts w:ascii="Helvetica" w:eastAsia="Times New Roman" w:hAnsi="Helvetica" w:cs="Helvetica"/>
+          <w:color w:val="212121"/>
+          <w:sz w:val="20"/>
+          <w:szCs w:val="20"/>
+        </w:rPr>
+      </w:pPr>
+      <w:r>
+        <w:rPr>
+          <w:rFonts w:ascii="Arial" w:eastAsia="Times New Roman" w:hAnsi="Arial" w:cs="Arial"/>
+          <w:color w:val="000080"/>
+          <w:sz w:val="20"/>
+          <w:szCs w:val="20"/>
+          <w:rtl/>
+        </w:rPr>
+        <w:t>העובד עבד 7.5 חודשים אבל המחשבון חישב לו 8 ימים, העיגול צריך להיות כלפי מטה.</w:t>
+      </w:r>
+    </w:p>
+    <w:p>
+      <w:pPr>
+        <w:shd w:val="clear" w:color="auto" w:fill="FFFFFF"/>
+        <w:bidi/>
+        <w:spacing w:before="100" w:beforeAutospacing="1" w:after="100" w:afterAutospacing="1" w:line="297" w:lineRule="atLeast"/>
+        <w:rPr>
+          <w:rFonts w:ascii="Times New Roman" w:eastAsia="Times New Roman" w:hAnsi="Times New Roman" w:cs="Times New Roman"/>
+          <w:color w:val="212121"/>
+          <w:sz w:val="24"/>
+          <w:szCs w:val="24"/>
+        </w:rPr>
+      </w:pPr>
+      <w:r>
+        <w:rPr>
+          <w:rFonts w:ascii="Arial" w:eastAsia="Times New Roman" w:hAnsi="Arial" w:cs="Arial"/>
+          <w:color w:val="000080"/>
+          <w:sz w:val="20"/>
+          <w:szCs w:val="20"/>
+        </w:rPr>
+        <w:t> </w:t>
+      </w:r>
+    </w:p>
+    <w:p>
+      <w:pPr>
+        <w:shd w:val="clear" w:color="auto" w:fill="FFFFFF"/>
+        <w:bidi/>
+        <w:spacing w:before="100" w:beforeAutospacing="1" w:after="100" w:afterAutospacing="1" w:line="297" w:lineRule="atLeast"/>
+        <w:rPr>
+          <w:rFonts w:ascii="Times New Roman" w:eastAsia="Times New Roman" w:hAnsi="Times New Roman" w:cs="Times New Roman"/>
+          <w:color w:val="212121"/>
+          <w:sz w:val="24"/>
+          <w:szCs w:val="24"/>
+        </w:rPr>
+      </w:pPr>
+      <w:r>
+        <w:rPr>
+          <w:rFonts w:ascii="Arial" w:eastAsia="Times New Roman" w:hAnsi="Arial" w:cs="Arial"/>
+          <w:color w:val="000080"/>
+          <w:sz w:val="20"/>
+          <w:szCs w:val="20"/>
+          <w:rtl/>
+        </w:rPr>
+        <w:t>בעיות קריטיות יותר יש בפנסיה ובפיצויים</w:t>
+      </w:r>
+    </w:p>
+    <w:p>
+      <w:pPr>
+        <w:shd w:val="clear" w:color="auto" w:fill="FFFFFF"/>
+        <w:bidi/>
+        <w:spacing w:before="100" w:beforeAutospacing="1" w:after="100" w:afterAutospacing="1" w:line="297" w:lineRule="atLeast"/>
+        <w:rPr>
+          <w:rFonts w:ascii="Times New Roman" w:eastAsia="Times New Roman" w:hAnsi="Times New Roman" w:cs="Times New Roman"/>
+          <w:color w:val="212121"/>
+          <w:sz w:val="24"/>
+          <w:szCs w:val="24"/>
+        </w:rPr>
+      </w:pPr>
+      <w:r>
+        <w:rPr>
+          <w:rFonts w:ascii="Arial" w:eastAsia="Times New Roman" w:hAnsi="Arial" w:cs="Arial"/>
+          <w:color w:val="000080"/>
+          <w:sz w:val="20"/>
+          <w:szCs w:val="20"/>
+          <w:rtl/>
+        </w:rPr>
+        <w:t>תסתכל בחישוב ששלחתי לך, בתקופת החישוב האחרונה של הפנסיה השכר החודשי פתאום קופץ פי עשר וגם בפיצויים הוא פי עשר מהשכר הנכון.</w:t>
+      </w:r>
+    </w:p>
+    <w:p>
+      <w:pPr>
+        <w:shd w:val="clear" w:color="auto" w:fill="FFFFFF"/>
+        <w:bidi/>
+        <w:spacing w:before="100" w:beforeAutospacing="1" w:after="100" w:afterAutospacing="1" w:line="297" w:lineRule="atLeast"/>
+        <w:rPr>
+          <w:rFonts w:ascii="Times New Roman" w:eastAsia="Times New Roman" w:hAnsi="Times New Roman" w:cs="Times New Roman"/>
+          <w:color w:val="212121"/>
+          <w:sz w:val="24"/>
+          <w:szCs w:val="24"/>
+        </w:rPr>
+      </w:pPr>
+      <w:r>
+        <w:rPr>
+          <w:rFonts w:ascii="Arial" w:eastAsia="Times New Roman" w:hAnsi="Arial" w:cs="Arial"/>
+          <w:color w:val="000080"/>
+          <w:sz w:val="20"/>
+          <w:szCs w:val="20"/>
+          <w:rtl/>
+        </w:rPr>
+        <w:t>כמו כן חייבים להפריד את קופת ההשתלמות מהפנסיה, אלה שני דברים נפרדים</w:t>
+      </w:r>
+    </w:p>
+    <w:p>
+      <w:pPr>
+        <w:shd w:val="clear" w:color="auto" w:fill="FFFFFF"/>
+        <w:bidi/>
+        <w:spacing w:before="100" w:beforeAutospacing="1" w:after="100" w:afterAutospacing="1" w:line="297" w:lineRule="atLeast"/>
+        <w:rPr>
+          <w:rFonts w:ascii="Arial" w:eastAsia="Times New Roman" w:hAnsi="Arial" w:cs="Arial"/>
+          <w:color w:val="000080"/>
+          <w:sz w:val="20"/>
+          <w:szCs w:val="20"/>
+          <w:rtl/>
+        </w:rPr>
+      </w:pPr>
+      <w:r>
+        <w:rPr>
+          <w:rFonts w:ascii="Arial" w:eastAsia="Times New Roman" w:hAnsi="Arial" w:cs="Arial"/>
+          <w:color w:val="000080"/>
+          <w:sz w:val="20"/>
+          <w:szCs w:val="20"/>
+          <w:rtl/>
+        </w:rPr>
+        <w:t>וכמו שכתבתי קודם, גם במחשבון הזה וגם באחרים אין יותר הודעה מוקדמת.</w:t>
+      </w:r>
+    </w:p>
+    <w:p>
+      <w:pPr>
+        <w:rPr>
+          <w:rFonts w:ascii="Arial" w:eastAsia="Times New Roman" w:hAnsi="Arial" w:cs="Arial"/>
+          <w:color w:val="000080"/>
+          <w:sz w:val="20"/>
+          <w:szCs w:val="20"/>
+          <w:rtl/>
+        </w:rPr>
+      </w:pPr>
+      <w:r>
+        <w:rPr>
+          <w:rFonts w:ascii="Arial" w:eastAsia="Times New Roman" w:hAnsi="Arial" w:cs="Arial"/>
+          <w:color w:val="000080"/>
+          <w:sz w:val="20"/>
+          <w:szCs w:val="20"/>
+          <w:rtl/>
+        </w:rPr>
+        <w:br w:type="page"/>
+      </w:r>
+    </w:p>
+    <w:p>
+      <w:pPr>
+        <w:bidi/>
+        <w:rPr>
+          <w:rFonts w:cs="Arial"/>
+          <w:rtl/>
+        </w:rPr>
+      </w:pPr>
+      <w:r>
+        <w:rPr>
+          <w:rFonts w:cs="Arial" w:hint="cs"/>
+          <w:rtl/>
+        </w:rPr>
+        <w:lastRenderedPageBreak/>
         <w:t xml:space="preserve">עובדי ניקיון </w:t>
       </w:r>
       <w:r>
@@ -4172,7 +4453,6 @@
       <w:pPr>
         <w:bidi/>
         <w:rPr>
-          <w:rFonts w:hint="cs"/>
           <w:strike/>
           <w:rtl/>
         </w:rPr>
@@ -4211,15 +4491,78 @@
       <w:pPr>
         <w:bidi/>
         <w:rPr>
+          <w:strike/>
+          <w:rtl/>
+        </w:rPr>
+      </w:pPr>
+      <w:r>
+        <w:rPr>
           <w:rFonts w:hint="cs"/>
           <w:strike/>
-          <w:rtl/>
-        </w:rPr>
-      </w:pPr>
+        </w:rPr>
+        <w:t>A</w:t>
+      </w:r>
       <w:r>
         <w:rPr>
           <w:rFonts w:hint="cs"/>
           <w:strike/>
+          <w:rtl/>
+        </w:rPr>
+        <w:t>+</w:t>
+      </w:r>
+      <w:r>
+        <w:rPr>
+          <w:rFonts w:hint="cs"/>
+          <w:strike/>
+        </w:rPr>
+        <w:t>B</w:t>
+      </w:r>
+      <w:r>
+        <w:rPr>
+          <w:rFonts w:hint="cs"/>
+          <w:strike/>
+          <w:rtl/>
+        </w:rPr>
+        <w:t xml:space="preserve"> נכנס פשוט לסה"כ של הפנסיה</w:t>
+      </w:r>
+    </w:p>
+    <w:p>
+      <w:pPr>
+        <w:bidi/>
+        <w:rPr>
+          <w:strike/>
+          <w:rtl/>
+        </w:rPr>
+      </w:pPr>
+      <w:r>
+        <w:rPr>
+          <w:rFonts w:hint="cs"/>
+          <w:strike/>
+          <w:rtl/>
+        </w:rPr>
+        <w:t>יש זכאות לפיצויי פיטורין</w:t>
+      </w:r>
+    </w:p>
+    <w:p>
+      <w:pPr>
+        <w:bidi/>
+        <w:rPr>
+          <w:strike/>
+          <w:rtl/>
+        </w:rPr>
+      </w:pPr>
+      <w:r>
+        <w:rPr>
+          <w:rFonts w:hint="cs"/>
+          <w:strike/>
+          <w:rtl/>
+        </w:rPr>
+        <w:t xml:space="preserve">רק </w:t>
+      </w:r>
+      <w:r>
+        <w:rPr>
+          <w:rFonts w:hint="cs"/>
+          <w:strike/>
         </w:rPr>
         <w:t>A</w:t>
       </w:r>
@@ -4229,12 +4572,29 @@
           <w:strike/>
           <w:rtl/>
         </w:rPr>
-        <w:t>+</w:t>
+        <w:t xml:space="preserve"> נכנס</w:t>
       </w:r>
       <w:r>
         <w:rPr>
           <w:rFonts w:hint="cs"/>
           <w:strike/>
+          <w:rtl/>
+        </w:rPr>
+        <w:t xml:space="preserve"> לפנסיה</w:t>
+      </w:r>
+    </w:p>
+    <w:p>
+      <w:pPr>
+        <w:bidi/>
+        <w:rPr>
+          <w:strike/>
+          <w:rtl/>
+        </w:rPr>
+      </w:pPr>
+      <w:r>
+        <w:rPr>
+          <w:rFonts w:hint="cs"/>
+          <w:strike/>
         </w:rPr>
         <w:t>B</w:t>
       </w:r>
@@ -4244,90 +4604,6 @@
           <w:strike/>
           <w:rtl/>
         </w:rPr>
-        <w:t xml:space="preserve"> נכנס פשוט לסה"כ של הפנסיה</w:t>
-      </w:r>
-    </w:p>
-    <w:p>
-      <w:pPr>
-        <w:bidi/>
-        <w:rPr>
-          <w:rFonts w:hint="cs"/>
-          <w:strike/>
-          <w:rtl/>
-        </w:rPr>
-      </w:pPr>
-      <w:r>
-        <w:rPr>
-          <w:rFonts w:hint="cs"/>
-          <w:strike/>
-          <w:rtl/>
-        </w:rPr>
-        <w:t>יש זכאות לפיצויי פיטורין</w:t>
-      </w:r>
-    </w:p>
-    <w:p>
-      <w:pPr>
-        <w:bidi/>
-        <w:rPr>
-          <w:rFonts w:hint="cs"/>
-          <w:strike/>
-          <w:rtl/>
-        </w:rPr>
-      </w:pPr>
-      <w:r>
-        <w:rPr>
-          <w:rFonts w:hint="cs"/>
-          <w:strike/>
-          <w:rtl/>
-        </w:rPr>
-        <w:t xml:space="preserve">רק </w:t>
-      </w:r>
-      <w:r>
-        <w:rPr>
-          <w:rFonts w:hint="cs"/>
-          <w:strike/>
-        </w:rPr>
-        <w:t>A</w:t>
-      </w:r>
-      <w:r>
-        <w:rPr>
-          <w:rFonts w:hint="cs"/>
-          <w:strike/>
-          <w:rtl/>
-        </w:rPr>
-        <w:t xml:space="preserve"> נכנס</w:t>
-      </w:r>
-      <w:r>
-        <w:rPr>
-          <w:rFonts w:hint="cs"/>
-          <w:strike/>
-          <w:rtl/>
-        </w:rPr>
-        <w:t xml:space="preserve"> לפנסיה</w:t>
-      </w:r>
-    </w:p>
-    <w:p>
-      <w:pPr>
-        <w:bidi/>
-        <w:rPr>
-          <w:rFonts w:hint="cs"/>
-          <w:strike/>
-          <w:rtl/>
-        </w:rPr>
-      </w:pPr>
-      <w:r>
-        <w:rPr>
-          <w:rFonts w:hint="cs"/>
-          <w:strike/>
-        </w:rPr>
-        <w:t>B</w:t>
-      </w:r>
-      <w:r>
-        <w:rPr>
-          <w:rFonts w:hint="cs"/>
-          <w:strike/>
-          <w:rtl/>
-        </w:rPr>
         <w:t xml:space="preserve"> מוצג כפיצוי פיטורין</w:t>
       </w:r>
     </w:p>
@@ -6455,10 +6731,14 @@
     <w:p>
       <w:pPr>
         <w:bidi/>
-      </w:pPr>
-      <w:r>
-        <w:rPr>
-          <w:rFonts w:cs="Arial" w:hint="cs"/>
+        <w:rPr>
+          <w:strike/>
+        </w:rPr>
+      </w:pPr>
+      <w:r>
+        <w:rPr>
+          <w:rFonts w:cs="Arial" w:hint="cs"/>
+          <w:strike/>
           <w:rtl/>
         </w:rPr>
         <w:t>שימו</w:t>
@@ -6466,13 +6746,15 @@
       <w:r>
         <w:rPr>
           <w:rFonts w:cs="Arial"/>
-          <w:rtl/>
-        </w:rPr>
-        <w:t xml:space="preserve"> </w:t>
-      </w:r>
-      <w:r>
-        <w:rPr>
-          <w:rFonts w:cs="Arial" w:hint="cs"/>
+          <w:strike/>
+          <w:rtl/>
+        </w:rPr>
+        <w:t xml:space="preserve"> </w:t>
+      </w:r>
+      <w:r>
+        <w:rPr>
+          <w:rFonts w:cs="Arial" w:hint="cs"/>
+          <w:strike/>
           <w:rtl/>
         </w:rPr>
         <w:t>לב</w:t>
@@ -6480,6 +6762,7 @@
       <w:r>
         <w:rPr>
           <w:rFonts w:cs="Arial"/>
+          <w:strike/>
           <w:rtl/>
         </w:rPr>
         <w:t xml:space="preserve">: </w:t>
@@ -6487,6 +6770,7 @@
       <w:r>
         <w:rPr>
           <w:rFonts w:cs="Arial" w:hint="cs"/>
+          <w:strike/>
           <w:rtl/>
         </w:rPr>
         <w:t>גם</w:t>
@@ -6494,13 +6778,15 @@
       <w:r>
         <w:rPr>
           <w:rFonts w:cs="Arial"/>
-          <w:rtl/>
-        </w:rPr>
-        <w:t xml:space="preserve"> </w:t>
-      </w:r>
-      <w:r>
-        <w:rPr>
-          <w:rFonts w:cs="Arial" w:hint="cs"/>
+          <w:strike/>
+          <w:rtl/>
+        </w:rPr>
+        <w:t xml:space="preserve"> </w:t>
+      </w:r>
+      <w:r>
+        <w:rPr>
+          <w:rFonts w:cs="Arial" w:hint="cs"/>
+          <w:strike/>
           <w:rtl/>
         </w:rPr>
         <w:t>עובדים</w:t>
@@ -6508,13 +6794,15 @@
       <w:r>
         <w:rPr>
           <w:rFonts w:cs="Arial"/>
-          <w:rtl/>
-        </w:rPr>
-        <w:t xml:space="preserve"> </w:t>
-      </w:r>
-      <w:r>
-        <w:rPr>
-          <w:rFonts w:cs="Arial" w:hint="cs"/>
+          <w:strike/>
+          <w:rtl/>
+        </w:rPr>
+        <w:t xml:space="preserve"> </w:t>
+      </w:r>
+      <w:r>
+        <w:rPr>
+          <w:rFonts w:cs="Arial" w:hint="cs"/>
+          <w:strike/>
           <w:rtl/>
         </w:rPr>
         <w:t>שעבדו</w:t>
@@ -6522,13 +6810,15 @@
       <w:r>
         <w:rPr>
           <w:rFonts w:cs="Arial"/>
-          <w:rtl/>
-        </w:rPr>
-        <w:t xml:space="preserve"> </w:t>
-      </w:r>
-      <w:r>
-        <w:rPr>
-          <w:rFonts w:cs="Arial" w:hint="cs"/>
+          <w:strike/>
+          <w:rtl/>
+        </w:rPr>
+        <w:t xml:space="preserve"> </w:t>
+      </w:r>
+      <w:r>
+        <w:rPr>
+          <w:rFonts w:cs="Arial" w:hint="cs"/>
+          <w:strike/>
           <w:rtl/>
         </w:rPr>
         <w:t>פחות</w:t>
@@ -6536,13 +6826,15 @@
       <w:r>
         <w:rPr>
           <w:rFonts w:cs="Arial"/>
-          <w:rtl/>
-        </w:rPr>
-        <w:t xml:space="preserve"> </w:t>
-      </w:r>
-      <w:r>
-        <w:rPr>
-          <w:rFonts w:cs="Arial" w:hint="cs"/>
+          <w:strike/>
+          <w:rtl/>
+        </w:rPr>
+        <w:t xml:space="preserve"> </w:t>
+      </w:r>
+      <w:r>
+        <w:rPr>
+          <w:rFonts w:cs="Arial" w:hint="cs"/>
+          <w:strike/>
           <w:rtl/>
         </w:rPr>
         <w:t>משנה</w:t>
@@ -6550,13 +6842,15 @@
       <w:r>
         <w:rPr>
           <w:rFonts w:cs="Arial"/>
-          <w:rtl/>
-        </w:rPr>
-        <w:t xml:space="preserve"> </w:t>
-      </w:r>
-      <w:r>
-        <w:rPr>
-          <w:rFonts w:cs="Arial" w:hint="cs"/>
+          <w:strike/>
+          <w:rtl/>
+        </w:rPr>
+        <w:t xml:space="preserve"> </w:t>
+      </w:r>
+      <w:r>
+        <w:rPr>
+          <w:rFonts w:cs="Arial" w:hint="cs"/>
+          <w:strike/>
           <w:rtl/>
         </w:rPr>
         <w:t>זכאים</w:t>
@@ -6564,13 +6858,15 @@
       <w:r>
         <w:rPr>
           <w:rFonts w:cs="Arial"/>
-          <w:rtl/>
-        </w:rPr>
-        <w:t xml:space="preserve"> </w:t>
-      </w:r>
-      <w:r>
-        <w:rPr>
-          <w:rFonts w:cs="Arial" w:hint="cs"/>
+          <w:strike/>
+          <w:rtl/>
+        </w:rPr>
+        <w:t xml:space="preserve"> </w:t>
+      </w:r>
+      <w:r>
+        <w:rPr>
+          <w:rFonts w:cs="Arial" w:hint="cs"/>
+          <w:strike/>
           <w:rtl/>
         </w:rPr>
         <w:t>לקבל</w:t>
@@ -6578,13 +6874,15 @@
       <w:r>
         <w:rPr>
           <w:rFonts w:cs="Arial"/>
-          <w:rtl/>
-        </w:rPr>
-        <w:t xml:space="preserve"> </w:t>
-      </w:r>
-      <w:r>
-        <w:rPr>
-          <w:rFonts w:cs="Arial" w:hint="cs"/>
+          <w:strike/>
+          <w:rtl/>
+        </w:rPr>
+        <w:t xml:space="preserve"> </w:t>
+      </w:r>
+      <w:r>
+        <w:rPr>
+          <w:rFonts w:cs="Arial" w:hint="cs"/>
+          <w:strike/>
           <w:rtl/>
         </w:rPr>
         <w:t>הבראה</w:t>
@@ -6592,6 +6890,7 @@
       <w:r>
         <w:rPr>
           <w:rFonts w:cs="Arial"/>
+          <w:strike/>
           <w:rtl/>
         </w:rPr>
         <w:t xml:space="preserve">, </w:t>
@@ -6599,6 +6898,7 @@
       <w:r>
         <w:rPr>
           <w:rFonts w:cs="Arial" w:hint="cs"/>
+          <w:strike/>
           <w:rtl/>
         </w:rPr>
         <w:t>ועובדים</w:t>
@@ -6606,13 +6906,15 @@
       <w:r>
         <w:rPr>
           <w:rFonts w:cs="Arial"/>
-          <w:rtl/>
-        </w:rPr>
-        <w:t xml:space="preserve"> </w:t>
-      </w:r>
-      <w:r>
-        <w:rPr>
-          <w:rFonts w:cs="Arial" w:hint="cs"/>
+          <w:strike/>
+          <w:rtl/>
+        </w:rPr>
+        <w:t xml:space="preserve"> </w:t>
+      </w:r>
+      <w:r>
+        <w:rPr>
+          <w:rFonts w:cs="Arial" w:hint="cs"/>
+          <w:strike/>
           <w:rtl/>
         </w:rPr>
         <w:t>שעתיים</w:t>
@@ -6620,13 +6922,15 @@
       <w:r>
         <w:rPr>
           <w:rFonts w:cs="Arial"/>
-          <w:rtl/>
-        </w:rPr>
-        <w:t xml:space="preserve"> </w:t>
-      </w:r>
-      <w:r>
-        <w:rPr>
-          <w:rFonts w:cs="Arial" w:hint="cs"/>
+          <w:strike/>
+          <w:rtl/>
+        </w:rPr>
+        <w:t xml:space="preserve"> </w:t>
+      </w:r>
+      <w:r>
+        <w:rPr>
+          <w:rFonts w:cs="Arial" w:hint="cs"/>
+          <w:strike/>
           <w:rtl/>
         </w:rPr>
         <w:t>יקבלו</w:t>
@@ -6634,13 +6938,15 @@
       <w:r>
         <w:rPr>
           <w:rFonts w:cs="Arial"/>
-          <w:rtl/>
-        </w:rPr>
-        <w:t xml:space="preserve"> </w:t>
-      </w:r>
-      <w:r>
-        <w:rPr>
-          <w:rFonts w:cs="Arial" w:hint="cs"/>
+          <w:strike/>
+          <w:rtl/>
+        </w:rPr>
+        <w:t xml:space="preserve"> </w:t>
+      </w:r>
+      <w:r>
+        <w:rPr>
+          <w:rFonts w:cs="Arial" w:hint="cs"/>
+          <w:strike/>
           <w:rtl/>
         </w:rPr>
         <w:t>את</w:t>
@@ -6648,13 +6954,15 @@
       <w:r>
         <w:rPr>
           <w:rFonts w:cs="Arial"/>
-          <w:rtl/>
-        </w:rPr>
-        <w:t xml:space="preserve"> </w:t>
-      </w:r>
-      <w:r>
-        <w:rPr>
-          <w:rFonts w:cs="Arial" w:hint="cs"/>
+          <w:strike/>
+          <w:rtl/>
+        </w:rPr>
+        <w:t xml:space="preserve"> </w:t>
+      </w:r>
+      <w:r>
+        <w:rPr>
+          <w:rFonts w:cs="Arial" w:hint="cs"/>
+          <w:strike/>
           <w:rtl/>
         </w:rPr>
         <w:t>רכיב</w:t>
@@ -6662,13 +6970,15 @@
       <w:r>
         <w:rPr>
           <w:rFonts w:cs="Arial"/>
-          <w:rtl/>
-        </w:rPr>
-        <w:t xml:space="preserve"> </w:t>
-      </w:r>
-      <w:r>
-        <w:rPr>
-          <w:rFonts w:cs="Arial" w:hint="cs"/>
+          <w:strike/>
+          <w:rtl/>
+        </w:rPr>
+        <w:t xml:space="preserve"> </w:t>
+      </w:r>
+      <w:r>
+        <w:rPr>
+          <w:rFonts w:cs="Arial" w:hint="cs"/>
+          <w:strike/>
           <w:rtl/>
         </w:rPr>
         <w:t>ההבראה</w:t>
@@ -6676,13 +6986,15 @@
       <w:r>
         <w:rPr>
           <w:rFonts w:cs="Arial"/>
-          <w:rtl/>
-        </w:rPr>
-        <w:t xml:space="preserve"> </w:t>
-      </w:r>
-      <w:r>
-        <w:rPr>
-          <w:rFonts w:cs="Arial" w:hint="cs"/>
+          <w:strike/>
+          <w:rtl/>
+        </w:rPr>
+        <w:t xml:space="preserve"> </w:t>
+      </w:r>
+      <w:r>
+        <w:rPr>
+          <w:rFonts w:cs="Arial" w:hint="cs"/>
+          <w:strike/>
           <w:rtl/>
         </w:rPr>
         <w:t>חודש</w:t>
@@ -6690,13 +7002,15 @@
       <w:r>
         <w:rPr>
           <w:rFonts w:cs="Arial"/>
-          <w:rtl/>
-        </w:rPr>
-        <w:t xml:space="preserve"> </w:t>
-      </w:r>
-      <w:r>
-        <w:rPr>
-          <w:rFonts w:cs="Arial" w:hint="cs"/>
+          <w:strike/>
+          <w:rtl/>
+        </w:rPr>
+        <w:t xml:space="preserve"> </w:t>
+      </w:r>
+      <w:r>
+        <w:rPr>
+          <w:rFonts w:cs="Arial" w:hint="cs"/>
+          <w:strike/>
           <w:rtl/>
         </w:rPr>
         <w:t>בחודשו</w:t>
@@ -6704,13 +7018,15 @@
       <w:r>
         <w:rPr>
           <w:rFonts w:cs="Arial"/>
-          <w:rtl/>
-        </w:rPr>
-        <w:t xml:space="preserve"> </w:t>
-      </w:r>
-      <w:r>
-        <w:rPr>
-          <w:rFonts w:cs="Arial" w:hint="cs"/>
+          <w:strike/>
+          <w:rtl/>
+        </w:rPr>
+        <w:t xml:space="preserve"> </w:t>
+      </w:r>
+      <w:r>
+        <w:rPr>
+          <w:rFonts w:cs="Arial" w:hint="cs"/>
+          <w:strike/>
           <w:rtl/>
         </w:rPr>
         <w:t>בשכרם</w:t>
@@ -6718,6 +7034,7 @@
       <w:r>
         <w:rPr>
           <w:rFonts w:cs="Arial"/>
+          <w:strike/>
           <w:rtl/>
         </w:rPr>
         <w:t xml:space="preserve">. </w:t>
@@ -6725,6 +7042,7 @@
       <w:r>
         <w:rPr>
           <w:rFonts w:cs="Arial" w:hint="cs"/>
+          <w:strike/>
           <w:rtl/>
         </w:rPr>
         <w:t>בחוק</w:t>
@@ -6732,29 +7050,31 @@
       <w:r>
         <w:rPr>
           <w:rFonts w:cs="Arial"/>
-          <w:rtl/>
-        </w:rPr>
-        <w:t xml:space="preserve"> </w:t>
-      </w:r>
-      <w:r>
-        <w:rPr>
-          <w:rFonts w:cs="Arial" w:hint="cs"/>
+          <w:strike/>
+          <w:rtl/>
+        </w:rPr>
+        <w:t xml:space="preserve"> </w:t>
+      </w:r>
+      <w:r>
+        <w:rPr>
+          <w:rFonts w:cs="Arial" w:hint="cs"/>
+          <w:strike/>
           <w:rtl/>
         </w:rPr>
         <w:t>מופיעה</w:t>
       </w:r>
-      <w:bookmarkStart w:id="0" w:name="_GoBack"/>
-      <w:bookmarkEnd w:id="0"/>
-      <w:r>
-        <w:rPr>
-          <w:rFonts w:cs="Arial"/>
-          <w:rtl/>
-        </w:rPr>
-        <w:t xml:space="preserve"> </w:t>
-      </w:r>
-      <w:r>
-        <w:rPr>
-          <w:rFonts w:cs="Arial" w:hint="cs"/>
+      <w:r>
+        <w:rPr>
+          <w:rFonts w:cs="Arial"/>
+          <w:strike/>
+          <w:rtl/>
+        </w:rPr>
+        <w:t xml:space="preserve"> </w:t>
+      </w:r>
+      <w:r>
+        <w:rPr>
+          <w:rFonts w:cs="Arial" w:hint="cs"/>
+          <w:strike/>
           <w:rtl/>
         </w:rPr>
         <w:t>נוסחה</w:t>
@@ -6762,13 +7082,15 @@
       <w:r>
         <w:rPr>
           <w:rFonts w:cs="Arial"/>
-          <w:rtl/>
-        </w:rPr>
-        <w:t xml:space="preserve"> </w:t>
-      </w:r>
-      <w:r>
-        <w:rPr>
-          <w:rFonts w:cs="Arial" w:hint="cs"/>
+          <w:strike/>
+          <w:rtl/>
+        </w:rPr>
+        <w:t xml:space="preserve"> </w:t>
+      </w:r>
+      <w:r>
+        <w:rPr>
+          <w:rFonts w:cs="Arial" w:hint="cs"/>
+          <w:strike/>
           <w:rtl/>
         </w:rPr>
         <w:t>לחישוב</w:t>
@@ -6776,13 +7098,15 @@
       <w:r>
         <w:rPr>
           <w:rFonts w:cs="Arial"/>
-          <w:rtl/>
-        </w:rPr>
-        <w:t xml:space="preserve"> </w:t>
-      </w:r>
-      <w:r>
-        <w:rPr>
-          <w:rFonts w:cs="Arial" w:hint="cs"/>
+          <w:strike/>
+          <w:rtl/>
+        </w:rPr>
+        <w:t xml:space="preserve"> </w:t>
+      </w:r>
+      <w:r>
+        <w:rPr>
+          <w:rFonts w:cs="Arial" w:hint="cs"/>
+          <w:strike/>
           <w:rtl/>
         </w:rPr>
         <w:t>דמי</w:t>
@@ -6790,13 +7114,15 @@
       <w:r>
         <w:rPr>
           <w:rFonts w:cs="Arial"/>
-          <w:rtl/>
-        </w:rPr>
-        <w:t xml:space="preserve"> </w:t>
-      </w:r>
-      <w:r>
-        <w:rPr>
-          <w:rFonts w:cs="Arial" w:hint="cs"/>
+          <w:strike/>
+          <w:rtl/>
+        </w:rPr>
+        <w:t xml:space="preserve"> </w:t>
+      </w:r>
+      <w:r>
+        <w:rPr>
+          <w:rFonts w:cs="Arial" w:hint="cs"/>
+          <w:strike/>
           <w:rtl/>
         </w:rPr>
         <w:t>הבראה</w:t>
@@ -6804,33 +7130,45 @@
       <w:r>
         <w:rPr>
           <w:rFonts w:cs="Arial"/>
-          <w:rtl/>
-        </w:rPr>
-        <w:t xml:space="preserve"> </w:t>
-      </w:r>
-      <w:r>
-        <w:rPr>
-          <w:rFonts w:cs="Arial" w:hint="cs"/>
+          <w:strike/>
+          <w:rtl/>
+        </w:rPr>
+        <w:t xml:space="preserve"> </w:t>
+      </w:r>
+      <w:r>
+        <w:rPr>
+          <w:rFonts w:cs="Arial" w:hint="cs"/>
+          <w:strike/>
           <w:rtl/>
         </w:rPr>
         <w:t>חודשיים</w:t>
       </w:r>
       <w:r>
+        <w:rPr>
+          <w:strike/>
+        </w:rPr>
         <w:t>:</w:t>
       </w:r>
     </w:p>
     <w:p>
       <w:pPr>
         <w:bidi/>
-      </w:pPr>
-    </w:p>
-    <w:p>
-      <w:pPr>
-        <w:bidi/>
-      </w:pPr>
-      <w:r>
-        <w:rPr>
-          <w:rFonts w:cs="Arial" w:hint="cs"/>
+        <w:rPr>
+          <w:strike/>
+        </w:rPr>
+      </w:pPr>
+    </w:p>
+    <w:p>
+      <w:pPr>
+        <w:bidi/>
+        <w:rPr>
+          <w:strike/>
+        </w:rPr>
+      </w:pPr>
+      <w:r>
+        <w:rPr>
+          <w:rFonts w:cs="Arial" w:hint="cs"/>
+          <w:strike/>
           <w:rtl/>
         </w:rPr>
         <w:t>רכיב</w:t>
@@ -6838,13 +7176,15 @@
       <w:r>
         <w:rPr>
           <w:rFonts w:cs="Arial"/>
-          <w:rtl/>
-        </w:rPr>
-        <w:t xml:space="preserve"> </w:t>
-      </w:r>
-      <w:r>
-        <w:rPr>
-          <w:rFonts w:cs="Arial" w:hint="cs"/>
+          <w:strike/>
+          <w:rtl/>
+        </w:rPr>
+        <w:t xml:space="preserve"> </w:t>
+      </w:r>
+      <w:r>
+        <w:rPr>
+          <w:rFonts w:cs="Arial" w:hint="cs"/>
+          <w:strike/>
           <w:rtl/>
         </w:rPr>
         <w:t>נפרד</w:t>
@@ -6852,13 +7192,15 @@
       <w:r>
         <w:rPr>
           <w:rFonts w:cs="Arial"/>
-          <w:rtl/>
-        </w:rPr>
-        <w:t xml:space="preserve"> </w:t>
-      </w:r>
-      <w:r>
-        <w:rPr>
-          <w:rFonts w:cs="Arial" w:hint="cs"/>
+          <w:strike/>
+          <w:rtl/>
+        </w:rPr>
+        <w:t xml:space="preserve"> </w:t>
+      </w:r>
+      <w:r>
+        <w:rPr>
+          <w:rFonts w:cs="Arial" w:hint="cs"/>
+          <w:strike/>
           <w:rtl/>
         </w:rPr>
         <w:t>זה</w:t>
@@ -6866,13 +7208,15 @@
       <w:r>
         <w:rPr>
           <w:rFonts w:cs="Arial"/>
-          <w:rtl/>
-        </w:rPr>
-        <w:t xml:space="preserve"> </w:t>
-      </w:r>
-      <w:r>
-        <w:rPr>
-          <w:rFonts w:cs="Arial" w:hint="cs"/>
+          <w:strike/>
+          <w:rtl/>
+        </w:rPr>
+        <w:t xml:space="preserve"> </w:t>
+      </w:r>
+      <w:r>
+        <w:rPr>
+          <w:rFonts w:cs="Arial" w:hint="cs"/>
+          <w:strike/>
           <w:rtl/>
         </w:rPr>
         <w:t>יחושב</w:t>
@@ -6880,13 +7224,15 @@
       <w:r>
         <w:rPr>
           <w:rFonts w:cs="Arial"/>
-          <w:rtl/>
-        </w:rPr>
-        <w:t xml:space="preserve"> </w:t>
-      </w:r>
-      <w:r>
-        <w:rPr>
-          <w:rFonts w:cs="Arial" w:hint="cs"/>
+          <w:strike/>
+          <w:rtl/>
+        </w:rPr>
+        <w:t xml:space="preserve"> </w:t>
+      </w:r>
+      <w:r>
+        <w:rPr>
+          <w:rFonts w:cs="Arial" w:hint="cs"/>
+          <w:strike/>
           <w:rtl/>
         </w:rPr>
         <w:t>בהתאם</w:t>
@@ -6894,13 +7240,15 @@
       <w:r>
         <w:rPr>
           <w:rFonts w:cs="Arial"/>
-          <w:rtl/>
-        </w:rPr>
-        <w:t xml:space="preserve"> </w:t>
-      </w:r>
-      <w:r>
-        <w:rPr>
-          <w:rFonts w:cs="Arial" w:hint="cs"/>
+          <w:strike/>
+          <w:rtl/>
+        </w:rPr>
+        <w:t xml:space="preserve"> </w:t>
+      </w:r>
+      <w:r>
+        <w:rPr>
+          <w:rFonts w:cs="Arial" w:hint="cs"/>
+          <w:strike/>
           <w:rtl/>
         </w:rPr>
         <w:t>לנוסחה</w:t>
@@ -6908,13 +7256,15 @@
       <w:r>
         <w:rPr>
           <w:rFonts w:cs="Arial"/>
-          <w:rtl/>
-        </w:rPr>
-        <w:t xml:space="preserve"> </w:t>
-      </w:r>
-      <w:r>
-        <w:rPr>
-          <w:rFonts w:cs="Arial" w:hint="cs"/>
+          <w:strike/>
+          <w:rtl/>
+        </w:rPr>
+        <w:t xml:space="preserve"> </w:t>
+      </w:r>
+      <w:r>
+        <w:rPr>
+          <w:rFonts w:cs="Arial" w:hint="cs"/>
+          <w:strike/>
           <w:rtl/>
         </w:rPr>
         <w:t>שלהלן</w:t>
@@ -6922,6 +7272,7 @@
       <w:r>
         <w:rPr>
           <w:rFonts w:cs="Arial"/>
+          <w:strike/>
           <w:rtl/>
         </w:rPr>
         <w:t xml:space="preserve"> : </w:t>
@@ -6929,6 +7280,7 @@
       <w:r>
         <w:rPr>
           <w:rFonts w:cs="Arial" w:hint="cs"/>
+          <w:strike/>
           <w:rtl/>
         </w:rPr>
         <w:t>מכפלה</w:t>
@@ -6936,23 +7288,29 @@
       <w:r>
         <w:rPr>
           <w:rFonts w:cs="Arial"/>
-          <w:rtl/>
-        </w:rPr>
-        <w:t xml:space="preserve"> </w:t>
-      </w:r>
-      <w:r>
-        <w:rPr>
-          <w:rFonts w:cs="Arial" w:hint="cs"/>
+          <w:strike/>
+          <w:rtl/>
+        </w:rPr>
+        <w:t xml:space="preserve"> </w:t>
+      </w:r>
+      <w:r>
+        <w:rPr>
+          <w:rFonts w:cs="Arial" w:hint="cs"/>
+          <w:strike/>
           <w:rtl/>
         </w:rPr>
         <w:t>של</w:t>
       </w:r>
       <w:r>
+        <w:rPr>
+          <w:strike/>
+        </w:rPr>
         <w:t xml:space="preserve"> A </w:t>
       </w:r>
       <w:r>
         <w:rPr>
           <w:rFonts w:cs="Arial" w:hint="cs"/>
+          <w:strike/>
           <w:rtl/>
         </w:rPr>
         <w:t>ב</w:t>
@@ -6960,15 +7318,20 @@
       <w:r>
         <w:rPr>
           <w:rFonts w:hint="eastAsia"/>
+          <w:strike/>
         </w:rPr>
         <w:t>–</w:t>
       </w:r>
       <w:r>
+        <w:rPr>
+          <w:strike/>
+        </w:rPr>
         <w:t xml:space="preserve">B, </w:t>
       </w:r>
       <w:r>
         <w:rPr>
           <w:rFonts w:cs="Arial" w:hint="cs"/>
+          <w:strike/>
           <w:rtl/>
         </w:rPr>
         <w:t>המחולקת</w:t>
@@ -6976,23 +7339,29 @@
       <w:r>
         <w:rPr>
           <w:rFonts w:cs="Arial"/>
-          <w:rtl/>
-        </w:rPr>
-        <w:t xml:space="preserve"> </w:t>
-      </w:r>
-      <w:r>
-        <w:rPr>
-          <w:rFonts w:cs="Arial" w:hint="cs"/>
+          <w:strike/>
+          <w:rtl/>
+        </w:rPr>
+        <w:t xml:space="preserve"> </w:t>
+      </w:r>
+      <w:r>
+        <w:rPr>
+          <w:rFonts w:cs="Arial" w:hint="cs"/>
+          <w:strike/>
           <w:rtl/>
         </w:rPr>
         <w:t>ב</w:t>
       </w:r>
       <w:r>
+        <w:rPr>
+          <w:strike/>
+        </w:rPr>
         <w:t xml:space="preserve">C- . </w:t>
       </w:r>
       <w:r>
         <w:rPr>
           <w:rFonts w:cs="Arial" w:hint="cs"/>
+          <w:strike/>
           <w:rtl/>
         </w:rPr>
         <w:t>לעניין</w:t>
@@ -7000,23 +7369,29 @@
       <w:r>
         <w:rPr>
           <w:rFonts w:cs="Arial"/>
-          <w:rtl/>
-        </w:rPr>
-        <w:t xml:space="preserve"> </w:t>
-      </w:r>
-      <w:r>
-        <w:rPr>
-          <w:rFonts w:cs="Arial" w:hint="cs"/>
+          <w:strike/>
+          <w:rtl/>
+        </w:rPr>
+        <w:t xml:space="preserve"> </w:t>
+      </w:r>
+      <w:r>
+        <w:rPr>
+          <w:rFonts w:cs="Arial" w:hint="cs"/>
+          <w:strike/>
           <w:rtl/>
         </w:rPr>
         <w:t>זה</w:t>
       </w:r>
       <w:r>
+        <w:rPr>
+          <w:strike/>
+        </w:rPr>
         <w:t xml:space="preserve">: A - </w:t>
       </w:r>
       <w:r>
         <w:rPr>
           <w:rFonts w:cs="Arial" w:hint="cs"/>
+          <w:strike/>
           <w:rtl/>
         </w:rPr>
         <w:t>המחיר</w:t>
@@ -7024,13 +7399,15 @@
       <w:r>
         <w:rPr>
           <w:rFonts w:cs="Arial"/>
-          <w:rtl/>
-        </w:rPr>
-        <w:t xml:space="preserve"> </w:t>
-      </w:r>
-      <w:r>
-        <w:rPr>
-          <w:rFonts w:cs="Arial" w:hint="cs"/>
+          <w:strike/>
+          <w:rtl/>
+        </w:rPr>
+        <w:t xml:space="preserve"> </w:t>
+      </w:r>
+      <w:r>
+        <w:rPr>
+          <w:rFonts w:cs="Arial" w:hint="cs"/>
+          <w:strike/>
           <w:rtl/>
         </w:rPr>
         <w:t>ליום</w:t>
@@ -7038,23 +7415,29 @@
       <w:r>
         <w:rPr>
           <w:rFonts w:cs="Arial"/>
-          <w:rtl/>
-        </w:rPr>
-        <w:t xml:space="preserve"> </w:t>
-      </w:r>
-      <w:r>
-        <w:rPr>
-          <w:rFonts w:cs="Arial" w:hint="cs"/>
+          <w:strike/>
+          <w:rtl/>
+        </w:rPr>
+        <w:t xml:space="preserve"> </w:t>
+      </w:r>
+      <w:r>
+        <w:rPr>
+          <w:rFonts w:cs="Arial" w:hint="cs"/>
+          <w:strike/>
           <w:rtl/>
         </w:rPr>
         <w:t>הבראה</w:t>
       </w:r>
       <w:r>
+        <w:rPr>
+          <w:strike/>
+        </w:rPr>
         <w:t xml:space="preserve">,; B  </w:t>
       </w:r>
       <w:r>
         <w:rPr>
           <w:rFonts w:cs="Arial" w:hint="cs"/>
+          <w:strike/>
           <w:rtl/>
         </w:rPr>
         <w:t>מספר</w:t>
@@ -7062,13 +7445,15 @@
       <w:r>
         <w:rPr>
           <w:rFonts w:cs="Arial"/>
-          <w:rtl/>
-        </w:rPr>
-        <w:t xml:space="preserve"> </w:t>
-      </w:r>
-      <w:r>
-        <w:rPr>
-          <w:rFonts w:cs="Arial" w:hint="cs"/>
+          <w:strike/>
+          <w:rtl/>
+        </w:rPr>
+        <w:t xml:space="preserve"> </w:t>
+      </w:r>
+      <w:r>
+        <w:rPr>
+          <w:rFonts w:cs="Arial" w:hint="cs"/>
+          <w:strike/>
           <w:rtl/>
         </w:rPr>
         <w:t>ימי</w:t>
@@ -7076,13 +7461,15 @@
       <w:r>
         <w:rPr>
           <w:rFonts w:cs="Arial"/>
-          <w:rtl/>
-        </w:rPr>
-        <w:t xml:space="preserve"> </w:t>
-      </w:r>
-      <w:r>
-        <w:rPr>
-          <w:rFonts w:cs="Arial" w:hint="cs"/>
+          <w:strike/>
+          <w:rtl/>
+        </w:rPr>
+        <w:t xml:space="preserve"> </w:t>
+      </w:r>
+      <w:r>
+        <w:rPr>
+          <w:rFonts w:cs="Arial" w:hint="cs"/>
+          <w:strike/>
           <w:rtl/>
         </w:rPr>
         <w:t>ההבראה</w:t>
@@ -7090,13 +7477,15 @@
       <w:r>
         <w:rPr>
           <w:rFonts w:cs="Arial"/>
-          <w:rtl/>
-        </w:rPr>
-        <w:t xml:space="preserve"> </w:t>
-      </w:r>
-      <w:r>
-        <w:rPr>
-          <w:rFonts w:cs="Arial" w:hint="cs"/>
+          <w:strike/>
+          <w:rtl/>
+        </w:rPr>
+        <w:t xml:space="preserve"> </w:t>
+      </w:r>
+      <w:r>
+        <w:rPr>
+          <w:rFonts w:cs="Arial" w:hint="cs"/>
+          <w:strike/>
           <w:rtl/>
         </w:rPr>
         <w:t>שלהם</w:t>
@@ -7104,13 +7493,15 @@
       <w:r>
         <w:rPr>
           <w:rFonts w:cs="Arial"/>
-          <w:rtl/>
-        </w:rPr>
-        <w:t xml:space="preserve"> </w:t>
-      </w:r>
-      <w:r>
-        <w:rPr>
-          <w:rFonts w:cs="Arial" w:hint="cs"/>
+          <w:strike/>
+          <w:rtl/>
+        </w:rPr>
+        <w:t xml:space="preserve"> </w:t>
+      </w:r>
+      <w:r>
+        <w:rPr>
+          <w:rFonts w:cs="Arial" w:hint="cs"/>
+          <w:strike/>
           <w:rtl/>
         </w:rPr>
         <w:t>זכאי</w:t>
@@ -7118,13 +7509,15 @@
       <w:r>
         <w:rPr>
           <w:rFonts w:cs="Arial"/>
-          <w:rtl/>
-        </w:rPr>
-        <w:t xml:space="preserve"> </w:t>
-      </w:r>
-      <w:r>
-        <w:rPr>
-          <w:rFonts w:cs="Arial" w:hint="cs"/>
+          <w:strike/>
+          <w:rtl/>
+        </w:rPr>
+        <w:t xml:space="preserve"> </w:t>
+      </w:r>
+      <w:r>
+        <w:rPr>
+          <w:rFonts w:cs="Arial" w:hint="cs"/>
+          <w:strike/>
           <w:rtl/>
         </w:rPr>
         <w:t>העובד</w:t>
@@ -7132,13 +7525,15 @@
       <w:r>
         <w:rPr>
           <w:rFonts w:cs="Arial"/>
-          <w:rtl/>
-        </w:rPr>
-        <w:t xml:space="preserve"> </w:t>
-      </w:r>
-      <w:r>
-        <w:rPr>
-          <w:rFonts w:cs="Arial" w:hint="cs"/>
+          <w:strike/>
+          <w:rtl/>
+        </w:rPr>
+        <w:t xml:space="preserve"> </w:t>
+      </w:r>
+      <w:r>
+        <w:rPr>
+          <w:rFonts w:cs="Arial" w:hint="cs"/>
+          <w:strike/>
           <w:rtl/>
         </w:rPr>
         <w:t>בהתאם</w:t>
@@ -7146,13 +7541,15 @@
       <w:r>
         <w:rPr>
           <w:rFonts w:cs="Arial"/>
-          <w:rtl/>
-        </w:rPr>
-        <w:t xml:space="preserve"> </w:t>
-      </w:r>
-      <w:r>
-        <w:rPr>
-          <w:rFonts w:cs="Arial" w:hint="cs"/>
+          <w:strike/>
+          <w:rtl/>
+        </w:rPr>
+        <w:t xml:space="preserve"> </w:t>
+      </w:r>
+      <w:r>
+        <w:rPr>
+          <w:rFonts w:cs="Arial" w:hint="cs"/>
+          <w:strike/>
           <w:rtl/>
         </w:rPr>
         <w:t>לשנות</w:t>
@@ -7160,13 +7557,15 @@
       <w:r>
         <w:rPr>
           <w:rFonts w:cs="Arial"/>
-          <w:rtl/>
-        </w:rPr>
-        <w:t xml:space="preserve"> </w:t>
-      </w:r>
-      <w:r>
-        <w:rPr>
-          <w:rFonts w:cs="Arial" w:hint="cs"/>
+          <w:strike/>
+          <w:rtl/>
+        </w:rPr>
+        <w:t xml:space="preserve"> </w:t>
+      </w:r>
+      <w:r>
+        <w:rPr>
+          <w:rFonts w:cs="Arial" w:hint="cs"/>
+          <w:strike/>
           <w:rtl/>
         </w:rPr>
         <w:t>הוותק</w:t>
@@ -7174,13 +7573,15 @@
       <w:r>
         <w:rPr>
           <w:rFonts w:cs="Arial"/>
-          <w:rtl/>
-        </w:rPr>
-        <w:t xml:space="preserve"> </w:t>
-      </w:r>
-      <w:r>
-        <w:rPr>
-          <w:rFonts w:cs="Arial" w:hint="cs"/>
+          <w:strike/>
+          <w:rtl/>
+        </w:rPr>
+        <w:t xml:space="preserve"> </w:t>
+      </w:r>
+      <w:r>
+        <w:rPr>
+          <w:rFonts w:cs="Arial" w:hint="cs"/>
+          <w:strike/>
           <w:rtl/>
         </w:rPr>
         <w:t>שלו</w:t>
@@ -7188,13 +7589,15 @@
       <w:r>
         <w:rPr>
           <w:rFonts w:cs="Arial"/>
-          <w:rtl/>
-        </w:rPr>
-        <w:t xml:space="preserve"> </w:t>
-      </w:r>
-      <w:r>
-        <w:rPr>
-          <w:rFonts w:cs="Arial" w:hint="cs"/>
+          <w:strike/>
+          <w:rtl/>
+        </w:rPr>
+        <w:t xml:space="preserve"> </w:t>
+      </w:r>
+      <w:r>
+        <w:rPr>
+          <w:rFonts w:cs="Arial" w:hint="cs"/>
+          <w:strike/>
           <w:rtl/>
         </w:rPr>
         <w:t>כאמור</w:t>
@@ -7202,13 +7605,15 @@
       <w:r>
         <w:rPr>
           <w:rFonts w:cs="Arial"/>
-          <w:rtl/>
-        </w:rPr>
-        <w:t xml:space="preserve"> </w:t>
-      </w:r>
-      <w:r>
-        <w:rPr>
-          <w:rFonts w:cs="Arial" w:hint="cs"/>
+          <w:strike/>
+          <w:rtl/>
+        </w:rPr>
+        <w:t xml:space="preserve"> </w:t>
+      </w:r>
+      <w:r>
+        <w:rPr>
+          <w:rFonts w:cs="Arial" w:hint="cs"/>
+          <w:strike/>
           <w:rtl/>
         </w:rPr>
         <w:t>בטבלה</w:t>
@@ -7216,16 +7621,21 @@
       <w:r>
         <w:rPr>
           <w:rFonts w:cs="Arial"/>
+          <w:strike/>
           <w:rtl/>
         </w:rPr>
         <w:t>.  12 ) 2,232</w:t>
       </w:r>
       <w:r>
+        <w:rPr>
+          <w:strike/>
+        </w:rPr>
         <w:t xml:space="preserve"> - C </w:t>
       </w:r>
       <w:r>
         <w:rPr>
           <w:rFonts w:cs="Arial" w:hint="cs"/>
+          <w:strike/>
           <w:rtl/>
         </w:rPr>
         <w:t>כפול</w:t>
@@ -7233,11 +7643,15 @@
       <w:r>
         <w:rPr>
           <w:rFonts w:cs="Arial"/>
+          <w:strike/>
           <w:rtl/>
         </w:rPr>
         <w:t xml:space="preserve"> 186</w:t>
       </w:r>
       <w:r>
+        <w:rPr>
+          <w:strike/>
+        </w:rPr>
         <w:t>(</w:t>
       </w:r>
     </w:p>
@@ -7310,35 +7724,52 @@
     <w:p>
       <w:pPr>
         <w:bidi/>
-      </w:pPr>
-    </w:p>
-    <w:p>
-      <w:pPr>
-        <w:bidi/>
-      </w:pPr>
-      <w:r>
-        <w:rPr>
-          <w:rFonts w:cs="Arial" w:hint="cs"/>
+        <w:rPr>
+          <w:strike/>
+        </w:rPr>
+      </w:pPr>
+    </w:p>
+    <w:p>
+      <w:pPr>
+        <w:bidi/>
+        <w:rPr>
+          <w:strike/>
+        </w:rPr>
+      </w:pPr>
+      <w:r>
+        <w:rPr>
+          <w:rFonts w:cs="Arial" w:hint="cs"/>
+          <w:strike/>
           <w:rtl/>
         </w:rPr>
         <w:t>חופשה</w:t>
       </w:r>
       <w:r>
+        <w:rPr>
+          <w:strike/>
+        </w:rPr>
         <w:t>:</w:t>
       </w:r>
     </w:p>
     <w:p>
       <w:pPr>
         <w:bidi/>
-      </w:pPr>
-    </w:p>
-    <w:p>
-      <w:pPr>
-        <w:bidi/>
-      </w:pPr>
-      <w:r>
-        <w:rPr>
-          <w:rFonts w:cs="Arial" w:hint="cs"/>
+        <w:rPr>
+          <w:strike/>
+        </w:rPr>
+      </w:pPr>
+    </w:p>
+    <w:p>
+      <w:pPr>
+        <w:bidi/>
+        <w:rPr>
+          <w:strike/>
+        </w:rPr>
+      </w:pPr>
+      <w:r>
+        <w:rPr>
+          <w:rFonts w:cs="Arial" w:hint="cs"/>
+          <w:strike/>
           <w:rtl/>
         </w:rPr>
         <w:t>טבלת</w:t>
@@ -7346,13 +7777,15 @@
       <w:r>
         <w:rPr>
           <w:rFonts w:cs="Arial"/>
-          <w:rtl/>
-        </w:rPr>
-        <w:t xml:space="preserve"> </w:t>
-      </w:r>
-      <w:r>
-        <w:rPr>
-          <w:rFonts w:cs="Arial" w:hint="cs"/>
+          <w:strike/>
+          <w:rtl/>
+        </w:rPr>
+        <w:t xml:space="preserve"> </w:t>
+      </w:r>
+      <w:r>
+        <w:rPr>
+          <w:rFonts w:cs="Arial" w:hint="cs"/>
+          <w:strike/>
           <w:rtl/>
         </w:rPr>
         <w:t>חופשה</w:t>
@@ -7360,31 +7793,45 @@
       <w:r>
         <w:rPr>
           <w:rFonts w:cs="Arial"/>
-          <w:rtl/>
-        </w:rPr>
-        <w:t xml:space="preserve"> </w:t>
-      </w:r>
-      <w:r>
-        <w:rPr>
-          <w:rFonts w:cs="Arial" w:hint="cs"/>
+          <w:strike/>
+          <w:rtl/>
+        </w:rPr>
+        <w:t xml:space="preserve"> </w:t>
+      </w:r>
+      <w:r>
+        <w:rPr>
+          <w:rFonts w:cs="Arial" w:hint="cs"/>
+          <w:strike/>
           <w:rtl/>
         </w:rPr>
         <w:t>שנתית</w:t>
       </w:r>
       <w:r>
+        <w:rPr>
+          <w:strike/>
+        </w:rPr>
         <w:t>:</w:t>
       </w:r>
     </w:p>
     <w:p>
       <w:pPr>
         <w:bidi/>
-      </w:pPr>
-    </w:p>
-    <w:p>
-      <w:pPr>
-        <w:bidi/>
-      </w:pPr>
-      <w:r>
+        <w:rPr>
+          <w:strike/>
+        </w:rPr>
+      </w:pPr>
+    </w:p>
+    <w:p>
+      <w:pPr>
+        <w:bidi/>
+        <w:rPr>
+          <w:strike/>
+        </w:rPr>
+      </w:pPr>
+      <w:r>
+        <w:rPr>
+          <w:strike/>
+        </w:rPr>
         <w:t>http://www.kolzchut.org.il/he/%D7%97%D7%95%D7%A4%D7%A9%D7%94_%D7%A9%D7%A0%D7%AA%D7%99%D7%AA_%D7%9C%D7%A2%D7%95%D7%91%D7%93%D7%99_%D7%A0%D7%99%D7%A7%D7%99%D7%95%D7%9Fhttp://www.kolzchut.org.il/he/%D7%97%D7%95%D7%A4%D7%A9%D7%94_%D7%A9%D7%A0%D7%AA%D7%99%D7%AA_%D7%9C%D7%A2%D7%95%D7%91%D7%93%D7%99_%D7%A0%D7%99%D7%A7%D7%99%D7%95%D7%9F</w:t>
       </w:r>
     </w:p>

</xml_diff>

<commit_message>
Finally fixed Noah's reported bugs and requests
Redid emulating time passing with a cool function. It is now used with
pension and hishtalmut.
lots of bugs fixed.
</commit_message>
<xml_diff>
--- a/צו ההרחבה בתחום הניקיון.docx
+++ b/צו ההרחבה בתחום הניקיון.docx
@@ -1,6 +1,6 @@
 
 <file path=word/document.xml><?xml version="1.0" encoding="utf-8"?>
-<w:document xmlns:wpc="http://schemas.microsoft.com/office/word/2010/wordprocessingCanvas" xmlns:mc="http://schemas.openxmlformats.org/markup-compatibility/2006" xmlns:o="urn:schemas-microsoft-com:office:office" xmlns:r="http://schemas.openxmlformats.org/officeDocument/2006/relationships" xmlns:m="http://schemas.openxmlformats.org/officeDocument/2006/math" xmlns:v="urn:schemas-microsoft-com:vml" xmlns:wp14="http://schemas.microsoft.com/office/word/2010/wordprocessingDrawing" xmlns:wp="http://schemas.openxmlformats.org/drawingml/2006/wordprocessingDrawing" xmlns:w10="urn:schemas-microsoft-com:office:word" xmlns:w="http://schemas.openxmlformats.org/wordprocessingml/2006/main" xmlns:w14="http://schemas.microsoft.com/office/word/2010/wordml" xmlns:w15="http://schemas.microsoft.com/office/word/2012/wordml" xmlns:wpg="http://schemas.microsoft.com/office/word/2010/wordprocessingGroup" xmlns:wpi="http://schemas.microsoft.com/office/word/2010/wordprocessingInk" xmlns:wne="http://schemas.microsoft.com/office/word/2006/wordml" xmlns:wps="http://schemas.microsoft.com/office/word/2010/wordprocessingShape" mc:Ignorable="w14 w15 wp14">
+<w:document xmlns:wpc="http://schemas.microsoft.com/office/word/2010/wordprocessingCanvas" xmlns:mc="http://schemas.openxmlformats.org/markup-compatibility/2006" xmlns:o="urn:schemas-microsoft-com:office:office" xmlns:r="http://schemas.openxmlformats.org/officeDocument/2006/relationships" xmlns:m="http://schemas.openxmlformats.org/officeDocument/2006/math" xmlns:v="urn:schemas-microsoft-com:vml" xmlns:wp14="http://schemas.microsoft.com/office/word/2010/wordprocessingDrawing" xmlns:wp="http://schemas.openxmlformats.org/drawingml/2006/wordprocessingDrawing" xmlns:w10="urn:schemas-microsoft-com:office:word" xmlns:w="http://schemas.openxmlformats.org/wordprocessingml/2006/main" xmlns:w14="http://schemas.microsoft.com/office/word/2010/wordml" xmlns:wpg="http://schemas.microsoft.com/office/word/2010/wordprocessingGroup" xmlns:wpi="http://schemas.microsoft.com/office/word/2010/wordprocessingInk" xmlns:wne="http://schemas.microsoft.com/office/word/2006/wordml" xmlns:wps="http://schemas.microsoft.com/office/word/2010/wordprocessingShape" mc:Ignorable="w14 wp14">
   <w:body>
     <w:p>
       <w:pPr>
@@ -9,9 +9,209 @@
         <w:spacing w:before="100" w:beforeAutospacing="1" w:after="100" w:afterAutospacing="1" w:line="297" w:lineRule="atLeast"/>
         <w:rPr>
           <w:rFonts w:ascii="Helvetica" w:eastAsia="Times New Roman" w:hAnsi="Helvetica" w:cs="Helvetica"/>
+          <w:strike/>
           <w:color w:val="212121"/>
           <w:sz w:val="20"/>
           <w:szCs w:val="20"/>
+        </w:rPr>
+      </w:pPr>
+      <w:bookmarkStart w:id="0" w:name="_GoBack"/>
+      <w:r>
+        <w:rPr>
+          <w:rFonts w:ascii="Arial" w:eastAsia="Times New Roman" w:hAnsi="Arial" w:cs="Arial"/>
+          <w:strike/>
+          <w:color w:val="000080"/>
+          <w:sz w:val="20"/>
+          <w:szCs w:val="20"/>
+          <w:rtl/>
+        </w:rPr>
+        <w:t>בעיות במחשבון החדש:</w:t>
+      </w:r>
+    </w:p>
+    <w:bookmarkEnd w:id="0"/>
+    <w:p>
+      <w:pPr>
+        <w:shd w:val="clear" w:color="auto" w:fill="FFFFFF"/>
+        <w:bidi/>
+        <w:spacing w:before="100" w:beforeAutospacing="1" w:after="100" w:afterAutospacing="1" w:line="297" w:lineRule="atLeast"/>
+        <w:rPr>
+          <w:rFonts w:ascii="Helvetica" w:eastAsia="Times New Roman" w:hAnsi="Helvetica" w:cs="Helvetica"/>
+          <w:strike/>
+          <w:color w:val="212121"/>
+          <w:sz w:val="20"/>
+          <w:szCs w:val="20"/>
+        </w:rPr>
+      </w:pPr>
+      <w:r>
+        <w:rPr>
+          <w:rFonts w:ascii="Arial" w:eastAsia="Times New Roman" w:hAnsi="Arial" w:cs="Arial"/>
+          <w:strike/>
+          <w:color w:val="000080"/>
+          <w:sz w:val="20"/>
+          <w:szCs w:val="20"/>
+          <w:rtl/>
+        </w:rPr>
+        <w:t xml:space="preserve">את שם המחשבון צריך לשנות לצו הרחבה בניקיון- חברות </w:t>
+      </w:r>
+      <w:proofErr w:type="spellStart"/>
+      <w:r>
+        <w:rPr>
+          <w:rFonts w:ascii="Arial" w:eastAsia="Times New Roman" w:hAnsi="Arial" w:cs="Arial"/>
+          <w:strike/>
+          <w:color w:val="000080"/>
+          <w:sz w:val="20"/>
+          <w:szCs w:val="20"/>
+          <w:rtl/>
+        </w:rPr>
+        <w:t>כח</w:t>
+      </w:r>
+      <w:proofErr w:type="spellEnd"/>
+      <w:r>
+        <w:rPr>
+          <w:rFonts w:ascii="Arial" w:eastAsia="Times New Roman" w:hAnsi="Arial" w:cs="Arial"/>
+          <w:strike/>
+          <w:color w:val="000080"/>
+          <w:sz w:val="20"/>
+          <w:szCs w:val="20"/>
+          <w:rtl/>
+        </w:rPr>
+        <w:t xml:space="preserve"> אדם, ולא מחשבון ניקיון</w:t>
+      </w:r>
+    </w:p>
+    <w:p>
+      <w:pPr>
+        <w:shd w:val="clear" w:color="auto" w:fill="FFFFFF"/>
+        <w:bidi/>
+        <w:spacing w:before="100" w:beforeAutospacing="1" w:after="100" w:afterAutospacing="1" w:line="297" w:lineRule="atLeast"/>
+        <w:rPr>
+          <w:rFonts w:ascii="Helvetica" w:eastAsia="Times New Roman" w:hAnsi="Helvetica" w:cs="Helvetica"/>
+          <w:strike/>
+          <w:color w:val="212121"/>
+          <w:sz w:val="20"/>
+          <w:szCs w:val="20"/>
+        </w:rPr>
+      </w:pPr>
+      <w:r>
+        <w:rPr>
+          <w:rFonts w:ascii="Arial" w:eastAsia="Times New Roman" w:hAnsi="Arial" w:cs="Arial"/>
+          <w:strike/>
+          <w:color w:val="000080"/>
+          <w:sz w:val="20"/>
+          <w:szCs w:val="20"/>
+          <w:rtl/>
+        </w:rPr>
+        <w:t xml:space="preserve">כמו כן אני חושבת שכשבוחרים סוג עבודה (ציבורי, פרטי או מלון) צריך </w:t>
+      </w:r>
+      <w:proofErr w:type="spellStart"/>
+      <w:r>
+        <w:rPr>
+          <w:rFonts w:ascii="Arial" w:eastAsia="Times New Roman" w:hAnsi="Arial" w:cs="Arial"/>
+          <w:strike/>
+          <w:color w:val="000080"/>
+          <w:sz w:val="20"/>
+          <w:szCs w:val="20"/>
+          <w:rtl/>
+        </w:rPr>
+        <w:t>חלהופיע</w:t>
+      </w:r>
+      <w:proofErr w:type="spellEnd"/>
+      <w:r>
+        <w:rPr>
+          <w:rFonts w:ascii="Arial" w:eastAsia="Times New Roman" w:hAnsi="Arial" w:cs="Arial"/>
+          <w:strike/>
+          <w:color w:val="000080"/>
+          <w:sz w:val="20"/>
+          <w:szCs w:val="20"/>
+          <w:rtl/>
+        </w:rPr>
+        <w:t xml:space="preserve"> תאריך כניסת הצו לתוקף כדי שהמתנדבים יידעו ממתי להכניס שעות נוספות</w:t>
+      </w:r>
+    </w:p>
+    <w:p>
+      <w:pPr>
+        <w:shd w:val="clear" w:color="auto" w:fill="FFFFFF"/>
+        <w:bidi/>
+        <w:spacing w:before="100" w:beforeAutospacing="1" w:after="100" w:afterAutospacing="1" w:line="297" w:lineRule="atLeast"/>
+        <w:rPr>
+          <w:rFonts w:ascii="Helvetica" w:eastAsia="Times New Roman" w:hAnsi="Helvetica" w:cs="Helvetica"/>
+          <w:strike/>
+          <w:color w:val="212121"/>
+          <w:sz w:val="20"/>
+          <w:szCs w:val="20"/>
+        </w:rPr>
+      </w:pPr>
+      <w:r>
+        <w:rPr>
+          <w:rFonts w:ascii="Arial" w:eastAsia="Times New Roman" w:hAnsi="Arial" w:cs="Arial"/>
+          <w:strike/>
+          <w:color w:val="000080"/>
+          <w:sz w:val="20"/>
+          <w:szCs w:val="20"/>
+          <w:rtl/>
+        </w:rPr>
+        <w:t>יום חופשה מחושב כ 8.8 שעות, לא בדיוק הבנתי למה, אני חושבת שזה צריך להיות 8 שעות. אני חושבת שכמו במחשבונים אחרים צריכה להיות אפשרות לבחור בין 5 ימים בשבוע ל 6.</w:t>
+      </w:r>
+    </w:p>
+    <w:p>
+      <w:pPr>
+        <w:shd w:val="clear" w:color="auto" w:fill="FFFFFF"/>
+        <w:bidi/>
+        <w:spacing w:before="100" w:beforeAutospacing="1" w:after="100" w:afterAutospacing="1" w:line="297" w:lineRule="atLeast"/>
+        <w:rPr>
+          <w:rFonts w:ascii="Helvetica" w:eastAsia="Times New Roman" w:hAnsi="Helvetica" w:cs="Helvetica"/>
+          <w:strike/>
+          <w:color w:val="212121"/>
+          <w:sz w:val="20"/>
+          <w:szCs w:val="20"/>
+        </w:rPr>
+      </w:pPr>
+      <w:r>
+        <w:rPr>
+          <w:rFonts w:ascii="Arial" w:eastAsia="Times New Roman" w:hAnsi="Arial" w:cs="Arial"/>
+          <w:strike/>
+          <w:color w:val="000080"/>
+          <w:sz w:val="20"/>
+          <w:szCs w:val="20"/>
+          <w:rtl/>
+        </w:rPr>
+        <w:t>כמו כן, המחשבון מעגל את ימי החופש מעלה ולא מטה, ראה למשל את החישוב המצורף הבראה וחופשה</w:t>
+      </w:r>
+    </w:p>
+    <w:p>
+      <w:pPr>
+        <w:shd w:val="clear" w:color="auto" w:fill="FFFFFF"/>
+        <w:bidi/>
+        <w:spacing w:before="100" w:beforeAutospacing="1" w:after="100" w:afterAutospacing="1" w:line="297" w:lineRule="atLeast"/>
+        <w:rPr>
+          <w:rFonts w:ascii="Helvetica" w:eastAsia="Times New Roman" w:hAnsi="Helvetica" w:cs="Helvetica"/>
+          <w:strike/>
+          <w:color w:val="212121"/>
+          <w:sz w:val="20"/>
+          <w:szCs w:val="20"/>
+        </w:rPr>
+      </w:pPr>
+      <w:r>
+        <w:rPr>
+          <w:rFonts w:ascii="Arial" w:eastAsia="Times New Roman" w:hAnsi="Arial" w:cs="Arial"/>
+          <w:strike/>
+          <w:color w:val="000080"/>
+          <w:sz w:val="20"/>
+          <w:szCs w:val="20"/>
+          <w:rtl/>
+        </w:rPr>
+        <w:t>העובד עבד 7.5 חודשים אבל המחשבון חישב לו 8 ימים, העיגול צריך להיות כלפי מטה.</w:t>
+      </w:r>
+    </w:p>
+    <w:p>
+      <w:pPr>
+        <w:shd w:val="clear" w:color="auto" w:fill="FFFFFF"/>
+        <w:bidi/>
+        <w:spacing w:before="100" w:beforeAutospacing="1" w:after="100" w:afterAutospacing="1" w:line="297" w:lineRule="atLeast"/>
+        <w:rPr>
+          <w:rFonts w:ascii="Times New Roman" w:eastAsia="Times New Roman" w:hAnsi="Times New Roman" w:cs="Times New Roman"/>
+          <w:color w:val="212121"/>
+          <w:sz w:val="24"/>
+          <w:szCs w:val="24"/>
         </w:rPr>
       </w:pPr>
       <w:r>
@@ -20,9 +220,8 @@
           <w:color w:val="000080"/>
           <w:sz w:val="20"/>
           <w:szCs w:val="20"/>
-          <w:rtl/>
-        </w:rPr>
-        <w:t>בעיות במחשבון החדש:</w:t>
+        </w:rPr>
+        <w:t> </w:t>
       </w:r>
     </w:p>
     <w:p>
@@ -31,11 +230,11 @@
         <w:bidi/>
         <w:spacing w:before="100" w:beforeAutospacing="1" w:after="100" w:afterAutospacing="1" w:line="297" w:lineRule="atLeast"/>
         <w:rPr>
-          <w:rFonts w:ascii="Helvetica" w:eastAsia="Times New Roman" w:hAnsi="Helvetica" w:cs="Helvetica"/>
+          <w:rFonts w:ascii="Times New Roman" w:eastAsia="Times New Roman" w:hAnsi="Times New Roman" w:cs="Times New Roman"/>
           <w:strike/>
           <w:color w:val="212121"/>
-          <w:sz w:val="20"/>
-          <w:szCs w:val="20"/>
+          <w:sz w:val="24"/>
+          <w:szCs w:val="24"/>
         </w:rPr>
       </w:pPr>
       <w:r>
@@ -47,7 +246,7 @@
           <w:szCs w:val="20"/>
           <w:rtl/>
         </w:rPr>
-        <w:t>את שם המחשבון צריך לשנות לצו הרחבה בניקיון- חברות כח אדם, ולא מחשבון ניקיון</w:t>
+        <w:t>בעיות קריטיות יותר יש בפנסיה ובפיצויים</w:t>
       </w:r>
     </w:p>
     <w:p>
@@ -56,14 +255,13 @@
         <w:bidi/>
         <w:spacing w:before="100" w:beforeAutospacing="1" w:after="100" w:afterAutospacing="1" w:line="297" w:lineRule="atLeast"/>
         <w:rPr>
-          <w:rFonts w:ascii="Helvetica" w:eastAsia="Times New Roman" w:hAnsi="Helvetica" w:cs="Helvetica"/>
+          <w:rFonts w:ascii="Times New Roman" w:eastAsia="Times New Roman" w:hAnsi="Times New Roman" w:cs="Times New Roman"/>
           <w:strike/>
           <w:color w:val="212121"/>
-          <w:sz w:val="20"/>
-          <w:szCs w:val="20"/>
-        </w:rPr>
-      </w:pPr>
-      <w:bookmarkStart w:id="0" w:name="_GoBack"/>
+          <w:sz w:val="24"/>
+          <w:szCs w:val="24"/>
+        </w:rPr>
+      </w:pPr>
       <w:r>
         <w:rPr>
           <w:rFonts w:ascii="Arial" w:eastAsia="Times New Roman" w:hAnsi="Arial" w:cs="Arial"/>
@@ -73,23 +271,62 @@
           <w:szCs w:val="20"/>
           <w:rtl/>
         </w:rPr>
-        <w:t>כמו כן אני חושבת שכשבוחרים סוג עבודה (ציבורי, פרטי או מלון) צריך חלהופיע תאריך כניסת הצו לתוקף כדי שהמתנדבים יידעו ממתי להכניס שעות נוספות</w:t>
-      </w:r>
-    </w:p>
-    <w:bookmarkEnd w:id="0"/>
+        <w:t>תסתכל בחישוב ששלחתי לך, בתקופת החישוב האחרונה של הפנסיה השכר החודשי פתאום קופץ פי עשר וגם בפיצויים הוא פי עשר מהשכר הנכון.</w:t>
+      </w:r>
+    </w:p>
     <w:p>
       <w:pPr>
         <w:shd w:val="clear" w:color="auto" w:fill="FFFFFF"/>
         <w:bidi/>
         <w:spacing w:before="100" w:beforeAutospacing="1" w:after="100" w:afterAutospacing="1" w:line="297" w:lineRule="atLeast"/>
         <w:rPr>
-          <w:rFonts w:ascii="Helvetica" w:eastAsia="Times New Roman" w:hAnsi="Helvetica" w:cs="Helvetica"/>
+          <w:rFonts w:ascii="Times New Roman" w:eastAsia="Times New Roman" w:hAnsi="Times New Roman" w:cs="Times New Roman"/>
+          <w:strike/>
           <w:color w:val="212121"/>
+          <w:sz w:val="24"/>
+          <w:szCs w:val="24"/>
+        </w:rPr>
+      </w:pPr>
+      <w:r>
+        <w:rPr>
+          <w:rFonts w:ascii="Arial" w:eastAsia="Times New Roman" w:hAnsi="Arial" w:cs="Arial"/>
+          <w:strike/>
+          <w:color w:val="000080"/>
           <w:sz w:val="20"/>
           <w:szCs w:val="20"/>
-        </w:rPr>
-      </w:pPr>
-      <w:r>
+          <w:rtl/>
+        </w:rPr>
+        <w:t>כמו כן חייבים להפריד את קופת ההשתלמות מהפנסיה, אלה שני דברים נפרדים</w:t>
+      </w:r>
+    </w:p>
+    <w:p>
+      <w:pPr>
+        <w:shd w:val="clear" w:color="auto" w:fill="FFFFFF"/>
+        <w:bidi/>
+        <w:spacing w:before="100" w:beforeAutospacing="1" w:after="100" w:afterAutospacing="1" w:line="297" w:lineRule="atLeast"/>
+        <w:rPr>
+          <w:rFonts w:ascii="Arial" w:eastAsia="Times New Roman" w:hAnsi="Arial" w:cs="Arial"/>
+          <w:strike/>
+          <w:color w:val="000080"/>
+          <w:sz w:val="20"/>
+          <w:szCs w:val="20"/>
+          <w:rtl/>
+        </w:rPr>
+      </w:pPr>
+      <w:r>
+        <w:rPr>
+          <w:rFonts w:ascii="Arial" w:eastAsia="Times New Roman" w:hAnsi="Arial" w:cs="Arial"/>
+          <w:strike/>
+          <w:color w:val="000080"/>
+          <w:sz w:val="20"/>
+          <w:szCs w:val="20"/>
+          <w:rtl/>
+        </w:rPr>
+        <w:t>וכמו שכתבתי קודם, גם במחשבון הזה וגם באחרים אין יותר הודעה מוקדמת.</w:t>
+      </w:r>
+    </w:p>
+    <w:p>
+      <w:pPr>
         <w:rPr>
           <w:rFonts w:ascii="Arial" w:eastAsia="Times New Roman" w:hAnsi="Arial" w:cs="Arial"/>
           <w:color w:val="000080"/>
@@ -97,20 +334,6 @@
           <w:szCs w:val="20"/>
           <w:rtl/>
         </w:rPr>
-        <w:t>יום חופשה מחושב כ 8.8 שעות, לא בדיוק הבנתי למה, אני חושבת שזה צריך להיות 8 שעות. אני חושבת שכמו במחשבונים אחרים צריכה להיות אפשרות לבחור בין 5 ימים בשבוע ל 6.</w:t>
-      </w:r>
-    </w:p>
-    <w:p>
-      <w:pPr>
-        <w:shd w:val="clear" w:color="auto" w:fill="FFFFFF"/>
-        <w:bidi/>
-        <w:spacing w:before="100" w:beforeAutospacing="1" w:after="100" w:afterAutospacing="1" w:line="297" w:lineRule="atLeast"/>
-        <w:rPr>
-          <w:rFonts w:ascii="Helvetica" w:eastAsia="Times New Roman" w:hAnsi="Helvetica" w:cs="Helvetica"/>
-          <w:color w:val="212121"/>
-          <w:sz w:val="20"/>
-          <w:szCs w:val="20"/>
-        </w:rPr>
       </w:pPr>
       <w:r>
         <w:rPr>
@@ -120,165 +343,6 @@
           <w:szCs w:val="20"/>
           <w:rtl/>
         </w:rPr>
-        <w:t>כמו כן, המחשבון מעגל את ימי החופש מעלה ולא מטה, ראה למשל את החישוב המצורף הבראה וחופשה</w:t>
-      </w:r>
-    </w:p>
-    <w:p>
-      <w:pPr>
-        <w:shd w:val="clear" w:color="auto" w:fill="FFFFFF"/>
-        <w:bidi/>
-        <w:spacing w:before="100" w:beforeAutospacing="1" w:after="100" w:afterAutospacing="1" w:line="297" w:lineRule="atLeast"/>
-        <w:rPr>
-          <w:rFonts w:ascii="Helvetica" w:eastAsia="Times New Roman" w:hAnsi="Helvetica" w:cs="Helvetica"/>
-          <w:color w:val="212121"/>
-          <w:sz w:val="20"/>
-          <w:szCs w:val="20"/>
-        </w:rPr>
-      </w:pPr>
-      <w:r>
-        <w:rPr>
-          <w:rFonts w:ascii="Arial" w:eastAsia="Times New Roman" w:hAnsi="Arial" w:cs="Arial"/>
-          <w:color w:val="000080"/>
-          <w:sz w:val="20"/>
-          <w:szCs w:val="20"/>
-          <w:rtl/>
-        </w:rPr>
-        <w:t>העובד עבד 7.5 חודשים אבל המחשבון חישב לו 8 ימים, העיגול צריך להיות כלפי מטה.</w:t>
-      </w:r>
-    </w:p>
-    <w:p>
-      <w:pPr>
-        <w:shd w:val="clear" w:color="auto" w:fill="FFFFFF"/>
-        <w:bidi/>
-        <w:spacing w:before="100" w:beforeAutospacing="1" w:after="100" w:afterAutospacing="1" w:line="297" w:lineRule="atLeast"/>
-        <w:rPr>
-          <w:rFonts w:ascii="Times New Roman" w:eastAsia="Times New Roman" w:hAnsi="Times New Roman" w:cs="Times New Roman"/>
-          <w:color w:val="212121"/>
-          <w:sz w:val="24"/>
-          <w:szCs w:val="24"/>
-        </w:rPr>
-      </w:pPr>
-      <w:r>
-        <w:rPr>
-          <w:rFonts w:ascii="Arial" w:eastAsia="Times New Roman" w:hAnsi="Arial" w:cs="Arial"/>
-          <w:color w:val="000080"/>
-          <w:sz w:val="20"/>
-          <w:szCs w:val="20"/>
-        </w:rPr>
-        <w:t> </w:t>
-      </w:r>
-    </w:p>
-    <w:p>
-      <w:pPr>
-        <w:shd w:val="clear" w:color="auto" w:fill="FFFFFF"/>
-        <w:bidi/>
-        <w:spacing w:before="100" w:beforeAutospacing="1" w:after="100" w:afterAutospacing="1" w:line="297" w:lineRule="atLeast"/>
-        <w:rPr>
-          <w:rFonts w:ascii="Times New Roman" w:eastAsia="Times New Roman" w:hAnsi="Times New Roman" w:cs="Times New Roman"/>
-          <w:color w:val="212121"/>
-          <w:sz w:val="24"/>
-          <w:szCs w:val="24"/>
-        </w:rPr>
-      </w:pPr>
-      <w:r>
-        <w:rPr>
-          <w:rFonts w:ascii="Arial" w:eastAsia="Times New Roman" w:hAnsi="Arial" w:cs="Arial"/>
-          <w:color w:val="000080"/>
-          <w:sz w:val="20"/>
-          <w:szCs w:val="20"/>
-          <w:rtl/>
-        </w:rPr>
-        <w:t>בעיות קריטיות יותר יש בפנסיה ובפיצויים</w:t>
-      </w:r>
-    </w:p>
-    <w:p>
-      <w:pPr>
-        <w:shd w:val="clear" w:color="auto" w:fill="FFFFFF"/>
-        <w:bidi/>
-        <w:spacing w:before="100" w:beforeAutospacing="1" w:after="100" w:afterAutospacing="1" w:line="297" w:lineRule="atLeast"/>
-        <w:rPr>
-          <w:rFonts w:ascii="Times New Roman" w:eastAsia="Times New Roman" w:hAnsi="Times New Roman" w:cs="Times New Roman"/>
-          <w:color w:val="212121"/>
-          <w:sz w:val="24"/>
-          <w:szCs w:val="24"/>
-        </w:rPr>
-      </w:pPr>
-      <w:r>
-        <w:rPr>
-          <w:rFonts w:ascii="Arial" w:eastAsia="Times New Roman" w:hAnsi="Arial" w:cs="Arial"/>
-          <w:color w:val="000080"/>
-          <w:sz w:val="20"/>
-          <w:szCs w:val="20"/>
-          <w:rtl/>
-        </w:rPr>
-        <w:t>תסתכל בחישוב ששלחתי לך, בתקופת החישוב האחרונה של הפנסיה השכר החודשי פתאום קופץ פי עשר וגם בפיצויים הוא פי עשר מהשכר הנכון.</w:t>
-      </w:r>
-    </w:p>
-    <w:p>
-      <w:pPr>
-        <w:shd w:val="clear" w:color="auto" w:fill="FFFFFF"/>
-        <w:bidi/>
-        <w:spacing w:before="100" w:beforeAutospacing="1" w:after="100" w:afterAutospacing="1" w:line="297" w:lineRule="atLeast"/>
-        <w:rPr>
-          <w:rFonts w:ascii="Times New Roman" w:eastAsia="Times New Roman" w:hAnsi="Times New Roman" w:cs="Times New Roman"/>
-          <w:color w:val="212121"/>
-          <w:sz w:val="24"/>
-          <w:szCs w:val="24"/>
-        </w:rPr>
-      </w:pPr>
-      <w:r>
-        <w:rPr>
-          <w:rFonts w:ascii="Arial" w:eastAsia="Times New Roman" w:hAnsi="Arial" w:cs="Arial"/>
-          <w:color w:val="000080"/>
-          <w:sz w:val="20"/>
-          <w:szCs w:val="20"/>
-          <w:rtl/>
-        </w:rPr>
-        <w:t>כמו כן חייבים להפריד את קופת ההשתלמות מהפנסיה, אלה שני דברים נפרדים</w:t>
-      </w:r>
-    </w:p>
-    <w:p>
-      <w:pPr>
-        <w:shd w:val="clear" w:color="auto" w:fill="FFFFFF"/>
-        <w:bidi/>
-        <w:spacing w:before="100" w:beforeAutospacing="1" w:after="100" w:afterAutospacing="1" w:line="297" w:lineRule="atLeast"/>
-        <w:rPr>
-          <w:rFonts w:ascii="Arial" w:eastAsia="Times New Roman" w:hAnsi="Arial" w:cs="Arial"/>
-          <w:color w:val="000080"/>
-          <w:sz w:val="20"/>
-          <w:szCs w:val="20"/>
-          <w:rtl/>
-        </w:rPr>
-      </w:pPr>
-      <w:r>
-        <w:rPr>
-          <w:rFonts w:ascii="Arial" w:eastAsia="Times New Roman" w:hAnsi="Arial" w:cs="Arial"/>
-          <w:color w:val="000080"/>
-          <w:sz w:val="20"/>
-          <w:szCs w:val="20"/>
-          <w:rtl/>
-        </w:rPr>
-        <w:t>וכמו שכתבתי קודם, גם במחשבון הזה וגם באחרים אין יותר הודעה מוקדמת.</w:t>
-      </w:r>
-    </w:p>
-    <w:p>
-      <w:pPr>
-        <w:rPr>
-          <w:rFonts w:ascii="Arial" w:eastAsia="Times New Roman" w:hAnsi="Arial" w:cs="Arial"/>
-          <w:color w:val="000080"/>
-          <w:sz w:val="20"/>
-          <w:szCs w:val="20"/>
-          <w:rtl/>
-        </w:rPr>
-      </w:pPr>
-      <w:r>
-        <w:rPr>
-          <w:rFonts w:ascii="Arial" w:eastAsia="Times New Roman" w:hAnsi="Arial" w:cs="Arial"/>
-          <w:color w:val="000080"/>
-          <w:sz w:val="20"/>
-          <w:szCs w:val="20"/>
-          <w:rtl/>
-        </w:rPr>
         <w:br w:type="page"/>
       </w:r>
     </w:p>
@@ -1652,6 +1716,7 @@
         </w:rPr>
         <w:t xml:space="preserve">, </w:t>
       </w:r>
+      <w:proofErr w:type="spellStart"/>
       <w:r>
         <w:rPr>
           <w:rFonts w:cs="Arial" w:hint="cs"/>
@@ -1660,6 +1725,7 @@
         </w:rPr>
         <w:t>וורקה</w:t>
       </w:r>
+      <w:proofErr w:type="spellEnd"/>
       <w:r>
         <w:rPr>
           <w:rFonts w:cs="Arial"/>
@@ -1668,6 +1734,7 @@
         </w:rPr>
         <w:t xml:space="preserve">, </w:t>
       </w:r>
+      <w:proofErr w:type="spellStart"/>
       <w:r>
         <w:rPr>
           <w:rFonts w:cs="Arial" w:hint="cs"/>
@@ -1692,6 +1759,7 @@
         </w:rPr>
         <w:t>ניר</w:t>
       </w:r>
+      <w:proofErr w:type="spellEnd"/>
       <w:r>
         <w:rPr>
           <w:rFonts w:cs="Arial"/>
@@ -2010,6 +2078,7 @@
           <w:strike/>
         </w:rPr>
       </w:pPr>
+      <w:proofErr w:type="gramStart"/>
       <w:r>
         <w:rPr>
           <w:strike/>
@@ -2190,7 +2259,16 @@
           <w:strike/>
           <w:rtl/>
         </w:rPr>
-        <w:t>. (</w:t>
+        <w:t>.</w:t>
+      </w:r>
+      <w:proofErr w:type="gramEnd"/>
+      <w:r>
+        <w:rPr>
+          <w:rFonts w:cs="Arial"/>
+          <w:strike/>
+          <w:rtl/>
+        </w:rPr>
+        <w:t xml:space="preserve"> (</w:t>
       </w:r>
       <w:r>
         <w:rPr>
@@ -2291,6 +2369,7 @@
       <w:pPr>
         <w:bidi/>
       </w:pPr>
+      <w:proofErr w:type="gramStart"/>
       <w:r>
         <w:t xml:space="preserve">-  </w:t>
       </w:r>
@@ -2364,6 +2443,7 @@
         </w:rPr>
         <w:t xml:space="preserve"> </w:t>
       </w:r>
+      <w:proofErr w:type="spellStart"/>
       <w:r>
         <w:rPr>
           <w:rFonts w:cs="Arial" w:hint="cs"/>
@@ -2372,6 +2452,7 @@
         </w:rPr>
         <w:t>השניה</w:t>
       </w:r>
+      <w:proofErr w:type="spellEnd"/>
       <w:r>
         <w:rPr>
           <w:rFonts w:cs="Arial"/>
@@ -2530,6 +2611,7 @@
         </w:rPr>
         <w:t>.</w:t>
       </w:r>
+      <w:proofErr w:type="gramEnd"/>
     </w:p>
     <w:p>
       <w:pPr>
@@ -2864,6 +2946,7 @@
         </w:rPr>
         <w:t xml:space="preserve"> %15.33</w:t>
       </w:r>
+      <w:proofErr w:type="gramStart"/>
       <w:r>
         <w:rPr>
           <w:rFonts w:cs="Arial"/>
@@ -2887,6 +2970,7 @@
         </w:rPr>
         <w:t>כלומר</w:t>
       </w:r>
+      <w:proofErr w:type="gramEnd"/>
       <w:r>
         <w:rPr>
           <w:rFonts w:cs="Arial"/>
@@ -3475,6 +3559,7 @@
         </w:rPr>
         <w:t xml:space="preserve"> </w:t>
       </w:r>
+      <w:proofErr w:type="gramStart"/>
       <w:r>
         <w:rPr>
           <w:rFonts w:cs="Arial" w:hint="cs"/>
@@ -3500,6 +3585,7 @@
         </w:rPr>
         <w:t>ו</w:t>
       </w:r>
+      <w:proofErr w:type="gramEnd"/>
       <w:r>
         <w:rPr>
           <w:rFonts w:cs="Arial" w:hint="eastAsia"/>
@@ -4380,7 +4466,16 @@
           <w:strike/>
           <w:rtl/>
         </w:rPr>
-        <w:t xml:space="preserve"> %5</w:t>
+        <w:t xml:space="preserve"> %</w:t>
+      </w:r>
+      <w:proofErr w:type="gramStart"/>
+      <w:r>
+        <w:rPr>
+          <w:rFonts w:cs="Arial"/>
+          <w:strike/>
+          <w:rtl/>
+        </w:rPr>
+        <w:t>5</w:t>
       </w:r>
       <w:r>
         <w:rPr>
@@ -4406,6 +4501,7 @@
         </w:rPr>
         <w:t>לתגמולים</w:t>
       </w:r>
+      <w:proofErr w:type="gramEnd"/>
       <w:r>
         <w:rPr>
           <w:rFonts w:cs="Arial" w:hint="cs"/>
@@ -4884,6 +4980,7 @@
       <w:pPr>
         <w:bidi/>
       </w:pPr>
+      <w:proofErr w:type="gramStart"/>
       <w:r>
         <w:t xml:space="preserve">-          </w:t>
       </w:r>
@@ -5109,7 +5206,16 @@
           <w:strike/>
           <w:rtl/>
         </w:rPr>
-        <w:t xml:space="preserve">. </w:t>
+        <w:t>.</w:t>
+      </w:r>
+      <w:proofErr w:type="gramEnd"/>
+      <w:r>
+        <w:rPr>
+          <w:rFonts w:cs="Arial"/>
+          <w:strike/>
+          <w:rtl/>
+        </w:rPr>
+        <w:t xml:space="preserve"> </w:t>
       </w:r>
       <w:r>
         <w:rPr>
@@ -5242,6 +5348,7 @@
           <w:strike/>
         </w:rPr>
       </w:pPr>
+      <w:proofErr w:type="gramStart"/>
       <w:r>
         <w:rPr>
           <w:strike/>
@@ -5454,6 +5561,7 @@
         </w:rPr>
         <w:t>.</w:t>
       </w:r>
+      <w:proofErr w:type="gramEnd"/>
     </w:p>
     <w:p>
       <w:pPr>
@@ -7851,7 +7959,7 @@
 </file>
 
 <file path=word/styles.xml><?xml version="1.0" encoding="utf-8"?>
-<w:styles xmlns:mc="http://schemas.openxmlformats.org/markup-compatibility/2006" xmlns:r="http://schemas.openxmlformats.org/officeDocument/2006/relationships" xmlns:w="http://schemas.openxmlformats.org/wordprocessingml/2006/main" xmlns:w14="http://schemas.microsoft.com/office/word/2010/wordml" xmlns:w15="http://schemas.microsoft.com/office/word/2012/wordml" mc:Ignorable="w14 w15">
+<w:styles xmlns:mc="http://schemas.openxmlformats.org/markup-compatibility/2006" xmlns:r="http://schemas.openxmlformats.org/officeDocument/2006/relationships" xmlns:w="http://schemas.openxmlformats.org/wordprocessingml/2006/main" xmlns:w14="http://schemas.microsoft.com/office/word/2010/wordml" mc:Ignorable="w14">
   <w:docDefaults>
     <w:rPrDefault>
       <w:rPr>
@@ -7867,390 +7975,156 @@
       </w:pPr>
     </w:pPrDefault>
   </w:docDefaults>
-  <w:latentStyles w:defLockedState="0" w:defUIPriority="99" w:defSemiHidden="0" w:defUnhideWhenUsed="0" w:defQFormat="0" w:count="371">
-    <w:lsdException w:name="Normal" w:uiPriority="0" w:qFormat="1"/>
-    <w:lsdException w:name="heading 1" w:uiPriority="9" w:qFormat="1"/>
-    <w:lsdException w:name="heading 2" w:semiHidden="1" w:uiPriority="9" w:unhideWhenUsed="1" w:qFormat="1"/>
-    <w:lsdException w:name="heading 3" w:semiHidden="1" w:uiPriority="9" w:unhideWhenUsed="1" w:qFormat="1"/>
-    <w:lsdException w:name="heading 4" w:semiHidden="1" w:uiPriority="9" w:unhideWhenUsed="1" w:qFormat="1"/>
-    <w:lsdException w:name="heading 5" w:semiHidden="1" w:uiPriority="9" w:unhideWhenUsed="1" w:qFormat="1"/>
-    <w:lsdException w:name="heading 6" w:semiHidden="1" w:uiPriority="9" w:unhideWhenUsed="1" w:qFormat="1"/>
-    <w:lsdException w:name="heading 7" w:semiHidden="1" w:uiPriority="9" w:unhideWhenUsed="1" w:qFormat="1"/>
-    <w:lsdException w:name="heading 8" w:semiHidden="1" w:uiPriority="9" w:unhideWhenUsed="1" w:qFormat="1"/>
-    <w:lsdException w:name="heading 9" w:semiHidden="1" w:uiPriority="9" w:unhideWhenUsed="1" w:qFormat="1"/>
-    <w:lsdException w:name="index 1" w:semiHidden="1" w:unhideWhenUsed="1"/>
-    <w:lsdException w:name="index 2" w:semiHidden="1" w:unhideWhenUsed="1"/>
-    <w:lsdException w:name="index 3" w:semiHidden="1" w:unhideWhenUsed="1"/>
-    <w:lsdException w:name="index 4" w:semiHidden="1" w:unhideWhenUsed="1"/>
-    <w:lsdException w:name="index 5" w:semiHidden="1" w:unhideWhenUsed="1"/>
-    <w:lsdException w:name="index 6" w:semiHidden="1" w:unhideWhenUsed="1"/>
-    <w:lsdException w:name="index 7" w:semiHidden="1" w:unhideWhenUsed="1"/>
-    <w:lsdException w:name="index 8" w:semiHidden="1" w:unhideWhenUsed="1"/>
-    <w:lsdException w:name="index 9" w:semiHidden="1" w:unhideWhenUsed="1"/>
-    <w:lsdException w:name="toc 1" w:semiHidden="1" w:uiPriority="39" w:unhideWhenUsed="1"/>
-    <w:lsdException w:name="toc 2" w:semiHidden="1" w:uiPriority="39" w:unhideWhenUsed="1"/>
-    <w:lsdException w:name="toc 3" w:semiHidden="1" w:uiPriority="39" w:unhideWhenUsed="1"/>
-    <w:lsdException w:name="toc 4" w:semiHidden="1" w:uiPriority="39" w:unhideWhenUsed="1"/>
-    <w:lsdException w:name="toc 5" w:semiHidden="1" w:uiPriority="39" w:unhideWhenUsed="1"/>
-    <w:lsdException w:name="toc 6" w:semiHidden="1" w:uiPriority="39" w:unhideWhenUsed="1"/>
-    <w:lsdException w:name="toc 7" w:semiHidden="1" w:uiPriority="39" w:unhideWhenUsed="1"/>
-    <w:lsdException w:name="toc 8" w:semiHidden="1" w:uiPriority="39" w:unhideWhenUsed="1"/>
-    <w:lsdException w:name="toc 9" w:semiHidden="1" w:uiPriority="39" w:unhideWhenUsed="1"/>
-    <w:lsdException w:name="Normal Indent" w:semiHidden="1" w:unhideWhenUsed="1"/>
-    <w:lsdException w:name="footnote text" w:semiHidden="1" w:unhideWhenUsed="1"/>
-    <w:lsdException w:name="annotation text" w:semiHidden="1" w:unhideWhenUsed="1"/>
-    <w:lsdException w:name="header" w:semiHidden="1" w:unhideWhenUsed="1"/>
-    <w:lsdException w:name="footer" w:semiHidden="1" w:unhideWhenUsed="1"/>
-    <w:lsdException w:name="index heading" w:semiHidden="1" w:unhideWhenUsed="1"/>
-    <w:lsdException w:name="caption" w:semiHidden="1" w:uiPriority="35" w:unhideWhenUsed="1" w:qFormat="1"/>
-    <w:lsdException w:name="table of figures" w:semiHidden="1" w:unhideWhenUsed="1"/>
-    <w:lsdException w:name="envelope address" w:semiHidden="1" w:unhideWhenUsed="1"/>
-    <w:lsdException w:name="envelope return" w:semiHidden="1" w:unhideWhenUsed="1"/>
-    <w:lsdException w:name="footnote reference" w:semiHidden="1" w:unhideWhenUsed="1"/>
-    <w:lsdException w:name="annotation reference" w:semiHidden="1" w:unhideWhenUsed="1"/>
-    <w:lsdException w:name="line number" w:semiHidden="1" w:unhideWhenUsed="1"/>
-    <w:lsdException w:name="page number" w:semiHidden="1" w:unhideWhenUsed="1"/>
-    <w:lsdException w:name="endnote reference" w:semiHidden="1" w:unhideWhenUsed="1"/>
-    <w:lsdException w:name="endnote text" w:semiHidden="1" w:unhideWhenUsed="1"/>
-    <w:lsdException w:name="table of authorities" w:semiHidden="1" w:unhideWhenUsed="1"/>
-    <w:lsdException w:name="macro" w:semiHidden="1" w:unhideWhenUsed="1"/>
-    <w:lsdException w:name="toa heading" w:semiHidden="1" w:unhideWhenUsed="1"/>
-    <w:lsdException w:name="List" w:semiHidden="1" w:unhideWhenUsed="1"/>
-    <w:lsdException w:name="List Bullet" w:semiHidden="1" w:unhideWhenUsed="1"/>
-    <w:lsdException w:name="List Number" w:semiHidden="1" w:unhideWhenUsed="1"/>
-    <w:lsdException w:name="List 2" w:semiHidden="1" w:unhideWhenUsed="1"/>
-    <w:lsdException w:name="List 3" w:semiHidden="1" w:unhideWhenUsed="1"/>
-    <w:lsdException w:name="List 4" w:semiHidden="1" w:unhideWhenUsed="1"/>
-    <w:lsdException w:name="List 5" w:semiHidden="1" w:unhideWhenUsed="1"/>
-    <w:lsdException w:name="List Bullet 2" w:semiHidden="1" w:unhideWhenUsed="1"/>
-    <w:lsdException w:name="List Bullet 3" w:semiHidden="1" w:unhideWhenUsed="1"/>
-    <w:lsdException w:name="List Bullet 4" w:semiHidden="1" w:unhideWhenUsed="1"/>
-    <w:lsdException w:name="List Bullet 5" w:semiHidden="1" w:unhideWhenUsed="1"/>
-    <w:lsdException w:name="List Number 2" w:semiHidden="1" w:unhideWhenUsed="1"/>
-    <w:lsdException w:name="List Number 3" w:semiHidden="1" w:unhideWhenUsed="1"/>
-    <w:lsdException w:name="List Number 4" w:semiHidden="1" w:unhideWhenUsed="1"/>
-    <w:lsdException w:name="List Number 5" w:semiHidden="1" w:unhideWhenUsed="1"/>
-    <w:lsdException w:name="Title" w:uiPriority="10" w:qFormat="1"/>
-    <w:lsdException w:name="Closing" w:semiHidden="1" w:unhideWhenUsed="1"/>
-    <w:lsdException w:name="Signature" w:semiHidden="1" w:unhideWhenUsed="1"/>
-    <w:lsdException w:name="Default Paragraph Font" w:semiHidden="1" w:uiPriority="1" w:unhideWhenUsed="1"/>
-    <w:lsdException w:name="Body Text" w:semiHidden="1" w:unhideWhenUsed="1"/>
-    <w:lsdException w:name="Body Text Indent" w:semiHidden="1" w:unhideWhenUsed="1"/>
-    <w:lsdException w:name="List Continue" w:semiHidden="1" w:unhideWhenUsed="1"/>
-    <w:lsdException w:name="List Continue 2" w:semiHidden="1" w:unhideWhenUsed="1"/>
-    <w:lsdException w:name="List Continue 3" w:semiHidden="1" w:unhideWhenUsed="1"/>
-    <w:lsdException w:name="List Continue 4" w:semiHidden="1" w:unhideWhenUsed="1"/>
-    <w:lsdException w:name="List Continue 5" w:semiHidden="1" w:unhideWhenUsed="1"/>
-    <w:lsdException w:name="Message Header" w:semiHidden="1" w:unhideWhenUsed="1"/>
-    <w:lsdException w:name="Subtitle" w:uiPriority="11" w:qFormat="1"/>
-    <w:lsdException w:name="Salutation" w:semiHidden="1" w:unhideWhenUsed="1"/>
-    <w:lsdException w:name="Date" w:semiHidden="1" w:unhideWhenUsed="1"/>
-    <w:lsdException w:name="Body Text First Indent" w:semiHidden="1" w:unhideWhenUsed="1"/>
-    <w:lsdException w:name="Body Text First Indent 2" w:semiHidden="1" w:unhideWhenUsed="1"/>
-    <w:lsdException w:name="Note Heading" w:semiHidden="1" w:unhideWhenUsed="1"/>
-    <w:lsdException w:name="Body Text 2" w:semiHidden="1" w:unhideWhenUsed="1"/>
-    <w:lsdException w:name="Body Text 3" w:semiHidden="1" w:unhideWhenUsed="1"/>
-    <w:lsdException w:name="Body Text Indent 2" w:semiHidden="1" w:unhideWhenUsed="1"/>
-    <w:lsdException w:name="Body Text Indent 3" w:semiHidden="1" w:unhideWhenUsed="1"/>
-    <w:lsdException w:name="Block Text" w:semiHidden="1" w:unhideWhenUsed="1"/>
-    <w:lsdException w:name="Hyperlink" w:semiHidden="1" w:unhideWhenUsed="1"/>
-    <w:lsdException w:name="FollowedHyperlink" w:semiHidden="1" w:unhideWhenUsed="1"/>
-    <w:lsdException w:name="Strong" w:uiPriority="22" w:qFormat="1"/>
-    <w:lsdException w:name="Emphasis" w:uiPriority="20" w:qFormat="1"/>
-    <w:lsdException w:name="Document Map" w:semiHidden="1" w:unhideWhenUsed="1"/>
-    <w:lsdException w:name="Plain Text" w:semiHidden="1" w:unhideWhenUsed="1"/>
-    <w:lsdException w:name="E-mail Signature" w:semiHidden="1" w:unhideWhenUsed="1"/>
-    <w:lsdException w:name="HTML Top of Form" w:semiHidden="1" w:unhideWhenUsed="1"/>
-    <w:lsdException w:name="HTML Bottom of Form" w:semiHidden="1" w:unhideWhenUsed="1"/>
-    <w:lsdException w:name="Normal (Web)" w:semiHidden="1" w:unhideWhenUsed="1"/>
-    <w:lsdException w:name="HTML Acronym" w:semiHidden="1" w:unhideWhenUsed="1"/>
-    <w:lsdException w:name="HTML Address" w:semiHidden="1" w:unhideWhenUsed="1"/>
-    <w:lsdException w:name="HTML Cite" w:semiHidden="1" w:unhideWhenUsed="1"/>
-    <w:lsdException w:name="HTML Code" w:semiHidden="1" w:unhideWhenUsed="1"/>
-    <w:lsdException w:name="HTML Definition" w:semiHidden="1" w:unhideWhenUsed="1"/>
-    <w:lsdException w:name="HTML Keyboard" w:semiHidden="1" w:unhideWhenUsed="1"/>
-    <w:lsdException w:name="HTML Preformatted" w:semiHidden="1" w:unhideWhenUsed="1"/>
-    <w:lsdException w:name="HTML Sample" w:semiHidden="1" w:unhideWhenUsed="1"/>
-    <w:lsdException w:name="HTML Typewriter" w:semiHidden="1" w:unhideWhenUsed="1"/>
-    <w:lsdException w:name="HTML Variable" w:semiHidden="1" w:unhideWhenUsed="1"/>
-    <w:lsdException w:name="Normal Table" w:semiHidden="1" w:unhideWhenUsed="1"/>
-    <w:lsdException w:name="annotation subject" w:semiHidden="1" w:unhideWhenUsed="1"/>
-    <w:lsdException w:name="No List" w:semiHidden="1" w:unhideWhenUsed="1"/>
-    <w:lsdException w:name="Outline List 1" w:semiHidden="1" w:unhideWhenUsed="1"/>
-    <w:lsdException w:name="Outline List 2" w:semiHidden="1" w:unhideWhenUsed="1"/>
-    <w:lsdException w:name="Outline List 3" w:semiHidden="1" w:unhideWhenUsed="1"/>
-    <w:lsdException w:name="Table Simple 1" w:semiHidden="1" w:unhideWhenUsed="1"/>
-    <w:lsdException w:name="Table Simple 2" w:semiHidden="1" w:unhideWhenUsed="1"/>
-    <w:lsdException w:name="Table Simple 3" w:semiHidden="1" w:unhideWhenUsed="1"/>
-    <w:lsdException w:name="Table Classic 1" w:semiHidden="1" w:unhideWhenUsed="1"/>
-    <w:lsdException w:name="Table Classic 2" w:semiHidden="1" w:unhideWhenUsed="1"/>
-    <w:lsdException w:name="Table Classic 3" w:semiHidden="1" w:unhideWhenUsed="1"/>
-    <w:lsdException w:name="Table Classic 4" w:semiHidden="1" w:unhideWhenUsed="1"/>
-    <w:lsdException w:name="Table Colorful 1" w:semiHidden="1" w:unhideWhenUsed="1"/>
-    <w:lsdException w:name="Table Colorful 2" w:semiHidden="1" w:unhideWhenUsed="1"/>
-    <w:lsdException w:name="Table Colorful 3" w:semiHidden="1" w:unhideWhenUsed="1"/>
-    <w:lsdException w:name="Table Columns 1" w:semiHidden="1" w:unhideWhenUsed="1"/>
-    <w:lsdException w:name="Table Columns 2" w:semiHidden="1" w:unhideWhenUsed="1"/>
-    <w:lsdException w:name="Table Columns 3" w:semiHidden="1" w:unhideWhenUsed="1"/>
-    <w:lsdException w:name="Table Columns 4" w:semiHidden="1" w:unhideWhenUsed="1"/>
-    <w:lsdException w:name="Table Columns 5" w:semiHidden="1" w:unhideWhenUsed="1"/>
-    <w:lsdException w:name="Table Grid 1" w:semiHidden="1" w:unhideWhenUsed="1"/>
-    <w:lsdException w:name="Table Grid 2" w:semiHidden="1" w:unhideWhenUsed="1"/>
-    <w:lsdException w:name="Table Grid 3" w:semiHidden="1" w:unhideWhenUsed="1"/>
-    <w:lsdException w:name="Table Grid 4" w:semiHidden="1" w:unhideWhenUsed="1"/>
-    <w:lsdException w:name="Table Grid 5" w:semiHidden="1" w:unhideWhenUsed="1"/>
-    <w:lsdException w:name="Table Grid 6" w:semiHidden="1" w:unhideWhenUsed="1"/>
-    <w:lsdException w:name="Table Grid 7" w:semiHidden="1" w:unhideWhenUsed="1"/>
-    <w:lsdException w:name="Table Grid 8" w:semiHidden="1" w:unhideWhenUsed="1"/>
-    <w:lsdException w:name="Table List 1" w:semiHidden="1" w:unhideWhenUsed="1"/>
-    <w:lsdException w:name="Table List 2" w:semiHidden="1" w:unhideWhenUsed="1"/>
-    <w:lsdException w:name="Table List 3" w:semiHidden="1" w:unhideWhenUsed="1"/>
-    <w:lsdException w:name="Table List 4" w:semiHidden="1" w:unhideWhenUsed="1"/>
-    <w:lsdException w:name="Table List 5" w:semiHidden="1" w:unhideWhenUsed="1"/>
-    <w:lsdException w:name="Table List 6" w:semiHidden="1" w:unhideWhenUsed="1"/>
-    <w:lsdException w:name="Table List 7" w:semiHidden="1" w:unhideWhenUsed="1"/>
-    <w:lsdException w:name="Table List 8" w:semiHidden="1" w:unhideWhenUsed="1"/>
-    <w:lsdException w:name="Table 3D effects 1" w:semiHidden="1" w:unhideWhenUsed="1"/>
-    <w:lsdException w:name="Table 3D effects 2" w:semiHidden="1" w:unhideWhenUsed="1"/>
-    <w:lsdException w:name="Table 3D effects 3" w:semiHidden="1" w:unhideWhenUsed="1"/>
-    <w:lsdException w:name="Table Contemporary" w:semiHidden="1" w:unhideWhenUsed="1"/>
-    <w:lsdException w:name="Table Elegant" w:semiHidden="1" w:unhideWhenUsed="1"/>
-    <w:lsdException w:name="Table Professional" w:semiHidden="1" w:unhideWhenUsed="1"/>
-    <w:lsdException w:name="Table Subtle 1" w:semiHidden="1" w:unhideWhenUsed="1"/>
-    <w:lsdException w:name="Table Subtle 2" w:semiHidden="1" w:unhideWhenUsed="1"/>
-    <w:lsdException w:name="Table Web 1" w:semiHidden="1" w:unhideWhenUsed="1"/>
-    <w:lsdException w:name="Table Web 2" w:semiHidden="1" w:unhideWhenUsed="1"/>
-    <w:lsdException w:name="Table Web 3" w:semiHidden="1" w:unhideWhenUsed="1"/>
-    <w:lsdException w:name="Balloon Text" w:semiHidden="1" w:unhideWhenUsed="1"/>
-    <w:lsdException w:name="Table Grid" w:uiPriority="39"/>
-    <w:lsdException w:name="Table Theme" w:semiHidden="1" w:unhideWhenUsed="1"/>
-    <w:lsdException w:name="Placeholder Text" w:semiHidden="1"/>
-    <w:lsdException w:name="No Spacing" w:uiPriority="1" w:qFormat="1"/>
-    <w:lsdException w:name="Light Shading" w:uiPriority="60"/>
-    <w:lsdException w:name="Light List" w:uiPriority="61"/>
-    <w:lsdException w:name="Light Grid" w:uiPriority="62"/>
-    <w:lsdException w:name="Medium Shading 1" w:uiPriority="63"/>
-    <w:lsdException w:name="Medium Shading 2" w:uiPriority="64"/>
-    <w:lsdException w:name="Medium List 1" w:uiPriority="65"/>
-    <w:lsdException w:name="Medium List 2" w:uiPriority="66"/>
-    <w:lsdException w:name="Medium Grid 1" w:uiPriority="67"/>
-    <w:lsdException w:name="Medium Grid 2" w:uiPriority="68"/>
-    <w:lsdException w:name="Medium Grid 3" w:uiPriority="69"/>
-    <w:lsdException w:name="Dark List" w:uiPriority="70"/>
-    <w:lsdException w:name="Colorful Shading" w:uiPriority="71"/>
-    <w:lsdException w:name="Colorful List" w:uiPriority="72"/>
-    <w:lsdException w:name="Colorful Grid" w:uiPriority="73"/>
-    <w:lsdException w:name="Light Shading Accent 1" w:uiPriority="60"/>
-    <w:lsdException w:name="Light List Accent 1" w:uiPriority="61"/>
-    <w:lsdException w:name="Light Grid Accent 1" w:uiPriority="62"/>
-    <w:lsdException w:name="Medium Shading 1 Accent 1" w:uiPriority="63"/>
-    <w:lsdException w:name="Medium Shading 2 Accent 1" w:uiPriority="64"/>
-    <w:lsdException w:name="Medium List 1 Accent 1" w:uiPriority="65"/>
-    <w:lsdException w:name="Revision" w:semiHidden="1"/>
-    <w:lsdException w:name="List Paragraph" w:uiPriority="34" w:qFormat="1"/>
-    <w:lsdException w:name="Quote" w:uiPriority="29" w:qFormat="1"/>
-    <w:lsdException w:name="Intense Quote" w:uiPriority="30" w:qFormat="1"/>
-    <w:lsdException w:name="Medium List 2 Accent 1" w:uiPriority="66"/>
-    <w:lsdException w:name="Medium Grid 1 Accent 1" w:uiPriority="67"/>
-    <w:lsdException w:name="Medium Grid 2 Accent 1" w:uiPriority="68"/>
-    <w:lsdException w:name="Medium Grid 3 Accent 1" w:uiPriority="69"/>
-    <w:lsdException w:name="Dark List Accent 1" w:uiPriority="70"/>
-    <w:lsdException w:name="Colorful Shading Accent 1" w:uiPriority="71"/>
-    <w:lsdException w:name="Colorful List Accent 1" w:uiPriority="72"/>
-    <w:lsdException w:name="Colorful Grid Accent 1" w:uiPriority="73"/>
-    <w:lsdException w:name="Light Shading Accent 2" w:uiPriority="60"/>
-    <w:lsdException w:name="Light List Accent 2" w:uiPriority="61"/>
-    <w:lsdException w:name="Light Grid Accent 2" w:uiPriority="62"/>
-    <w:lsdException w:name="Medium Shading 1 Accent 2" w:uiPriority="63"/>
-    <w:lsdException w:name="Medium Shading 2 Accent 2" w:uiPriority="64"/>
-    <w:lsdException w:name="Medium List 1 Accent 2" w:uiPriority="65"/>
-    <w:lsdException w:name="Medium List 2 Accent 2" w:uiPriority="66"/>
-    <w:lsdException w:name="Medium Grid 1 Accent 2" w:uiPriority="67"/>
-    <w:lsdException w:name="Medium Grid 2 Accent 2" w:uiPriority="68"/>
-    <w:lsdException w:name="Medium Grid 3 Accent 2" w:uiPriority="69"/>
-    <w:lsdException w:name="Dark List Accent 2" w:uiPriority="70"/>
-    <w:lsdException w:name="Colorful Shading Accent 2" w:uiPriority="71"/>
-    <w:lsdException w:name="Colorful List Accent 2" w:uiPriority="72"/>
-    <w:lsdException w:name="Colorful Grid Accent 2" w:uiPriority="73"/>
-    <w:lsdException w:name="Light Shading Accent 3" w:uiPriority="60"/>
-    <w:lsdException w:name="Light List Accent 3" w:uiPriority="61"/>
-    <w:lsdException w:name="Light Grid Accent 3" w:uiPriority="62"/>
-    <w:lsdException w:name="Medium Shading 1 Accent 3" w:uiPriority="63"/>
-    <w:lsdException w:name="Medium Shading 2 Accent 3" w:uiPriority="64"/>
-    <w:lsdException w:name="Medium List 1 Accent 3" w:uiPriority="65"/>
-    <w:lsdException w:name="Medium List 2 Accent 3" w:uiPriority="66"/>
-    <w:lsdException w:name="Medium Grid 1 Accent 3" w:uiPriority="67"/>
-    <w:lsdException w:name="Medium Grid 2 Accent 3" w:uiPriority="68"/>
-    <w:lsdException w:name="Medium Grid 3 Accent 3" w:uiPriority="69"/>
-    <w:lsdException w:name="Dark List Accent 3" w:uiPriority="70"/>
-    <w:lsdException w:name="Colorful Shading Accent 3" w:uiPriority="71"/>
-    <w:lsdException w:name="Colorful List Accent 3" w:uiPriority="72"/>
-    <w:lsdException w:name="Colorful Grid Accent 3" w:uiPriority="73"/>
-    <w:lsdException w:name="Light Shading Accent 4" w:uiPriority="60"/>
-    <w:lsdException w:name="Light List Accent 4" w:uiPriority="61"/>
-    <w:lsdException w:name="Light Grid Accent 4" w:uiPriority="62"/>
-    <w:lsdException w:name="Medium Shading 1 Accent 4" w:uiPriority="63"/>
-    <w:lsdException w:name="Medium Shading 2 Accent 4" w:uiPriority="64"/>
-    <w:lsdException w:name="Medium List 1 Accent 4" w:uiPriority="65"/>
-    <w:lsdException w:name="Medium List 2 Accent 4" w:uiPriority="66"/>
-    <w:lsdException w:name="Medium Grid 1 Accent 4" w:uiPriority="67"/>
-    <w:lsdException w:name="Medium Grid 2 Accent 4" w:uiPriority="68"/>
-    <w:lsdException w:name="Medium Grid 3 Accent 4" w:uiPriority="69"/>
-    <w:lsdException w:name="Dark List Accent 4" w:uiPriority="70"/>
-    <w:lsdException w:name="Colorful Shading Accent 4" w:uiPriority="71"/>
-    <w:lsdException w:name="Colorful List Accent 4" w:uiPriority="72"/>
-    <w:lsdException w:name="Colorful Grid Accent 4" w:uiPriority="73"/>
-    <w:lsdException w:name="Light Shading Accent 5" w:uiPriority="60"/>
-    <w:lsdException w:name="Light List Accent 5" w:uiPriority="61"/>
-    <w:lsdException w:name="Light Grid Accent 5" w:uiPriority="62"/>
-    <w:lsdException w:name="Medium Shading 1 Accent 5" w:uiPriority="63"/>
-    <w:lsdException w:name="Medium Shading 2 Accent 5" w:uiPriority="64"/>
-    <w:lsdException w:name="Medium List 1 Accent 5" w:uiPriority="65"/>
-    <w:lsdException w:name="Medium List 2 Accent 5" w:uiPriority="66"/>
-    <w:lsdException w:name="Medium Grid 1 Accent 5" w:uiPriority="67"/>
-    <w:lsdException w:name="Medium Grid 2 Accent 5" w:uiPriority="68"/>
-    <w:lsdException w:name="Medium Grid 3 Accent 5" w:uiPriority="69"/>
-    <w:lsdException w:name="Dark List Accent 5" w:uiPriority="70"/>
-    <w:lsdException w:name="Colorful Shading Accent 5" w:uiPriority="71"/>
-    <w:lsdException w:name="Colorful List Accent 5" w:uiPriority="72"/>
-    <w:lsdException w:name="Colorful Grid Accent 5" w:uiPriority="73"/>
-    <w:lsdException w:name="Light Shading Accent 6" w:uiPriority="60"/>
-    <w:lsdException w:name="Light List Accent 6" w:uiPriority="61"/>
-    <w:lsdException w:name="Light Grid Accent 6" w:uiPriority="62"/>
-    <w:lsdException w:name="Medium Shading 1 Accent 6" w:uiPriority="63"/>
-    <w:lsdException w:name="Medium Shading 2 Accent 6" w:uiPriority="64"/>
-    <w:lsdException w:name="Medium List 1 Accent 6" w:uiPriority="65"/>
-    <w:lsdException w:name="Medium List 2 Accent 6" w:uiPriority="66"/>
-    <w:lsdException w:name="Medium Grid 1 Accent 6" w:uiPriority="67"/>
-    <w:lsdException w:name="Medium Grid 2 Accent 6" w:uiPriority="68"/>
-    <w:lsdException w:name="Medium Grid 3 Accent 6" w:uiPriority="69"/>
-    <w:lsdException w:name="Dark List Accent 6" w:uiPriority="70"/>
-    <w:lsdException w:name="Colorful Shading Accent 6" w:uiPriority="71"/>
-    <w:lsdException w:name="Colorful List Accent 6" w:uiPriority="72"/>
-    <w:lsdException w:name="Colorful Grid Accent 6" w:uiPriority="73"/>
-    <w:lsdException w:name="Subtle Emphasis" w:uiPriority="19" w:qFormat="1"/>
-    <w:lsdException w:name="Intense Emphasis" w:uiPriority="21" w:qFormat="1"/>
-    <w:lsdException w:name="Subtle Reference" w:uiPriority="31" w:qFormat="1"/>
-    <w:lsdException w:name="Intense Reference" w:uiPriority="32" w:qFormat="1"/>
-    <w:lsdException w:name="Book Title" w:uiPriority="33" w:qFormat="1"/>
-    <w:lsdException w:name="Bibliography" w:semiHidden="1" w:uiPriority="37" w:unhideWhenUsed="1"/>
-    <w:lsdException w:name="TOC Heading" w:semiHidden="1" w:uiPriority="39" w:unhideWhenUsed="1" w:qFormat="1"/>
-    <w:lsdException w:name="Plain Table 1" w:uiPriority="41"/>
-    <w:lsdException w:name="Plain Table 2" w:uiPriority="42"/>
-    <w:lsdException w:name="Plain Table 3" w:uiPriority="43"/>
-    <w:lsdException w:name="Plain Table 4" w:uiPriority="44"/>
-    <w:lsdException w:name="Plain Table 5" w:uiPriority="45"/>
-    <w:lsdException w:name="Grid Table Light" w:uiPriority="40"/>
-    <w:lsdException w:name="Grid Table 1 Light" w:uiPriority="46"/>
-    <w:lsdException w:name="Grid Table 2" w:uiPriority="47"/>
-    <w:lsdException w:name="Grid Table 3" w:uiPriority="48"/>
-    <w:lsdException w:name="Grid Table 4" w:uiPriority="49"/>
-    <w:lsdException w:name="Grid Table 5 Dark" w:uiPriority="50"/>
-    <w:lsdException w:name="Grid Table 6 Colorful" w:uiPriority="51"/>
-    <w:lsdException w:name="Grid Table 7 Colorful" w:uiPriority="52"/>
-    <w:lsdException w:name="Grid Table 1 Light Accent 1" w:uiPriority="46"/>
-    <w:lsdException w:name="Grid Table 2 Accent 1" w:uiPriority="47"/>
-    <w:lsdException w:name="Grid Table 3 Accent 1" w:uiPriority="48"/>
-    <w:lsdException w:name="Grid Table 4 Accent 1" w:uiPriority="49"/>
-    <w:lsdException w:name="Grid Table 5 Dark Accent 1" w:uiPriority="50"/>
-    <w:lsdException w:name="Grid Table 6 Colorful Accent 1" w:uiPriority="51"/>
-    <w:lsdException w:name="Grid Table 7 Colorful Accent 1" w:uiPriority="52"/>
-    <w:lsdException w:name="Grid Table 1 Light Accent 2" w:uiPriority="46"/>
-    <w:lsdException w:name="Grid Table 2 Accent 2" w:uiPriority="47"/>
-    <w:lsdException w:name="Grid Table 3 Accent 2" w:uiPriority="48"/>
-    <w:lsdException w:name="Grid Table 4 Accent 2" w:uiPriority="49"/>
-    <w:lsdException w:name="Grid Table 5 Dark Accent 2" w:uiPriority="50"/>
-    <w:lsdException w:name="Grid Table 6 Colorful Accent 2" w:uiPriority="51"/>
-    <w:lsdException w:name="Grid Table 7 Colorful Accent 2" w:uiPriority="52"/>
-    <w:lsdException w:name="Grid Table 1 Light Accent 3" w:uiPriority="46"/>
-    <w:lsdException w:name="Grid Table 2 Accent 3" w:uiPriority="47"/>
-    <w:lsdException w:name="Grid Table 3 Accent 3" w:uiPriority="48"/>
-    <w:lsdException w:name="Grid Table 4 Accent 3" w:uiPriority="49"/>
-    <w:lsdException w:name="Grid Table 5 Dark Accent 3" w:uiPriority="50"/>
-    <w:lsdException w:name="Grid Table 6 Colorful Accent 3" w:uiPriority="51"/>
-    <w:lsdException w:name="Grid Table 7 Colorful Accent 3" w:uiPriority="52"/>
-    <w:lsdException w:name="Grid Table 1 Light Accent 4" w:uiPriority="46"/>
-    <w:lsdException w:name="Grid Table 2 Accent 4" w:uiPriority="47"/>
-    <w:lsdException w:name="Grid Table 3 Accent 4" w:uiPriority="48"/>
-    <w:lsdException w:name="Grid Table 4 Accent 4" w:uiPriority="49"/>
-    <w:lsdException w:name="Grid Table 5 Dark Accent 4" w:uiPriority="50"/>
-    <w:lsdException w:name="Grid Table 6 Colorful Accent 4" w:uiPriority="51"/>
-    <w:lsdException w:name="Grid Table 7 Colorful Accent 4" w:uiPriority="52"/>
-    <w:lsdException w:name="Grid Table 1 Light Accent 5" w:uiPriority="46"/>
-    <w:lsdException w:name="Grid Table 2 Accent 5" w:uiPriority="47"/>
-    <w:lsdException w:name="Grid Table 3 Accent 5" w:uiPriority="48"/>
-    <w:lsdException w:name="Grid Table 4 Accent 5" w:uiPriority="49"/>
-    <w:lsdException w:name="Grid Table 5 Dark Accent 5" w:uiPriority="50"/>
-    <w:lsdException w:name="Grid Table 6 Colorful Accent 5" w:uiPriority="51"/>
-    <w:lsdException w:name="Grid Table 7 Colorful Accent 5" w:uiPriority="52"/>
-    <w:lsdException w:name="Grid Table 1 Light Accent 6" w:uiPriority="46"/>
-    <w:lsdException w:name="Grid Table 2 Accent 6" w:uiPriority="47"/>
-    <w:lsdException w:name="Grid Table 3 Accent 6" w:uiPriority="48"/>
-    <w:lsdException w:name="Grid Table 4 Accent 6" w:uiPriority="49"/>
-    <w:lsdException w:name="Grid Table 5 Dark Accent 6" w:uiPriority="50"/>
-    <w:lsdException w:name="Grid Table 6 Colorful Accent 6" w:uiPriority="51"/>
-    <w:lsdException w:name="Grid Table 7 Colorful Accent 6" w:uiPriority="52"/>
-    <w:lsdException w:name="List Table 1 Light" w:uiPriority="46"/>
-    <w:lsdException w:name="List Table 2" w:uiPriority="47"/>
-    <w:lsdException w:name="List Table 3" w:uiPriority="48"/>
-    <w:lsdException w:name="List Table 4" w:uiPriority="49"/>
-    <w:lsdException w:name="List Table 5 Dark" w:uiPriority="50"/>
-    <w:lsdException w:name="List Table 6 Colorful" w:uiPriority="51"/>
-    <w:lsdException w:name="List Table 7 Colorful" w:uiPriority="52"/>
-    <w:lsdException w:name="List Table 1 Light Accent 1" w:uiPriority="46"/>
-    <w:lsdException w:name="List Table 2 Accent 1" w:uiPriority="47"/>
-    <w:lsdException w:name="List Table 3 Accent 1" w:uiPriority="48"/>
-    <w:lsdException w:name="List Table 4 Accent 1" w:uiPriority="49"/>
-    <w:lsdException w:name="List Table 5 Dark Accent 1" w:uiPriority="50"/>
-    <w:lsdException w:name="List Table 6 Colorful Accent 1" w:uiPriority="51"/>
-    <w:lsdException w:name="List Table 7 Colorful Accent 1" w:uiPriority="52"/>
-    <w:lsdException w:name="List Table 1 Light Accent 2" w:uiPriority="46"/>
-    <w:lsdException w:name="List Table 2 Accent 2" w:uiPriority="47"/>
-    <w:lsdException w:name="List Table 3 Accent 2" w:uiPriority="48"/>
-    <w:lsdException w:name="List Table 4 Accent 2" w:uiPriority="49"/>
-    <w:lsdException w:name="List Table 5 Dark Accent 2" w:uiPriority="50"/>
-    <w:lsdException w:name="List Table 6 Colorful Accent 2" w:uiPriority="51"/>
-    <w:lsdException w:name="List Table 7 Colorful Accent 2" w:uiPriority="52"/>
-    <w:lsdException w:name="List Table 1 Light Accent 3" w:uiPriority="46"/>
-    <w:lsdException w:name="List Table 2 Accent 3" w:uiPriority="47"/>
-    <w:lsdException w:name="List Table 3 Accent 3" w:uiPriority="48"/>
-    <w:lsdException w:name="List Table 4 Accent 3" w:uiPriority="49"/>
-    <w:lsdException w:name="List Table 5 Dark Accent 3" w:uiPriority="50"/>
-    <w:lsdException w:name="List Table 6 Colorful Accent 3" w:uiPriority="51"/>
-    <w:lsdException w:name="List Table 7 Colorful Accent 3" w:uiPriority="52"/>
-    <w:lsdException w:name="List Table 1 Light Accent 4" w:uiPriority="46"/>
-    <w:lsdException w:name="List Table 2 Accent 4" w:uiPriority="47"/>
-    <w:lsdException w:name="List Table 3 Accent 4" w:uiPriority="48"/>
-    <w:lsdException w:name="List Table 4 Accent 4" w:uiPriority="49"/>
-    <w:lsdException w:name="List Table 5 Dark Accent 4" w:uiPriority="50"/>
-    <w:lsdException w:name="List Table 6 Colorful Accent 4" w:uiPriority="51"/>
-    <w:lsdException w:name="List Table 7 Colorful Accent 4" w:uiPriority="52"/>
-    <w:lsdException w:name="List Table 1 Light Accent 5" w:uiPriority="46"/>
-    <w:lsdException w:name="List Table 2 Accent 5" w:uiPriority="47"/>
-    <w:lsdException w:name="List Table 3 Accent 5" w:uiPriority="48"/>
-    <w:lsdException w:name="List Table 4 Accent 5" w:uiPriority="49"/>
-    <w:lsdException w:name="List Table 5 Dark Accent 5" w:uiPriority="50"/>
-    <w:lsdException w:name="List Table 6 Colorful Accent 5" w:uiPriority="51"/>
-    <w:lsdException w:name="List Table 7 Colorful Accent 5" w:uiPriority="52"/>
-    <w:lsdException w:name="List Table 1 Light Accent 6" w:uiPriority="46"/>
-    <w:lsdException w:name="List Table 2 Accent 6" w:uiPriority="47"/>
-    <w:lsdException w:name="List Table 3 Accent 6" w:uiPriority="48"/>
-    <w:lsdException w:name="List Table 4 Accent 6" w:uiPriority="49"/>
-    <w:lsdException w:name="List Table 5 Dark Accent 6" w:uiPriority="50"/>
-    <w:lsdException w:name="List Table 6 Colorful Accent 6" w:uiPriority="51"/>
-    <w:lsdException w:name="List Table 7 Colorful Accent 6" w:uiPriority="52"/>
+  <w:latentStyles w:defLockedState="0" w:defUIPriority="99" w:defSemiHidden="1" w:defUnhideWhenUsed="1" w:defQFormat="0" w:count="267">
+    <w:lsdException w:name="Normal" w:semiHidden="0" w:uiPriority="0" w:unhideWhenUsed="0" w:qFormat="1"/>
+    <w:lsdException w:name="heading 1" w:semiHidden="0" w:uiPriority="9" w:unhideWhenUsed="0" w:qFormat="1"/>
+    <w:lsdException w:name="heading 2" w:uiPriority="9" w:qFormat="1"/>
+    <w:lsdException w:name="heading 3" w:uiPriority="9" w:qFormat="1"/>
+    <w:lsdException w:name="heading 4" w:uiPriority="9" w:qFormat="1"/>
+    <w:lsdException w:name="heading 5" w:uiPriority="9" w:qFormat="1"/>
+    <w:lsdException w:name="heading 6" w:uiPriority="9" w:qFormat="1"/>
+    <w:lsdException w:name="heading 7" w:uiPriority="9" w:qFormat="1"/>
+    <w:lsdException w:name="heading 8" w:uiPriority="9" w:qFormat="1"/>
+    <w:lsdException w:name="heading 9" w:uiPriority="9" w:qFormat="1"/>
+    <w:lsdException w:name="toc 1" w:uiPriority="39"/>
+    <w:lsdException w:name="toc 2" w:uiPriority="39"/>
+    <w:lsdException w:name="toc 3" w:uiPriority="39"/>
+    <w:lsdException w:name="toc 4" w:uiPriority="39"/>
+    <w:lsdException w:name="toc 5" w:uiPriority="39"/>
+    <w:lsdException w:name="toc 6" w:uiPriority="39"/>
+    <w:lsdException w:name="toc 7" w:uiPriority="39"/>
+    <w:lsdException w:name="toc 8" w:uiPriority="39"/>
+    <w:lsdException w:name="toc 9" w:uiPriority="39"/>
+    <w:lsdException w:name="caption" w:uiPriority="35" w:qFormat="1"/>
+    <w:lsdException w:name="Title" w:semiHidden="0" w:uiPriority="10" w:unhideWhenUsed="0" w:qFormat="1"/>
+    <w:lsdException w:name="Default Paragraph Font" w:uiPriority="1"/>
+    <w:lsdException w:name="Subtitle" w:semiHidden="0" w:uiPriority="11" w:unhideWhenUsed="0" w:qFormat="1"/>
+    <w:lsdException w:name="Strong" w:semiHidden="0" w:uiPriority="22" w:unhideWhenUsed="0" w:qFormat="1"/>
+    <w:lsdException w:name="Emphasis" w:semiHidden="0" w:uiPriority="20" w:unhideWhenUsed="0" w:qFormat="1"/>
+    <w:lsdException w:name="Table Grid" w:semiHidden="0" w:uiPriority="39" w:unhideWhenUsed="0"/>
+    <w:lsdException w:name="Placeholder Text" w:unhideWhenUsed="0"/>
+    <w:lsdException w:name="No Spacing" w:semiHidden="0" w:uiPriority="1" w:unhideWhenUsed="0" w:qFormat="1"/>
+    <w:lsdException w:name="Light Shading" w:semiHidden="0" w:uiPriority="60" w:unhideWhenUsed="0"/>
+    <w:lsdException w:name="Light List" w:semiHidden="0" w:uiPriority="61" w:unhideWhenUsed="0"/>
+    <w:lsdException w:name="Light Grid" w:semiHidden="0" w:uiPriority="62" w:unhideWhenUsed="0"/>
+    <w:lsdException w:name="Medium Shading 1" w:semiHidden="0" w:uiPriority="63" w:unhideWhenUsed="0"/>
+    <w:lsdException w:name="Medium Shading 2" w:semiHidden="0" w:uiPriority="64" w:unhideWhenUsed="0"/>
+    <w:lsdException w:name="Medium List 1" w:semiHidden="0" w:uiPriority="65" w:unhideWhenUsed="0"/>
+    <w:lsdException w:name="Medium List 2" w:semiHidden="0" w:uiPriority="66" w:unhideWhenUsed="0"/>
+    <w:lsdException w:name="Medium Grid 1" w:semiHidden="0" w:uiPriority="67" w:unhideWhenUsed="0"/>
+    <w:lsdException w:name="Medium Grid 2" w:semiHidden="0" w:uiPriority="68" w:unhideWhenUsed="0"/>
+    <w:lsdException w:name="Medium Grid 3" w:semiHidden="0" w:uiPriority="69" w:unhideWhenUsed="0"/>
+    <w:lsdException w:name="Dark List" w:semiHidden="0" w:uiPriority="70" w:unhideWhenUsed="0"/>
+    <w:lsdException w:name="Colorful Shading" w:semiHidden="0" w:uiPriority="71" w:unhideWhenUsed="0"/>
+    <w:lsdException w:name="Colorful List" w:semiHidden="0" w:uiPriority="72" w:unhideWhenUsed="0"/>
+    <w:lsdException w:name="Colorful Grid" w:semiHidden="0" w:uiPriority="73" w:unhideWhenUsed="0"/>
+    <w:lsdException w:name="Light Shading Accent 1" w:semiHidden="0" w:uiPriority="60" w:unhideWhenUsed="0"/>
+    <w:lsdException w:name="Light List Accent 1" w:semiHidden="0" w:uiPriority="61" w:unhideWhenUsed="0"/>
+    <w:lsdException w:name="Light Grid Accent 1" w:semiHidden="0" w:uiPriority="62" w:unhideWhenUsed="0"/>
+    <w:lsdException w:name="Medium Shading 1 Accent 1" w:semiHidden="0" w:uiPriority="63" w:unhideWhenUsed="0"/>
+    <w:lsdException w:name="Medium Shading 2 Accent 1" w:semiHidden="0" w:uiPriority="64" w:unhideWhenUsed="0"/>
+    <w:lsdException w:name="Medium List 1 Accent 1" w:semiHidden="0" w:uiPriority="65" w:unhideWhenUsed="0"/>
+    <w:lsdException w:name="Revision" w:unhideWhenUsed="0"/>
+    <w:lsdException w:name="List Paragraph" w:semiHidden="0" w:uiPriority="34" w:unhideWhenUsed="0" w:qFormat="1"/>
+    <w:lsdException w:name="Quote" w:semiHidden="0" w:uiPriority="29" w:unhideWhenUsed="0" w:qFormat="1"/>
+    <w:lsdException w:name="Intense Quote" w:semiHidden="0" w:uiPriority="30" w:unhideWhenUsed="0" w:qFormat="1"/>
+    <w:lsdException w:name="Medium List 2 Accent 1" w:semiHidden="0" w:uiPriority="66" w:unhideWhenUsed="0"/>
+    <w:lsdException w:name="Medium Grid 1 Accent 1" w:semiHidden="0" w:uiPriority="67" w:unhideWhenUsed="0"/>
+    <w:lsdException w:name="Medium Grid 2 Accent 1" w:semiHidden="0" w:uiPriority="68" w:unhideWhenUsed="0"/>
+    <w:lsdException w:name="Medium Grid 3 Accent 1" w:semiHidden="0" w:uiPriority="69" w:unhideWhenUsed="0"/>
+    <w:lsdException w:name="Dark List Accent 1" w:semiHidden="0" w:uiPriority="70" w:unhideWhenUsed="0"/>
+    <w:lsdException w:name="Colorful Shading Accent 1" w:semiHidden="0" w:uiPriority="71" w:unhideWhenUsed="0"/>
+    <w:lsdException w:name="Colorful List Accent 1" w:semiHidden="0" w:uiPriority="72" w:unhideWhenUsed="0"/>
+    <w:lsdException w:name="Colorful Grid Accent 1" w:semiHidden="0" w:uiPriority="73" w:unhideWhenUsed="0"/>
+    <w:lsdException w:name="Light Shading Accent 2" w:semiHidden="0" w:uiPriority="60" w:unhideWhenUsed="0"/>
+    <w:lsdException w:name="Light List Accent 2" w:semiHidden="0" w:uiPriority="61" w:unhideWhenUsed="0"/>
+    <w:lsdException w:name="Light Grid Accent 2" w:semiHidden="0" w:uiPriority="62" w:unhideWhenUsed="0"/>
+    <w:lsdException w:name="Medium Shading 1 Accent 2" w:semiHidden="0" w:uiPriority="63" w:unhideWhenUsed="0"/>
+    <w:lsdException w:name="Medium Shading 2 Accent 2" w:semiHidden="0" w:uiPriority="64" w:unhideWhenUsed="0"/>
+    <w:lsdException w:name="Medium List 1 Accent 2" w:semiHidden="0" w:uiPriority="65" w:unhideWhenUsed="0"/>
+    <w:lsdException w:name="Medium List 2 Accent 2" w:semiHidden="0" w:uiPriority="66" w:unhideWhenUsed="0"/>
+    <w:lsdException w:name="Medium Grid 1 Accent 2" w:semiHidden="0" w:uiPriority="67" w:unhideWhenUsed="0"/>
+    <w:lsdException w:name="Medium Grid 2 Accent 2" w:semiHidden="0" w:uiPriority="68" w:unhideWhenUsed="0"/>
+    <w:lsdException w:name="Medium Grid 3 Accent 2" w:semiHidden="0" w:uiPriority="69" w:unhideWhenUsed="0"/>
+    <w:lsdException w:name="Dark List Accent 2" w:semiHidden="0" w:uiPriority="70" w:unhideWhenUsed="0"/>
+    <w:lsdException w:name="Colorful Shading Accent 2" w:semiHidden="0" w:uiPriority="71" w:unhideWhenUsed="0"/>
+    <w:lsdException w:name="Colorful List Accent 2" w:semiHidden="0" w:uiPriority="72" w:unhideWhenUsed="0"/>
+    <w:lsdException w:name="Colorful Grid Accent 2" w:semiHidden="0" w:uiPriority="73" w:unhideWhenUsed="0"/>
+    <w:lsdException w:name="Light Shading Accent 3" w:semiHidden="0" w:uiPriority="60" w:unhideWhenUsed="0"/>
+    <w:lsdException w:name="Light List Accent 3" w:semiHidden="0" w:uiPriority="61" w:unhideWhenUsed="0"/>
+    <w:lsdException w:name="Light Grid Accent 3" w:semiHidden="0" w:uiPriority="62" w:unhideWhenUsed="0"/>
+    <w:lsdException w:name="Medium Shading 1 Accent 3" w:semiHidden="0" w:uiPriority="63" w:unhideWhenUsed="0"/>
+    <w:lsdException w:name="Medium Shading 2 Accent 3" w:semiHidden="0" w:uiPriority="64" w:unhideWhenUsed="0"/>
+    <w:lsdException w:name="Medium List 1 Accent 3" w:semiHidden="0" w:uiPriority="65" w:unhideWhenUsed="0"/>
+    <w:lsdException w:name="Medium List 2 Accent 3" w:semiHidden="0" w:uiPriority="66" w:unhideWhenUsed="0"/>
+    <w:lsdException w:name="Medium Grid 1 Accent 3" w:semiHidden="0" w:uiPriority="67" w:unhideWhenUsed="0"/>
+    <w:lsdException w:name="Medium Grid 2 Accent 3" w:semiHidden="0" w:uiPriority="68" w:unhideWhenUsed="0"/>
+    <w:lsdException w:name="Medium Grid 3 Accent 3" w:semiHidden="0" w:uiPriority="69" w:unhideWhenUsed="0"/>
+    <w:lsdException w:name="Dark List Accent 3" w:semiHidden="0" w:uiPriority="70" w:unhideWhenUsed="0"/>
+    <w:lsdException w:name="Colorful Shading Accent 3" w:semiHidden="0" w:uiPriority="71" w:unhideWhenUsed="0"/>
+    <w:lsdException w:name="Colorful List Accent 3" w:semiHidden="0" w:uiPriority="72" w:unhideWhenUsed="0"/>
+    <w:lsdException w:name="Colorful Grid Accent 3" w:semiHidden="0" w:uiPriority="73" w:unhideWhenUsed="0"/>
+    <w:lsdException w:name="Light Shading Accent 4" w:semiHidden="0" w:uiPriority="60" w:unhideWhenUsed="0"/>
+    <w:lsdException w:name="Light List Accent 4" w:semiHidden="0" w:uiPriority="61" w:unhideWhenUsed="0"/>
+    <w:lsdException w:name="Light Grid Accent 4" w:semiHidden="0" w:uiPriority="62" w:unhideWhenUsed="0"/>
+    <w:lsdException w:name="Medium Shading 1 Accent 4" w:semiHidden="0" w:uiPriority="63" w:unhideWhenUsed="0"/>
+    <w:lsdException w:name="Medium Shading 2 Accent 4" w:semiHidden="0" w:uiPriority="64" w:unhideWhenUsed="0"/>
+    <w:lsdException w:name="Medium List 1 Accent 4" w:semiHidden="0" w:uiPriority="65" w:unhideWhenUsed="0"/>
+    <w:lsdException w:name="Medium List 2 Accent 4" w:semiHidden="0" w:uiPriority="66" w:unhideWhenUsed="0"/>
+    <w:lsdException w:name="Medium Grid 1 Accent 4" w:semiHidden="0" w:uiPriority="67" w:unhideWhenUsed="0"/>
+    <w:lsdException w:name="Medium Grid 2 Accent 4" w:semiHidden="0" w:uiPriority="68" w:unhideWhenUsed="0"/>
+    <w:lsdException w:name="Medium Grid 3 Accent 4" w:semiHidden="0" w:uiPriority="69" w:unhideWhenUsed="0"/>
+    <w:lsdException w:name="Dark List Accent 4" w:semiHidden="0" w:uiPriority="70" w:unhideWhenUsed="0"/>
+    <w:lsdException w:name="Colorful Shading Accent 4" w:semiHidden="0" w:uiPriority="71" w:unhideWhenUsed="0"/>
+    <w:lsdException w:name="Colorful List Accent 4" w:semiHidden="0" w:uiPriority="72" w:unhideWhenUsed="0"/>
+    <w:lsdException w:name="Colorful Grid Accent 4" w:semiHidden="0" w:uiPriority="73" w:unhideWhenUsed="0"/>
+    <w:lsdException w:name="Light Shading Accent 5" w:semiHidden="0" w:uiPriority="60" w:unhideWhenUsed="0"/>
+    <w:lsdException w:name="Light List Accent 5" w:semiHidden="0" w:uiPriority="61" w:unhideWhenUsed="0"/>
+    <w:lsdException w:name="Light Grid Accent 5" w:semiHidden="0" w:uiPriority="62" w:unhideWhenUsed="0"/>
+    <w:lsdException w:name="Medium Shading 1 Accent 5" w:semiHidden="0" w:uiPriority="63" w:unhideWhenUsed="0"/>
+    <w:lsdException w:name="Medium Shading 2 Accent 5" w:semiHidden="0" w:uiPriority="64" w:unhideWhenUsed="0"/>
+    <w:lsdException w:name="Medium List 1 Accent 5" w:semiHidden="0" w:uiPriority="65" w:unhideWhenUsed="0"/>
+    <w:lsdException w:name="Medium List 2 Accent 5" w:semiHidden="0" w:uiPriority="66" w:unhideWhenUsed="0"/>
+    <w:lsdException w:name="Medium Grid 1 Accent 5" w:semiHidden="0" w:uiPriority="67" w:unhideWhenUsed="0"/>
+    <w:lsdException w:name="Medium Grid 2 Accent 5" w:semiHidden="0" w:uiPriority="68" w:unhideWhenUsed="0"/>
+    <w:lsdException w:name="Medium Grid 3 Accent 5" w:semiHidden="0" w:uiPriority="69" w:unhideWhenUsed="0"/>
+    <w:lsdException w:name="Dark List Accent 5" w:semiHidden="0" w:uiPriority="70" w:unhideWhenUsed="0"/>
+    <w:lsdException w:name="Colorful Shading Accent 5" w:semiHidden="0" w:uiPriority="71" w:unhideWhenUsed="0"/>
+    <w:lsdException w:name="Colorful List Accent 5" w:semiHidden="0" w:uiPriority="72" w:unhideWhenUsed="0"/>
+    <w:lsdException w:name="Colorful Grid Accent 5" w:semiHidden="0" w:uiPriority="73" w:unhideWhenUsed="0"/>
+    <w:lsdException w:name="Light Shading Accent 6" w:semiHidden="0" w:uiPriority="60" w:unhideWhenUsed="0"/>
+    <w:lsdException w:name="Light List Accent 6" w:semiHidden="0" w:uiPriority="61" w:unhideWhenUsed="0"/>
+    <w:lsdException w:name="Light Grid Accent 6" w:semiHidden="0" w:uiPriority="62" w:unhideWhenUsed="0"/>
+    <w:lsdException w:name="Medium Shading 1 Accent 6" w:semiHidden="0" w:uiPriority="63" w:unhideWhenUsed="0"/>
+    <w:lsdException w:name="Medium Shading 2 Accent 6" w:semiHidden="0" w:uiPriority="64" w:unhideWhenUsed="0"/>
+    <w:lsdException w:name="Medium List 1 Accent 6" w:semiHidden="0" w:uiPriority="65" w:unhideWhenUsed="0"/>
+    <w:lsdException w:name="Medium List 2 Accent 6" w:semiHidden="0" w:uiPriority="66" w:unhideWhenUsed="0"/>
+    <w:lsdException w:name="Medium Grid 1 Accent 6" w:semiHidden="0" w:uiPriority="67" w:unhideWhenUsed="0"/>
+    <w:lsdException w:name="Medium Grid 2 Accent 6" w:semiHidden="0" w:uiPriority="68" w:unhideWhenUsed="0"/>
+    <w:lsdException w:name="Medium Grid 3 Accent 6" w:semiHidden="0" w:uiPriority="69" w:unhideWhenUsed="0"/>
+    <w:lsdException w:name="Dark List Accent 6" w:semiHidden="0" w:uiPriority="70" w:unhideWhenUsed="0"/>
+    <w:lsdException w:name="Colorful Shading Accent 6" w:semiHidden="0" w:uiPriority="71" w:unhideWhenUsed="0"/>
+    <w:lsdException w:name="Colorful List Accent 6" w:semiHidden="0" w:uiPriority="72" w:unhideWhenUsed="0"/>
+    <w:lsdException w:name="Colorful Grid Accent 6" w:semiHidden="0" w:uiPriority="73" w:unhideWhenUsed="0"/>
+    <w:lsdException w:name="Subtle Emphasis" w:semiHidden="0" w:uiPriority="19" w:unhideWhenUsed="0" w:qFormat="1"/>
+    <w:lsdException w:name="Intense Emphasis" w:semiHidden="0" w:uiPriority="21" w:unhideWhenUsed="0" w:qFormat="1"/>
+    <w:lsdException w:name="Subtle Reference" w:semiHidden="0" w:uiPriority="31" w:unhideWhenUsed="0" w:qFormat="1"/>
+    <w:lsdException w:name="Intense Reference" w:semiHidden="0" w:uiPriority="32" w:unhideWhenUsed="0" w:qFormat="1"/>
+    <w:lsdException w:name="Book Title" w:semiHidden="0" w:uiPriority="33" w:unhideWhenUsed="0" w:qFormat="1"/>
+    <w:lsdException w:name="Bibliography" w:uiPriority="37"/>
+    <w:lsdException w:name="TOC Heading" w:uiPriority="39" w:qFormat="1"/>
   </w:latentStyles>
-  <w:style w:type="paragraph" w:default="1" w:styleId="Normal">
+  <w:style w:type="paragraph" w:default="1" w:styleId="a">
     <w:name w:val="Normal"/>
     <w:qFormat/>
   </w:style>
-  <w:style w:type="character" w:default="1" w:styleId="DefaultParagraphFont">
+  <w:style w:type="character" w:default="1" w:styleId="a0">
     <w:name w:val="Default Paragraph Font"/>
     <w:uiPriority w:val="1"/>
     <w:semiHidden/>
     <w:unhideWhenUsed/>
   </w:style>
-  <w:style w:type="table" w:default="1" w:styleId="TableNormal">
+  <w:style w:type="table" w:default="1" w:styleId="a1">
     <w:name w:val="Normal Table"/>
     <w:uiPriority w:val="99"/>
     <w:semiHidden/>
@@ -8265,7 +8139,197 @@
       </w:tblCellMar>
     </w:tblPr>
   </w:style>
-  <w:style w:type="numbering" w:default="1" w:styleId="NoList">
+  <w:style w:type="numbering" w:default="1" w:styleId="a2">
+    <w:name w:val="No List"/>
+    <w:uiPriority w:val="99"/>
+    <w:semiHidden/>
+    <w:unhideWhenUsed/>
+  </w:style>
+</w:styles>
+</file>
+
+<file path=word/stylesWithEffects.xml><?xml version="1.0" encoding="utf-8"?>
+<w:styles xmlns:wpc="http://schemas.microsoft.com/office/word/2010/wordprocessingCanvas" xmlns:mc="http://schemas.openxmlformats.org/markup-compatibility/2006" xmlns:o="urn:schemas-microsoft-com:office:office" xmlns:r="http://schemas.openxmlformats.org/officeDocument/2006/relationships" xmlns:m="http://schemas.openxmlformats.org/officeDocument/2006/math" xmlns:v="urn:schemas-microsoft-com:vml" xmlns:wp14="http://schemas.microsoft.com/office/word/2010/wordprocessingDrawing" xmlns:wp="http://schemas.openxmlformats.org/drawingml/2006/wordprocessingDrawing" xmlns:w10="urn:schemas-microsoft-com:office:word" xmlns:w="http://schemas.openxmlformats.org/wordprocessingml/2006/main" xmlns:w14="http://schemas.microsoft.com/office/word/2010/wordml" xmlns:wpg="http://schemas.microsoft.com/office/word/2010/wordprocessingGroup" xmlns:wpi="http://schemas.microsoft.com/office/word/2010/wordprocessingInk" xmlns:wne="http://schemas.microsoft.com/office/word/2006/wordml" xmlns:wps="http://schemas.microsoft.com/office/word/2010/wordprocessingShape" mc:Ignorable="w14 wp14">
+  <w:docDefaults>
+    <w:rPrDefault>
+      <w:rPr>
+        <w:rFonts w:asciiTheme="minorHAnsi" w:eastAsiaTheme="minorEastAsia" w:hAnsiTheme="minorHAnsi" w:cstheme="minorBidi"/>
+        <w:sz w:val="22"/>
+        <w:szCs w:val="22"/>
+        <w:lang w:val="en-US" w:eastAsia="zh-TW" w:bidi="he-IL"/>
+      </w:rPr>
+    </w:rPrDefault>
+    <w:pPrDefault>
+      <w:pPr>
+        <w:spacing w:after="160" w:line="259" w:lineRule="auto"/>
+      </w:pPr>
+    </w:pPrDefault>
+  </w:docDefaults>
+  <w:latentStyles w:defLockedState="0" w:defUIPriority="99" w:defSemiHidden="1" w:defUnhideWhenUsed="1" w:defQFormat="0" w:count="267">
+    <w:lsdException w:name="Normal" w:semiHidden="0" w:uiPriority="0" w:unhideWhenUsed="0" w:qFormat="1"/>
+    <w:lsdException w:name="heading 1" w:semiHidden="0" w:uiPriority="9" w:unhideWhenUsed="0" w:qFormat="1"/>
+    <w:lsdException w:name="heading 2" w:uiPriority="9" w:qFormat="1"/>
+    <w:lsdException w:name="heading 3" w:uiPriority="9" w:qFormat="1"/>
+    <w:lsdException w:name="heading 4" w:uiPriority="9" w:qFormat="1"/>
+    <w:lsdException w:name="heading 5" w:uiPriority="9" w:qFormat="1"/>
+    <w:lsdException w:name="heading 6" w:uiPriority="9" w:qFormat="1"/>
+    <w:lsdException w:name="heading 7" w:uiPriority="9" w:qFormat="1"/>
+    <w:lsdException w:name="heading 8" w:uiPriority="9" w:qFormat="1"/>
+    <w:lsdException w:name="heading 9" w:uiPriority="9" w:qFormat="1"/>
+    <w:lsdException w:name="toc 1" w:uiPriority="39"/>
+    <w:lsdException w:name="toc 2" w:uiPriority="39"/>
+    <w:lsdException w:name="toc 3" w:uiPriority="39"/>
+    <w:lsdException w:name="toc 4" w:uiPriority="39"/>
+    <w:lsdException w:name="toc 5" w:uiPriority="39"/>
+    <w:lsdException w:name="toc 6" w:uiPriority="39"/>
+    <w:lsdException w:name="toc 7" w:uiPriority="39"/>
+    <w:lsdException w:name="toc 8" w:uiPriority="39"/>
+    <w:lsdException w:name="toc 9" w:uiPriority="39"/>
+    <w:lsdException w:name="caption" w:uiPriority="35" w:qFormat="1"/>
+    <w:lsdException w:name="Title" w:semiHidden="0" w:uiPriority="10" w:unhideWhenUsed="0" w:qFormat="1"/>
+    <w:lsdException w:name="Default Paragraph Font" w:uiPriority="1"/>
+    <w:lsdException w:name="Subtitle" w:semiHidden="0" w:uiPriority="11" w:unhideWhenUsed="0" w:qFormat="1"/>
+    <w:lsdException w:name="Strong" w:semiHidden="0" w:uiPriority="22" w:unhideWhenUsed="0" w:qFormat="1"/>
+    <w:lsdException w:name="Emphasis" w:semiHidden="0" w:uiPriority="20" w:unhideWhenUsed="0" w:qFormat="1"/>
+    <w:lsdException w:name="Table Grid" w:semiHidden="0" w:uiPriority="39" w:unhideWhenUsed="0"/>
+    <w:lsdException w:name="Placeholder Text" w:unhideWhenUsed="0"/>
+    <w:lsdException w:name="No Spacing" w:semiHidden="0" w:uiPriority="1" w:unhideWhenUsed="0" w:qFormat="1"/>
+    <w:lsdException w:name="Light Shading" w:semiHidden="0" w:uiPriority="60" w:unhideWhenUsed="0"/>
+    <w:lsdException w:name="Light List" w:semiHidden="0" w:uiPriority="61" w:unhideWhenUsed="0"/>
+    <w:lsdException w:name="Light Grid" w:semiHidden="0" w:uiPriority="62" w:unhideWhenUsed="0"/>
+    <w:lsdException w:name="Medium Shading 1" w:semiHidden="0" w:uiPriority="63" w:unhideWhenUsed="0"/>
+    <w:lsdException w:name="Medium Shading 2" w:semiHidden="0" w:uiPriority="64" w:unhideWhenUsed="0"/>
+    <w:lsdException w:name="Medium List 1" w:semiHidden="0" w:uiPriority="65" w:unhideWhenUsed="0"/>
+    <w:lsdException w:name="Medium List 2" w:semiHidden="0" w:uiPriority="66" w:unhideWhenUsed="0"/>
+    <w:lsdException w:name="Medium Grid 1" w:semiHidden="0" w:uiPriority="67" w:unhideWhenUsed="0"/>
+    <w:lsdException w:name="Medium Grid 2" w:semiHidden="0" w:uiPriority="68" w:unhideWhenUsed="0"/>
+    <w:lsdException w:name="Medium Grid 3" w:semiHidden="0" w:uiPriority="69" w:unhideWhenUsed="0"/>
+    <w:lsdException w:name="Dark List" w:semiHidden="0" w:uiPriority="70" w:unhideWhenUsed="0"/>
+    <w:lsdException w:name="Colorful Shading" w:semiHidden="0" w:uiPriority="71" w:unhideWhenUsed="0"/>
+    <w:lsdException w:name="Colorful List" w:semiHidden="0" w:uiPriority="72" w:unhideWhenUsed="0"/>
+    <w:lsdException w:name="Colorful Grid" w:semiHidden="0" w:uiPriority="73" w:unhideWhenUsed="0"/>
+    <w:lsdException w:name="Light Shading Accent 1" w:semiHidden="0" w:uiPriority="60" w:unhideWhenUsed="0"/>
+    <w:lsdException w:name="Light List Accent 1" w:semiHidden="0" w:uiPriority="61" w:unhideWhenUsed="0"/>
+    <w:lsdException w:name="Light Grid Accent 1" w:semiHidden="0" w:uiPriority="62" w:unhideWhenUsed="0"/>
+    <w:lsdException w:name="Medium Shading 1 Accent 1" w:semiHidden="0" w:uiPriority="63" w:unhideWhenUsed="0"/>
+    <w:lsdException w:name="Medium Shading 2 Accent 1" w:semiHidden="0" w:uiPriority="64" w:unhideWhenUsed="0"/>
+    <w:lsdException w:name="Medium List 1 Accent 1" w:semiHidden="0" w:uiPriority="65" w:unhideWhenUsed="0"/>
+    <w:lsdException w:name="Revision" w:unhideWhenUsed="0"/>
+    <w:lsdException w:name="List Paragraph" w:semiHidden="0" w:uiPriority="34" w:unhideWhenUsed="0" w:qFormat="1"/>
+    <w:lsdException w:name="Quote" w:semiHidden="0" w:uiPriority="29" w:unhideWhenUsed="0" w:qFormat="1"/>
+    <w:lsdException w:name="Intense Quote" w:semiHidden="0" w:uiPriority="30" w:unhideWhenUsed="0" w:qFormat="1"/>
+    <w:lsdException w:name="Medium List 2 Accent 1" w:semiHidden="0" w:uiPriority="66" w:unhideWhenUsed="0"/>
+    <w:lsdException w:name="Medium Grid 1 Accent 1" w:semiHidden="0" w:uiPriority="67" w:unhideWhenUsed="0"/>
+    <w:lsdException w:name="Medium Grid 2 Accent 1" w:semiHidden="0" w:uiPriority="68" w:unhideWhenUsed="0"/>
+    <w:lsdException w:name="Medium Grid 3 Accent 1" w:semiHidden="0" w:uiPriority="69" w:unhideWhenUsed="0"/>
+    <w:lsdException w:name="Dark List Accent 1" w:semiHidden="0" w:uiPriority="70" w:unhideWhenUsed="0"/>
+    <w:lsdException w:name="Colorful Shading Accent 1" w:semiHidden="0" w:uiPriority="71" w:unhideWhenUsed="0"/>
+    <w:lsdException w:name="Colorful List Accent 1" w:semiHidden="0" w:uiPriority="72" w:unhideWhenUsed="0"/>
+    <w:lsdException w:name="Colorful Grid Accent 1" w:semiHidden="0" w:uiPriority="73" w:unhideWhenUsed="0"/>
+    <w:lsdException w:name="Light Shading Accent 2" w:semiHidden="0" w:uiPriority="60" w:unhideWhenUsed="0"/>
+    <w:lsdException w:name="Light List Accent 2" w:semiHidden="0" w:uiPriority="61" w:unhideWhenUsed="0"/>
+    <w:lsdException w:name="Light Grid Accent 2" w:semiHidden="0" w:uiPriority="62" w:unhideWhenUsed="0"/>
+    <w:lsdException w:name="Medium Shading 1 Accent 2" w:semiHidden="0" w:uiPriority="63" w:unhideWhenUsed="0"/>
+    <w:lsdException w:name="Medium Shading 2 Accent 2" w:semiHidden="0" w:uiPriority="64" w:unhideWhenUsed="0"/>
+    <w:lsdException w:name="Medium List 1 Accent 2" w:semiHidden="0" w:uiPriority="65" w:unhideWhenUsed="0"/>
+    <w:lsdException w:name="Medium List 2 Accent 2" w:semiHidden="0" w:uiPriority="66" w:unhideWhenUsed="0"/>
+    <w:lsdException w:name="Medium Grid 1 Accent 2" w:semiHidden="0" w:uiPriority="67" w:unhideWhenUsed="0"/>
+    <w:lsdException w:name="Medium Grid 2 Accent 2" w:semiHidden="0" w:uiPriority="68" w:unhideWhenUsed="0"/>
+    <w:lsdException w:name="Medium Grid 3 Accent 2" w:semiHidden="0" w:uiPriority="69" w:unhideWhenUsed="0"/>
+    <w:lsdException w:name="Dark List Accent 2" w:semiHidden="0" w:uiPriority="70" w:unhideWhenUsed="0"/>
+    <w:lsdException w:name="Colorful Shading Accent 2" w:semiHidden="0" w:uiPriority="71" w:unhideWhenUsed="0"/>
+    <w:lsdException w:name="Colorful List Accent 2" w:semiHidden="0" w:uiPriority="72" w:unhideWhenUsed="0"/>
+    <w:lsdException w:name="Colorful Grid Accent 2" w:semiHidden="0" w:uiPriority="73" w:unhideWhenUsed="0"/>
+    <w:lsdException w:name="Light Shading Accent 3" w:semiHidden="0" w:uiPriority="60" w:unhideWhenUsed="0"/>
+    <w:lsdException w:name="Light List Accent 3" w:semiHidden="0" w:uiPriority="61" w:unhideWhenUsed="0"/>
+    <w:lsdException w:name="Light Grid Accent 3" w:semiHidden="0" w:uiPriority="62" w:unhideWhenUsed="0"/>
+    <w:lsdException w:name="Medium Shading 1 Accent 3" w:semiHidden="0" w:uiPriority="63" w:unhideWhenUsed="0"/>
+    <w:lsdException w:name="Medium Shading 2 Accent 3" w:semiHidden="0" w:uiPriority="64" w:unhideWhenUsed="0"/>
+    <w:lsdException w:name="Medium List 1 Accent 3" w:semiHidden="0" w:uiPriority="65" w:unhideWhenUsed="0"/>
+    <w:lsdException w:name="Medium List 2 Accent 3" w:semiHidden="0" w:uiPriority="66" w:unhideWhenUsed="0"/>
+    <w:lsdException w:name="Medium Grid 1 Accent 3" w:semiHidden="0" w:uiPriority="67" w:unhideWhenUsed="0"/>
+    <w:lsdException w:name="Medium Grid 2 Accent 3" w:semiHidden="0" w:uiPriority="68" w:unhideWhenUsed="0"/>
+    <w:lsdException w:name="Medium Grid 3 Accent 3" w:semiHidden="0" w:uiPriority="69" w:unhideWhenUsed="0"/>
+    <w:lsdException w:name="Dark List Accent 3" w:semiHidden="0" w:uiPriority="70" w:unhideWhenUsed="0"/>
+    <w:lsdException w:name="Colorful Shading Accent 3" w:semiHidden="0" w:uiPriority="71" w:unhideWhenUsed="0"/>
+    <w:lsdException w:name="Colorful List Accent 3" w:semiHidden="0" w:uiPriority="72" w:unhideWhenUsed="0"/>
+    <w:lsdException w:name="Colorful Grid Accent 3" w:semiHidden="0" w:uiPriority="73" w:unhideWhenUsed="0"/>
+    <w:lsdException w:name="Light Shading Accent 4" w:semiHidden="0" w:uiPriority="60" w:unhideWhenUsed="0"/>
+    <w:lsdException w:name="Light List Accent 4" w:semiHidden="0" w:uiPriority="61" w:unhideWhenUsed="0"/>
+    <w:lsdException w:name="Light Grid Accent 4" w:semiHidden="0" w:uiPriority="62" w:unhideWhenUsed="0"/>
+    <w:lsdException w:name="Medium Shading 1 Accent 4" w:semiHidden="0" w:uiPriority="63" w:unhideWhenUsed="0"/>
+    <w:lsdException w:name="Medium Shading 2 Accent 4" w:semiHidden="0" w:uiPriority="64" w:unhideWhenUsed="0"/>
+    <w:lsdException w:name="Medium List 1 Accent 4" w:semiHidden="0" w:uiPriority="65" w:unhideWhenUsed="0"/>
+    <w:lsdException w:name="Medium List 2 Accent 4" w:semiHidden="0" w:uiPriority="66" w:unhideWhenUsed="0"/>
+    <w:lsdException w:name="Medium Grid 1 Accent 4" w:semiHidden="0" w:uiPriority="67" w:unhideWhenUsed="0"/>
+    <w:lsdException w:name="Medium Grid 2 Accent 4" w:semiHidden="0" w:uiPriority="68" w:unhideWhenUsed="0"/>
+    <w:lsdException w:name="Medium Grid 3 Accent 4" w:semiHidden="0" w:uiPriority="69" w:unhideWhenUsed="0"/>
+    <w:lsdException w:name="Dark List Accent 4" w:semiHidden="0" w:uiPriority="70" w:unhideWhenUsed="0"/>
+    <w:lsdException w:name="Colorful Shading Accent 4" w:semiHidden="0" w:uiPriority="71" w:unhideWhenUsed="0"/>
+    <w:lsdException w:name="Colorful List Accent 4" w:semiHidden="0" w:uiPriority="72" w:unhideWhenUsed="0"/>
+    <w:lsdException w:name="Colorful Grid Accent 4" w:semiHidden="0" w:uiPriority="73" w:unhideWhenUsed="0"/>
+    <w:lsdException w:name="Light Shading Accent 5" w:semiHidden="0" w:uiPriority="60" w:unhideWhenUsed="0"/>
+    <w:lsdException w:name="Light List Accent 5" w:semiHidden="0" w:uiPriority="61" w:unhideWhenUsed="0"/>
+    <w:lsdException w:name="Light Grid Accent 5" w:semiHidden="0" w:uiPriority="62" w:unhideWhenUsed="0"/>
+    <w:lsdException w:name="Medium Shading 1 Accent 5" w:semiHidden="0" w:uiPriority="63" w:unhideWhenUsed="0"/>
+    <w:lsdException w:name="Medium Shading 2 Accent 5" w:semiHidden="0" w:uiPriority="64" w:unhideWhenUsed="0"/>
+    <w:lsdException w:name="Medium List 1 Accent 5" w:semiHidden="0" w:uiPriority="65" w:unhideWhenUsed="0"/>
+    <w:lsdException w:name="Medium List 2 Accent 5" w:semiHidden="0" w:uiPriority="66" w:unhideWhenUsed="0"/>
+    <w:lsdException w:name="Medium Grid 1 Accent 5" w:semiHidden="0" w:uiPriority="67" w:unhideWhenUsed="0"/>
+    <w:lsdException w:name="Medium Grid 2 Accent 5" w:semiHidden="0" w:uiPriority="68" w:unhideWhenUsed="0"/>
+    <w:lsdException w:name="Medium Grid 3 Accent 5" w:semiHidden="0" w:uiPriority="69" w:unhideWhenUsed="0"/>
+    <w:lsdException w:name="Dark List Accent 5" w:semiHidden="0" w:uiPriority="70" w:unhideWhenUsed="0"/>
+    <w:lsdException w:name="Colorful Shading Accent 5" w:semiHidden="0" w:uiPriority="71" w:unhideWhenUsed="0"/>
+    <w:lsdException w:name="Colorful List Accent 5" w:semiHidden="0" w:uiPriority="72" w:unhideWhenUsed="0"/>
+    <w:lsdException w:name="Colorful Grid Accent 5" w:semiHidden="0" w:uiPriority="73" w:unhideWhenUsed="0"/>
+    <w:lsdException w:name="Light Shading Accent 6" w:semiHidden="0" w:uiPriority="60" w:unhideWhenUsed="0"/>
+    <w:lsdException w:name="Light List Accent 6" w:semiHidden="0" w:uiPriority="61" w:unhideWhenUsed="0"/>
+    <w:lsdException w:name="Light Grid Accent 6" w:semiHidden="0" w:uiPriority="62" w:unhideWhenUsed="0"/>
+    <w:lsdException w:name="Medium Shading 1 Accent 6" w:semiHidden="0" w:uiPriority="63" w:unhideWhenUsed="0"/>
+    <w:lsdException w:name="Medium Shading 2 Accent 6" w:semiHidden="0" w:uiPriority="64" w:unhideWhenUsed="0"/>
+    <w:lsdException w:name="Medium List 1 Accent 6" w:semiHidden="0" w:uiPriority="65" w:unhideWhenUsed="0"/>
+    <w:lsdException w:name="Medium List 2 Accent 6" w:semiHidden="0" w:uiPriority="66" w:unhideWhenUsed="0"/>
+    <w:lsdException w:name="Medium Grid 1 Accent 6" w:semiHidden="0" w:uiPriority="67" w:unhideWhenUsed="0"/>
+    <w:lsdException w:name="Medium Grid 2 Accent 6" w:semiHidden="0" w:uiPriority="68" w:unhideWhenUsed="0"/>
+    <w:lsdException w:name="Medium Grid 3 Accent 6" w:semiHidden="0" w:uiPriority="69" w:unhideWhenUsed="0"/>
+    <w:lsdException w:name="Dark List Accent 6" w:semiHidden="0" w:uiPriority="70" w:unhideWhenUsed="0"/>
+    <w:lsdException w:name="Colorful Shading Accent 6" w:semiHidden="0" w:uiPriority="71" w:unhideWhenUsed="0"/>
+    <w:lsdException w:name="Colorful List Accent 6" w:semiHidden="0" w:uiPriority="72" w:unhideWhenUsed="0"/>
+    <w:lsdException w:name="Colorful Grid Accent 6" w:semiHidden="0" w:uiPriority="73" w:unhideWhenUsed="0"/>
+    <w:lsdException w:name="Subtle Emphasis" w:semiHidden="0" w:uiPriority="19" w:unhideWhenUsed="0" w:qFormat="1"/>
+    <w:lsdException w:name="Intense Emphasis" w:semiHidden="0" w:uiPriority="21" w:unhideWhenUsed="0" w:qFormat="1"/>
+    <w:lsdException w:name="Subtle Reference" w:semiHidden="0" w:uiPriority="31" w:unhideWhenUsed="0" w:qFormat="1"/>
+    <w:lsdException w:name="Intense Reference" w:semiHidden="0" w:uiPriority="32" w:unhideWhenUsed="0" w:qFormat="1"/>
+    <w:lsdException w:name="Book Title" w:semiHidden="0" w:uiPriority="33" w:unhideWhenUsed="0" w:qFormat="1"/>
+    <w:lsdException w:name="Bibliography" w:uiPriority="37"/>
+    <w:lsdException w:name="TOC Heading" w:uiPriority="39" w:qFormat="1"/>
+  </w:latentStyles>
+  <w:style w:type="paragraph" w:default="1" w:styleId="a">
+    <w:name w:val="Normal"/>
+    <w:qFormat/>
+  </w:style>
+  <w:style w:type="character" w:default="1" w:styleId="a0">
+    <w:name w:val="Default Paragraph Font"/>
+    <w:uiPriority w:val="1"/>
+    <w:semiHidden/>
+    <w:unhideWhenUsed/>
+  </w:style>
+  <w:style w:type="table" w:default="1" w:styleId="a1">
+    <w:name w:val="Normal Table"/>
+    <w:uiPriority w:val="99"/>
+    <w:semiHidden/>
+    <w:unhideWhenUsed/>
+    <w:tblPr>
+      <w:tblInd w:w="0" w:type="dxa"/>
+      <w:tblCellMar>
+        <w:top w:w="0" w:type="dxa"/>
+        <w:left w:w="108" w:type="dxa"/>
+        <w:bottom w:w="0" w:type="dxa"/>
+        <w:right w:w="108" w:type="dxa"/>
+      </w:tblCellMar>
+    </w:tblPr>
+  </w:style>
+  <w:style w:type="numbering" w:default="1" w:styleId="a2">
     <w:name w:val="No List"/>
     <w:uiPriority w:val="99"/>
     <w:semiHidden/>
@@ -8529,7 +8593,7 @@
   <a:extraClrSchemeLst/>
   <a:extLst>
     <a:ext uri="{05A4C25C-085E-4340-85A3-A5531E510DB2}">
-      <thm15:themeFamily xmlns:thm15="http://schemas.microsoft.com/office/thememl/2012/main" name="Office Theme" id="{62F939B6-93AF-4DB8-9C6B-D6C7DFDC589F}" vid="{4A3C46E8-61CC-4603-A589-7422A47A8E4A}"/>
+      <thm15:themeFamily xmlns:thm15="http://schemas.microsoft.com/office/thememl/2012/main" xmlns="" name="Office Theme" id="{62F939B6-93AF-4DB8-9C6B-D6C7DFDC589F}" vid="{4A3C46E8-61CC-4603-A589-7422A47A8E4A}"/>
     </a:ext>
   </a:extLst>
 </a:theme>

</xml_diff>